<commit_message>
Edit newURS with Grammarly
</commit_message>
<xml_diff>
--- a/New URS.docx
+++ b/New URS.docx
@@ -86,7 +86,42 @@
           <w:bCs/>
           <w:szCs w:val="22"/>
         </w:rPr>
-        <w:t xml:space="preserve"> Singh website.</w:t>
+        <w:t xml:space="preserve"> Singh </w:t>
+      </w:r>
+      <w:r>
+        <w:rPr>
+          <w:b/>
+          <w:bCs/>
+          <w:noProof/>
+          <w:szCs w:val="22"/>
+        </w:rPr>
+        <w:t>web</w:t>
+      </w:r>
+      <w:r>
+        <w:rPr>
+          <w:b/>
+          <w:bCs/>
+          <w:noProof/>
+          <w:szCs w:val="22"/>
+        </w:rPr>
+        <w:t xml:space="preserve"> </w:t>
+      </w:r>
+      <w:r>
+        <w:rPr>
+          <w:b/>
+          <w:bCs/>
+          <w:noProof/>
+          <w:szCs w:val="22"/>
+        </w:rPr>
+        <w:t>site</w:t>
+      </w:r>
+      <w:r>
+        <w:rPr>
+          <w:b/>
+          <w:bCs/>
+          <w:szCs w:val="22"/>
+        </w:rPr>
+        <w:t>.</w:t>
       </w:r>
     </w:p>
     <w:p>
@@ -107,7 +142,51 @@
           <w:rFonts w:ascii="Calibri" w:eastAsia="Calibri" w:hAnsi="Calibri" w:cs="Calibri"/>
           <w:szCs w:val="22"/>
         </w:rPr>
-        <w:t xml:space="preserve"> System shall provide register link for visitor on home page.</w:t>
+        <w:t xml:space="preserve"> System shall provide register link for </w:t>
+      </w:r>
+      <w:r>
+        <w:rPr>
+          <w:rFonts w:ascii="Calibri" w:eastAsia="Calibri" w:hAnsi="Calibri" w:cs="Calibri"/>
+          <w:noProof/>
+          <w:szCs w:val="22"/>
+        </w:rPr>
+        <w:t>visitor</w:t>
+      </w:r>
+      <w:r>
+        <w:rPr>
+          <w:rFonts w:ascii="Calibri" w:eastAsia="Calibri" w:hAnsi="Calibri" w:cs="Calibri"/>
+          <w:szCs w:val="22"/>
+        </w:rPr>
+        <w:t xml:space="preserve"> on</w:t>
+      </w:r>
+      <w:r>
+        <w:rPr>
+          <w:rFonts w:ascii="Calibri" w:eastAsia="Calibri" w:hAnsi="Calibri" w:cs="Calibri"/>
+          <w:szCs w:val="22"/>
+        </w:rPr>
+        <w:t xml:space="preserve"> the</w:t>
+      </w:r>
+      <w:r>
+        <w:rPr>
+          <w:rFonts w:ascii="Calibri" w:eastAsia="Calibri" w:hAnsi="Calibri" w:cs="Calibri"/>
+          <w:szCs w:val="22"/>
+        </w:rPr>
+        <w:t xml:space="preserve"> </w:t>
+      </w:r>
+      <w:r>
+        <w:rPr>
+          <w:rFonts w:ascii="Calibri" w:eastAsia="Calibri" w:hAnsi="Calibri" w:cs="Calibri"/>
+          <w:noProof/>
+          <w:szCs w:val="22"/>
+        </w:rPr>
+        <w:t>home</w:t>
+      </w:r>
+      <w:r>
+        <w:rPr>
+          <w:rFonts w:ascii="Calibri" w:eastAsia="Calibri" w:hAnsi="Calibri" w:cs="Calibri"/>
+          <w:szCs w:val="22"/>
+        </w:rPr>
+        <w:t xml:space="preserve"> page.</w:t>
       </w:r>
       <w:r>
         <w:br/>
@@ -126,7 +205,22 @@
           <w:rFonts w:ascii="Calibri" w:eastAsia="Calibri" w:hAnsi="Calibri" w:cs="Calibri"/>
           <w:szCs w:val="22"/>
         </w:rPr>
-        <w:t>: System shall provide register page which contain username textbox, password text box, re-password text box, email text box, and submit button.</w:t>
+        <w:t xml:space="preserve">: System shall provide register page </w:t>
+      </w:r>
+      <w:r>
+        <w:rPr>
+          <w:rFonts w:ascii="Calibri" w:eastAsia="Calibri" w:hAnsi="Calibri" w:cs="Calibri"/>
+          <w:noProof/>
+          <w:szCs w:val="22"/>
+        </w:rPr>
+        <w:t>that</w:t>
+      </w:r>
+      <w:r>
+        <w:rPr>
+          <w:rFonts w:ascii="Calibri" w:eastAsia="Calibri" w:hAnsi="Calibri" w:cs="Calibri"/>
+          <w:szCs w:val="22"/>
+        </w:rPr>
+        <w:t xml:space="preserve"> contain username textbox, password text box, re-password text box, email text box, and submit button.</w:t>
       </w:r>
       <w:r>
         <w:br/>
@@ -172,7 +266,22 @@
           <w:rFonts w:ascii="Calibri" w:eastAsia="Calibri" w:hAnsi="Calibri" w:cs="Calibri"/>
           <w:szCs w:val="22"/>
         </w:rPr>
-        <w:t>: System shall verify the input username format which allow only a-z, A-Z.</w:t>
+        <w:t xml:space="preserve">: System shall verify the input username format </w:t>
+      </w:r>
+      <w:r>
+        <w:rPr>
+          <w:rFonts w:ascii="Calibri" w:eastAsia="Calibri" w:hAnsi="Calibri" w:cs="Calibri"/>
+          <w:noProof/>
+          <w:szCs w:val="22"/>
+        </w:rPr>
+        <w:t>that</w:t>
+      </w:r>
+      <w:r>
+        <w:rPr>
+          <w:rFonts w:ascii="Calibri" w:eastAsia="Calibri" w:hAnsi="Calibri" w:cs="Calibri"/>
+          <w:szCs w:val="22"/>
+        </w:rPr>
+        <w:t xml:space="preserve"> allow only a-z, A-Z.</w:t>
       </w:r>
       <w:r>
         <w:br/>
@@ -210,7 +319,30 @@
           <w:rFonts w:ascii="Calibri" w:eastAsia="Calibri" w:hAnsi="Calibri" w:cs="Calibri"/>
           <w:szCs w:val="22"/>
         </w:rPr>
-        <w:t>: System shall verify exist the input username with the database.</w:t>
+        <w:t xml:space="preserve">: System shall verify </w:t>
+      </w:r>
+      <w:r>
+        <w:rPr>
+          <w:rFonts w:ascii="Calibri" w:eastAsia="Calibri" w:hAnsi="Calibri" w:cs="Calibri"/>
+          <w:noProof/>
+          <w:szCs w:val="22"/>
+        </w:rPr>
+        <w:t>exist</w:t>
+      </w:r>
+      <w:r>
+        <w:rPr>
+          <w:rFonts w:ascii="Calibri" w:eastAsia="Calibri" w:hAnsi="Calibri" w:cs="Calibri"/>
+          <w:noProof/>
+          <w:szCs w:val="22"/>
+        </w:rPr>
+        <w:t>ing</w:t>
+      </w:r>
+      <w:r>
+        <w:rPr>
+          <w:rFonts w:ascii="Calibri" w:eastAsia="Calibri" w:hAnsi="Calibri" w:cs="Calibri"/>
+          <w:szCs w:val="22"/>
+        </w:rPr>
+        <w:t xml:space="preserve"> the input username with the database.</w:t>
       </w:r>
       <w:r>
         <w:br/>
@@ -229,7 +361,36 @@
           <w:rFonts w:ascii="Calibri" w:eastAsia="Calibri" w:hAnsi="Calibri" w:cs="Calibri"/>
           <w:szCs w:val="22"/>
         </w:rPr>
-        <w:t>: System shall hide character in password field.</w:t>
+        <w:t>: System shall hide character in</w:t>
+      </w:r>
+      <w:r>
+        <w:rPr>
+          <w:rFonts w:ascii="Calibri" w:eastAsia="Calibri" w:hAnsi="Calibri" w:cs="Calibri"/>
+          <w:szCs w:val="22"/>
+        </w:rPr>
+        <w:t xml:space="preserve"> the</w:t>
+      </w:r>
+      <w:r>
+        <w:rPr>
+          <w:rFonts w:ascii="Calibri" w:eastAsia="Calibri" w:hAnsi="Calibri" w:cs="Calibri"/>
+          <w:szCs w:val="22"/>
+        </w:rPr>
+        <w:t xml:space="preserve"> </w:t>
+      </w:r>
+      <w:r>
+        <w:rPr>
+          <w:rFonts w:ascii="Calibri" w:eastAsia="Calibri" w:hAnsi="Calibri" w:cs="Calibri"/>
+          <w:noProof/>
+          <w:szCs w:val="22"/>
+        </w:rPr>
+        <w:t>password</w:t>
+      </w:r>
+      <w:r>
+        <w:rPr>
+          <w:rFonts w:ascii="Calibri" w:eastAsia="Calibri" w:hAnsi="Calibri" w:cs="Calibri"/>
+          <w:szCs w:val="22"/>
+        </w:rPr>
+        <w:t xml:space="preserve"> field.</w:t>
       </w:r>
       <w:r>
         <w:br/>
@@ -248,7 +409,22 @@
           <w:rFonts w:ascii="Calibri" w:eastAsia="Calibri" w:hAnsi="Calibri" w:cs="Calibri"/>
           <w:szCs w:val="22"/>
         </w:rPr>
-        <w:t>: System shall verify the input password format which allow only a-z, A-Z, 0-9.</w:t>
+        <w:t xml:space="preserve">: System shall verify the input password format </w:t>
+      </w:r>
+      <w:r>
+        <w:rPr>
+          <w:rFonts w:ascii="Calibri" w:eastAsia="Calibri" w:hAnsi="Calibri" w:cs="Calibri"/>
+          <w:noProof/>
+          <w:szCs w:val="22"/>
+        </w:rPr>
+        <w:t>that</w:t>
+      </w:r>
+      <w:r>
+        <w:rPr>
+          <w:rFonts w:ascii="Calibri" w:eastAsia="Calibri" w:hAnsi="Calibri" w:cs="Calibri"/>
+          <w:szCs w:val="22"/>
+        </w:rPr>
+        <w:t xml:space="preserve"> allow only a-z, A-Z, 0-9.</w:t>
       </w:r>
       <w:r>
         <w:br/>
@@ -267,7 +443,22 @@
           <w:rFonts w:ascii="Calibri" w:eastAsia="Calibri" w:hAnsi="Calibri" w:cs="Calibri"/>
           <w:szCs w:val="22"/>
         </w:rPr>
-        <w:t xml:space="preserve"> System shall verify the input password length which allow between 6-12 characters.</w:t>
+        <w:t xml:space="preserve"> System shall verify the input password length </w:t>
+      </w:r>
+      <w:r>
+        <w:rPr>
+          <w:rFonts w:ascii="Calibri" w:eastAsia="Calibri" w:hAnsi="Calibri" w:cs="Calibri"/>
+          <w:noProof/>
+          <w:szCs w:val="22"/>
+        </w:rPr>
+        <w:t>that</w:t>
+      </w:r>
+      <w:r>
+        <w:rPr>
+          <w:rFonts w:ascii="Calibri" w:eastAsia="Calibri" w:hAnsi="Calibri" w:cs="Calibri"/>
+          <w:szCs w:val="22"/>
+        </w:rPr>
+        <w:t xml:space="preserve"> allow between 6-12 characters.</w:t>
       </w:r>
       <w:r>
         <w:br/>
@@ -305,7 +496,22 @@
           <w:rFonts w:ascii="Calibri" w:eastAsia="Calibri" w:hAnsi="Calibri" w:cs="Calibri"/>
           <w:szCs w:val="22"/>
         </w:rPr>
-        <w:t xml:space="preserve"> System shall verify the input email format which allow email </w:t>
+        <w:t xml:space="preserve"> System shall verify the input email format </w:t>
+      </w:r>
+      <w:r>
+        <w:rPr>
+          <w:rFonts w:ascii="Calibri" w:eastAsia="Calibri" w:hAnsi="Calibri" w:cs="Calibri"/>
+          <w:noProof/>
+          <w:szCs w:val="22"/>
+        </w:rPr>
+        <w:t>that</w:t>
+      </w:r>
+      <w:r>
+        <w:rPr>
+          <w:rFonts w:ascii="Calibri" w:eastAsia="Calibri" w:hAnsi="Calibri" w:cs="Calibri"/>
+          <w:szCs w:val="22"/>
+        </w:rPr>
+        <w:t xml:space="preserve"> allow email </w:t>
       </w:r>
       <w:r>
         <w:rPr>
@@ -372,7 +578,30 @@
           <w:rFonts w:ascii="Calibri" w:eastAsia="Calibri" w:hAnsi="Calibri" w:cs="Calibri"/>
           <w:szCs w:val="22"/>
         </w:rPr>
-        <w:t xml:space="preserve"> System shall verify exist the input email with the database.</w:t>
+        <w:t xml:space="preserve"> System shall verify </w:t>
+      </w:r>
+      <w:r>
+        <w:rPr>
+          <w:rFonts w:ascii="Calibri" w:eastAsia="Calibri" w:hAnsi="Calibri" w:cs="Calibri"/>
+          <w:noProof/>
+          <w:szCs w:val="22"/>
+        </w:rPr>
+        <w:t>exist</w:t>
+      </w:r>
+      <w:r>
+        <w:rPr>
+          <w:rFonts w:ascii="Calibri" w:eastAsia="Calibri" w:hAnsi="Calibri" w:cs="Calibri"/>
+          <w:noProof/>
+          <w:szCs w:val="22"/>
+        </w:rPr>
+        <w:t>ing</w:t>
+      </w:r>
+      <w:r>
+        <w:rPr>
+          <w:rFonts w:ascii="Calibri" w:eastAsia="Calibri" w:hAnsi="Calibri" w:cs="Calibri"/>
+          <w:szCs w:val="22"/>
+        </w:rPr>
+        <w:t xml:space="preserve"> the input email with the database.</w:t>
       </w:r>
       <w:r>
         <w:br/>
@@ -398,7 +627,16 @@
         <w:t>SRS-14:</w:t>
       </w:r>
       <w:r>
-        <w:t xml:space="preserve"> System shall redirect visitor to the homepage after register complete.</w:t>
+        <w:t xml:space="preserve"> System shall redirect </w:t>
+      </w:r>
+      <w:r>
+        <w:rPr>
+          <w:noProof/>
+        </w:rPr>
+        <w:t>visitor</w:t>
+      </w:r>
+      <w:r>
+        <w:t xml:space="preserve"> to the homepage after register complete.</w:t>
       </w:r>
       <w:r>
         <w:br/>
@@ -436,7 +674,37 @@
           <w:rFonts w:ascii="Calibri" w:eastAsia="Calibri" w:hAnsi="Calibri" w:cs="Calibri"/>
           <w:szCs w:val="22"/>
         </w:rPr>
-        <w:t xml:space="preserve">: System shall provide an error message “Username is required. Please input username”.  </w:t>
+        <w:t xml:space="preserve">: System shall provide an error message “Username </w:t>
+      </w:r>
+      <w:r>
+        <w:rPr>
+          <w:rFonts w:ascii="Calibri" w:eastAsia="Calibri" w:hAnsi="Calibri" w:cs="Calibri"/>
+          <w:noProof/>
+          <w:szCs w:val="22"/>
+        </w:rPr>
+        <w:t>is required</w:t>
+      </w:r>
+      <w:r>
+        <w:rPr>
+          <w:rFonts w:ascii="Calibri" w:eastAsia="Calibri" w:hAnsi="Calibri" w:cs="Calibri"/>
+          <w:szCs w:val="22"/>
+        </w:rPr>
+        <w:t xml:space="preserve">. </w:t>
+      </w:r>
+      <w:r>
+        <w:rPr>
+          <w:rFonts w:ascii="Calibri" w:eastAsia="Calibri" w:hAnsi="Calibri" w:cs="Calibri"/>
+          <w:noProof/>
+          <w:szCs w:val="22"/>
+        </w:rPr>
+        <w:t>Please</w:t>
+      </w:r>
+      <w:r>
+        <w:rPr>
+          <w:rFonts w:ascii="Calibri" w:eastAsia="Calibri" w:hAnsi="Calibri" w:cs="Calibri"/>
+          <w:szCs w:val="22"/>
+        </w:rPr>
+        <w:t xml:space="preserve"> input username”.  </w:t>
       </w:r>
       <w:r>
         <w:br/>
@@ -455,7 +723,22 @@
           <w:rFonts w:ascii="Calibri" w:eastAsia="Calibri" w:hAnsi="Calibri" w:cs="Calibri"/>
           <w:szCs w:val="22"/>
         </w:rPr>
-        <w:t xml:space="preserve">: System shall provide an error message “Password is required. Please input password”.  </w:t>
+        <w:t xml:space="preserve">: System shall provide an error message “Password </w:t>
+      </w:r>
+      <w:r>
+        <w:rPr>
+          <w:rFonts w:ascii="Calibri" w:eastAsia="Calibri" w:hAnsi="Calibri" w:cs="Calibri"/>
+          <w:noProof/>
+          <w:szCs w:val="22"/>
+        </w:rPr>
+        <w:t>is required</w:t>
+      </w:r>
+      <w:r>
+        <w:rPr>
+          <w:rFonts w:ascii="Calibri" w:eastAsia="Calibri" w:hAnsi="Calibri" w:cs="Calibri"/>
+          <w:szCs w:val="22"/>
+        </w:rPr>
+        <w:t xml:space="preserve">. Please input password”.  </w:t>
       </w:r>
       <w:r>
         <w:br/>
@@ -474,7 +757,22 @@
           <w:rFonts w:ascii="Calibri" w:eastAsia="Calibri" w:hAnsi="Calibri" w:cs="Calibri"/>
           <w:szCs w:val="22"/>
         </w:rPr>
-        <w:t xml:space="preserve">: System shall provide an error message “Re-password is required. Please input Re-password”.  </w:t>
+        <w:t xml:space="preserve">: System shall provide an error message “Re-password </w:t>
+      </w:r>
+      <w:r>
+        <w:rPr>
+          <w:rFonts w:ascii="Calibri" w:eastAsia="Calibri" w:hAnsi="Calibri" w:cs="Calibri"/>
+          <w:noProof/>
+          <w:szCs w:val="22"/>
+        </w:rPr>
+        <w:t>is required</w:t>
+      </w:r>
+      <w:r>
+        <w:rPr>
+          <w:rFonts w:ascii="Calibri" w:eastAsia="Calibri" w:hAnsi="Calibri" w:cs="Calibri"/>
+          <w:szCs w:val="22"/>
+        </w:rPr>
+        <w:t xml:space="preserve">. Please input Re-password”.  </w:t>
       </w:r>
       <w:r>
         <w:br/>
@@ -493,7 +791,22 @@
           <w:rFonts w:ascii="Calibri" w:eastAsia="Calibri" w:hAnsi="Calibri" w:cs="Calibri"/>
           <w:szCs w:val="22"/>
         </w:rPr>
-        <w:t xml:space="preserve">: System shall provide an error message “Email is required. Please input Email”.  </w:t>
+        <w:t xml:space="preserve">: System shall provide an error message “Email </w:t>
+      </w:r>
+      <w:r>
+        <w:rPr>
+          <w:rFonts w:ascii="Calibri" w:eastAsia="Calibri" w:hAnsi="Calibri" w:cs="Calibri"/>
+          <w:noProof/>
+          <w:szCs w:val="22"/>
+        </w:rPr>
+        <w:t>is required</w:t>
+      </w:r>
+      <w:r>
+        <w:rPr>
+          <w:rFonts w:ascii="Calibri" w:eastAsia="Calibri" w:hAnsi="Calibri" w:cs="Calibri"/>
+          <w:szCs w:val="22"/>
+        </w:rPr>
+        <w:t xml:space="preserve">. Please input Email”.  </w:t>
       </w:r>
       <w:r>
         <w:br/>
@@ -550,7 +863,22 @@
           <w:rFonts w:ascii="Calibri" w:eastAsia="Calibri" w:hAnsi="Calibri" w:cs="Calibri"/>
           <w:szCs w:val="22"/>
         </w:rPr>
-        <w:t xml:space="preserve">: System shall provide an error message “Username is existed”.  </w:t>
+        <w:t xml:space="preserve">: System shall provide an error message “Username </w:t>
+      </w:r>
+      <w:r>
+        <w:rPr>
+          <w:rFonts w:ascii="Calibri" w:eastAsia="Calibri" w:hAnsi="Calibri" w:cs="Calibri"/>
+          <w:noProof/>
+          <w:szCs w:val="22"/>
+        </w:rPr>
+        <w:t>exists</w:t>
+      </w:r>
+      <w:r>
+        <w:rPr>
+          <w:rFonts w:ascii="Calibri" w:eastAsia="Calibri" w:hAnsi="Calibri" w:cs="Calibri"/>
+          <w:szCs w:val="22"/>
+        </w:rPr>
+        <w:t xml:space="preserve">”.  </w:t>
       </w:r>
       <w:r>
         <w:br/>
@@ -607,7 +935,32 @@
           <w:rFonts w:ascii="Calibri" w:eastAsia="Calibri" w:hAnsi="Calibri" w:cs="Calibri"/>
           <w:szCs w:val="22"/>
         </w:rPr>
-        <w:t xml:space="preserve">: System shall provide an error message “Password and re-password is not matched. Please try again”.  </w:t>
+        <w:t xml:space="preserve">: System shall provide an error message “Password and re-password </w:t>
+      </w:r>
+      <w:bookmarkStart w:id="0" w:name="_GoBack"/>
+      <w:bookmarkEnd w:id="0"/>
+      <w:r>
+        <w:rPr>
+          <w:rFonts w:ascii="Calibri" w:eastAsia="Calibri" w:hAnsi="Calibri" w:cs="Calibri"/>
+          <w:noProof/>
+          <w:szCs w:val="22"/>
+        </w:rPr>
+        <w:t>are</w:t>
+      </w:r>
+      <w:r>
+        <w:rPr>
+          <w:rFonts w:ascii="Calibri" w:eastAsia="Calibri" w:hAnsi="Calibri" w:cs="Calibri"/>
+          <w:noProof/>
+          <w:szCs w:val="22"/>
+        </w:rPr>
+        <w:t xml:space="preserve"> not matched</w:t>
+      </w:r>
+      <w:r>
+        <w:rPr>
+          <w:rFonts w:ascii="Calibri" w:eastAsia="Calibri" w:hAnsi="Calibri" w:cs="Calibri"/>
+          <w:szCs w:val="22"/>
+        </w:rPr>
+        <w:t xml:space="preserve">. Please try again”.  </w:t>
       </w:r>
       <w:r>
         <w:br/>
@@ -642,7 +995,22 @@
           <w:rFonts w:ascii="Calibri" w:eastAsia="Calibri" w:hAnsi="Calibri" w:cs="Calibri"/>
           <w:szCs w:val="22"/>
         </w:rPr>
-        <w:t xml:space="preserve">: System shall provide an error message “Email is existed”.  </w:t>
+        <w:t xml:space="preserve">: System shall provide an error message “Email </w:t>
+      </w:r>
+      <w:r>
+        <w:rPr>
+          <w:rFonts w:ascii="Calibri" w:eastAsia="Calibri" w:hAnsi="Calibri" w:cs="Calibri"/>
+          <w:noProof/>
+          <w:szCs w:val="22"/>
+        </w:rPr>
+        <w:t>exists</w:t>
+      </w:r>
+      <w:r>
+        <w:rPr>
+          <w:rFonts w:ascii="Calibri" w:eastAsia="Calibri" w:hAnsi="Calibri" w:cs="Calibri"/>
+          <w:szCs w:val="22"/>
+        </w:rPr>
+        <w:t xml:space="preserve">”.  </w:t>
       </w:r>
     </w:p>
     <w:p>
@@ -742,6 +1110,7 @@
           <w:rFonts w:ascii="Calibri" w:eastAsia="Calibri" w:hAnsi="Calibri" w:cs="Calibri"/>
           <w:b/>
           <w:bCs/>
+          <w:noProof/>
           <w:color w:val="FF0000"/>
           <w:szCs w:val="22"/>
         </w:rPr>
@@ -751,15 +1120,31 @@
         <w:rPr>
           <w:b/>
           <w:bCs/>
+          <w:noProof/>
           <w:color w:val="FF0000"/>
         </w:rPr>
         <w:t>-28:</w:t>
       </w:r>
       <w:r>
         <w:rPr>
-          <w:color w:val="FF0000"/>
-        </w:rPr>
-        <w:t xml:space="preserve"> System shall provide a menu bar which contain homepage link, activity announcement page link, temple’s history page link, gallery page link, contact page link, Q &amp; A page link, map page link, and Facebook fan page link in every pages.</w:t>
+          <w:noProof/>
+          <w:color w:val="FF0000"/>
+        </w:rPr>
+        <w:t xml:space="preserve"> System shall provide a menu bar </w:t>
+      </w:r>
+      <w:r>
+        <w:rPr>
+          <w:noProof/>
+          <w:color w:val="FF0000"/>
+        </w:rPr>
+        <w:t>that</w:t>
+      </w:r>
+      <w:r>
+        <w:rPr>
+          <w:noProof/>
+          <w:color w:val="FF0000"/>
+        </w:rPr>
+        <w:t xml:space="preserve"> contain homepage link, activity announcement page link, temple’s history page link, gallery page link, contact page link, Q &amp; A page link, map page link, and Facebook fan page link in every pages.</w:t>
       </w:r>
       <w:r>
         <w:rPr>
@@ -800,7 +1185,36 @@
           <w:rFonts w:ascii="Calibri" w:eastAsia="Calibri" w:hAnsi="Calibri" w:cs="Calibri"/>
           <w:szCs w:val="22"/>
         </w:rPr>
-        <w:t>: System shall provide slide show image to display the temple’s area</w:t>
+        <w:t>: System shall provide</w:t>
+      </w:r>
+      <w:r>
+        <w:rPr>
+          <w:rFonts w:ascii="Calibri" w:eastAsia="Calibri" w:hAnsi="Calibri" w:cs="Calibri"/>
+          <w:szCs w:val="22"/>
+        </w:rPr>
+        <w:t xml:space="preserve"> a</w:t>
+      </w:r>
+      <w:r>
+        <w:rPr>
+          <w:rFonts w:ascii="Calibri" w:eastAsia="Calibri" w:hAnsi="Calibri" w:cs="Calibri"/>
+          <w:szCs w:val="22"/>
+        </w:rPr>
+        <w:t xml:space="preserve"> </w:t>
+      </w:r>
+      <w:r>
+        <w:rPr>
+          <w:rFonts w:ascii="Calibri" w:eastAsia="Calibri" w:hAnsi="Calibri" w:cs="Calibri"/>
+          <w:noProof/>
+          <w:szCs w:val="22"/>
+        </w:rPr>
+        <w:t>slide</w:t>
+      </w:r>
+      <w:r>
+        <w:rPr>
+          <w:rFonts w:ascii="Calibri" w:eastAsia="Calibri" w:hAnsi="Calibri" w:cs="Calibri"/>
+          <w:szCs w:val="22"/>
+        </w:rPr>
+        <w:t xml:space="preserve"> show image to display the temple’s area</w:t>
       </w:r>
       <w:r>
         <w:t>.</w:t>
@@ -893,7 +1307,74 @@
           <w:rFonts w:ascii="Calibri" w:eastAsia="Calibri" w:hAnsi="Calibri" w:cs="Calibri"/>
           <w:szCs w:val="22"/>
         </w:rPr>
-        <w:t>: System shall provide language button in every pages to switch the language of website between Thai and English.</w:t>
+        <w:t xml:space="preserve">: System shall provide language button </w:t>
+      </w:r>
+      <w:r>
+        <w:rPr>
+          <w:rFonts w:ascii="Calibri" w:eastAsia="Calibri" w:hAnsi="Calibri" w:cs="Calibri"/>
+          <w:noProof/>
+          <w:szCs w:val="22"/>
+        </w:rPr>
+        <w:t>o</w:t>
+      </w:r>
+      <w:r>
+        <w:rPr>
+          <w:rFonts w:ascii="Calibri" w:eastAsia="Calibri" w:hAnsi="Calibri" w:cs="Calibri"/>
+          <w:noProof/>
+          <w:szCs w:val="22"/>
+        </w:rPr>
+        <w:t>n</w:t>
+      </w:r>
+      <w:r>
+        <w:rPr>
+          <w:rFonts w:ascii="Calibri" w:eastAsia="Calibri" w:hAnsi="Calibri" w:cs="Calibri"/>
+          <w:szCs w:val="22"/>
+        </w:rPr>
+        <w:t xml:space="preserve"> every </w:t>
+      </w:r>
+      <w:r>
+        <w:rPr>
+          <w:rFonts w:ascii="Calibri" w:eastAsia="Calibri" w:hAnsi="Calibri" w:cs="Calibri"/>
+          <w:noProof/>
+          <w:szCs w:val="22"/>
+        </w:rPr>
+        <w:t>page</w:t>
+      </w:r>
+      <w:r>
+        <w:rPr>
+          <w:rFonts w:ascii="Calibri" w:eastAsia="Calibri" w:hAnsi="Calibri" w:cs="Calibri"/>
+          <w:szCs w:val="22"/>
+        </w:rPr>
+        <w:t xml:space="preserve"> to switch the language of</w:t>
+      </w:r>
+      <w:r>
+        <w:rPr>
+          <w:rFonts w:ascii="Calibri" w:eastAsia="Calibri" w:hAnsi="Calibri" w:cs="Calibri"/>
+          <w:szCs w:val="22"/>
+        </w:rPr>
+        <w:t xml:space="preserve"> the</w:t>
+      </w:r>
+      <w:r>
+        <w:rPr>
+          <w:rFonts w:ascii="Calibri" w:eastAsia="Calibri" w:hAnsi="Calibri" w:cs="Calibri"/>
+          <w:szCs w:val="22"/>
+        </w:rPr>
+        <w:t xml:space="preserve"> </w:t>
+      </w:r>
+      <w:r>
+        <w:rPr>
+          <w:rFonts w:ascii="Calibri" w:eastAsia="Calibri" w:hAnsi="Calibri" w:cs="Calibri"/>
+          <w:noProof/>
+          <w:szCs w:val="22"/>
+        </w:rPr>
+        <w:t>website</w:t>
+      </w:r>
+      <w:r>
+        <w:rPr>
+          <w:rFonts w:ascii="Calibri" w:eastAsia="Calibri" w:hAnsi="Calibri" w:cs="Calibri"/>
+          <w:szCs w:val="22"/>
+        </w:rPr>
+        <w:t xml:space="preserve"> between Thai and English.</w:t>
       </w:r>
       <w:r>
         <w:br/>
@@ -906,7 +1387,16 @@
         <w:t>SRS-32:</w:t>
       </w:r>
       <w:r>
-        <w:t xml:space="preserve"> System shall change the web language to the language that user selected.</w:t>
+        <w:t xml:space="preserve"> System shall change the web language to the language that </w:t>
+      </w:r>
+      <w:r>
+        <w:rPr>
+          <w:noProof/>
+        </w:rPr>
+        <w:t>user</w:t>
+      </w:r>
+      <w:r>
+        <w:t xml:space="preserve"> selected.</w:t>
       </w:r>
     </w:p>
     <w:p>
@@ -998,6 +1488,7 @@
           <w:rFonts w:ascii="Calibri" w:eastAsia="Calibri" w:hAnsi="Calibri" w:cs="Calibri"/>
           <w:b/>
           <w:bCs/>
+          <w:noProof/>
           <w:color w:val="FF0000"/>
           <w:szCs w:val="22"/>
         </w:rPr>
@@ -1007,15 +1498,31 @@
         <w:rPr>
           <w:b/>
           <w:bCs/>
+          <w:noProof/>
           <w:color w:val="FF0000"/>
         </w:rPr>
         <w:t>-28:</w:t>
       </w:r>
       <w:r>
         <w:rPr>
-          <w:color w:val="FF0000"/>
-        </w:rPr>
-        <w:t xml:space="preserve"> System shall provide a menu bar which contain homepage link, activity announcement page link, temple’s history page link, gallery page link, contact page link, Q &amp; A page link, map page link, and Facebook fan page link in every pages.</w:t>
+          <w:noProof/>
+          <w:color w:val="FF0000"/>
+        </w:rPr>
+        <w:t xml:space="preserve"> System shall provide a menu bar </w:t>
+      </w:r>
+      <w:r>
+        <w:rPr>
+          <w:noProof/>
+          <w:color w:val="FF0000"/>
+        </w:rPr>
+        <w:t>that</w:t>
+      </w:r>
+      <w:r>
+        <w:rPr>
+          <w:noProof/>
+          <w:color w:val="FF0000"/>
+        </w:rPr>
+        <w:t xml:space="preserve"> contain homepage link, activity announcement page link, temple’s history page link, gallery page link, contact page link, Q &amp; A page link, map page link, and Facebook fan page link in every pages.</w:t>
       </w:r>
       <w:r>
         <w:rPr>
@@ -1063,7 +1570,7 @@
           <w:color w:val="5B9AD5"/>
           <w:szCs w:val="22"/>
         </w:rPr>
-        <w:t>: System shall separate each activity into the form of list.</w:t>
+        <w:t>: System shall separate each activity into the form of</w:t>
       </w:r>
       <w:r>
         <w:rPr>
@@ -1071,6 +1578,39 @@
           <w:color w:val="5B9AD5"/>
           <w:szCs w:val="22"/>
         </w:rPr>
+        <w:t xml:space="preserve"> a</w:t>
+      </w:r>
+      <w:r>
+        <w:rPr>
+          <w:rFonts w:ascii="Calibri" w:eastAsia="Calibri" w:hAnsi="Calibri" w:cs="Calibri"/>
+          <w:color w:val="5B9AD5"/>
+          <w:szCs w:val="22"/>
+        </w:rPr>
+        <w:t xml:space="preserve"> </w:t>
+      </w:r>
+      <w:r>
+        <w:rPr>
+          <w:rFonts w:ascii="Calibri" w:eastAsia="Calibri" w:hAnsi="Calibri" w:cs="Calibri"/>
+          <w:noProof/>
+          <w:color w:val="5B9AD5"/>
+          <w:szCs w:val="22"/>
+        </w:rPr>
+        <w:t>list</w:t>
+      </w:r>
+      <w:r>
+        <w:rPr>
+          <w:rFonts w:ascii="Calibri" w:eastAsia="Calibri" w:hAnsi="Calibri" w:cs="Calibri"/>
+          <w:color w:val="5B9AD5"/>
+          <w:szCs w:val="22"/>
+        </w:rPr>
+        <w:t>.</w:t>
+      </w:r>
+      <w:r>
+        <w:rPr>
+          <w:rFonts w:ascii="Calibri" w:eastAsia="Calibri" w:hAnsi="Calibri" w:cs="Calibri"/>
+          <w:color w:val="5B9AD5"/>
+          <w:szCs w:val="22"/>
+        </w:rPr>
         <w:br/>
       </w:r>
       <w:r>
@@ -1088,7 +1628,74 @@
           <w:color w:val="5B9AD5"/>
           <w:szCs w:val="22"/>
         </w:rPr>
-        <w:t>: System shall provide link of each activity named by activity topic that arranged by date of activities for 10 latest topic.</w:t>
+        <w:t>: System shall provide</w:t>
+      </w:r>
+      <w:r>
+        <w:rPr>
+          <w:rFonts w:ascii="Calibri" w:eastAsia="Calibri" w:hAnsi="Calibri" w:cs="Calibri"/>
+          <w:color w:val="5B9AD5"/>
+          <w:szCs w:val="22"/>
+        </w:rPr>
+        <w:t xml:space="preserve"> a</w:t>
+      </w:r>
+      <w:r>
+        <w:rPr>
+          <w:rFonts w:ascii="Calibri" w:eastAsia="Calibri" w:hAnsi="Calibri" w:cs="Calibri"/>
+          <w:color w:val="5B9AD5"/>
+          <w:szCs w:val="22"/>
+        </w:rPr>
+        <w:t xml:space="preserve"> </w:t>
+      </w:r>
+      <w:r>
+        <w:rPr>
+          <w:rFonts w:ascii="Calibri" w:eastAsia="Calibri" w:hAnsi="Calibri" w:cs="Calibri"/>
+          <w:noProof/>
+          <w:color w:val="5B9AD5"/>
+          <w:szCs w:val="22"/>
+        </w:rPr>
+        <w:t>link</w:t>
+      </w:r>
+      <w:r>
+        <w:rPr>
+          <w:rFonts w:ascii="Calibri" w:eastAsia="Calibri" w:hAnsi="Calibri" w:cs="Calibri"/>
+          <w:color w:val="5B9AD5"/>
+          <w:szCs w:val="22"/>
+        </w:rPr>
+        <w:t xml:space="preserve"> </w:t>
+      </w:r>
+      <w:r>
+        <w:rPr>
+          <w:rFonts w:ascii="Calibri" w:eastAsia="Calibri" w:hAnsi="Calibri" w:cs="Calibri"/>
+          <w:noProof/>
+          <w:color w:val="5B9AD5"/>
+          <w:szCs w:val="22"/>
+        </w:rPr>
+        <w:t>of</w:t>
+      </w:r>
+      <w:r>
+        <w:rPr>
+          <w:rFonts w:ascii="Calibri" w:eastAsia="Calibri" w:hAnsi="Calibri" w:cs="Calibri"/>
+          <w:color w:val="5B9AD5"/>
+          <w:szCs w:val="22"/>
+        </w:rPr>
+        <w:t xml:space="preserve"> each activity named by activity topic that arranged by date of activities for </w:t>
+      </w:r>
+      <w:r>
+        <w:rPr>
+          <w:rFonts w:ascii="Calibri" w:eastAsia="Calibri" w:hAnsi="Calibri" w:cs="Calibri"/>
+          <w:noProof/>
+          <w:color w:val="5B9AD5"/>
+          <w:szCs w:val="22"/>
+        </w:rPr>
+        <w:t>ten</w:t>
+      </w:r>
+      <w:r>
+        <w:rPr>
+          <w:rFonts w:ascii="Calibri" w:eastAsia="Calibri" w:hAnsi="Calibri" w:cs="Calibri"/>
+          <w:color w:val="5B9AD5"/>
+          <w:szCs w:val="22"/>
+        </w:rPr>
+        <w:t xml:space="preserve"> latest topic.</w:t>
       </w:r>
     </w:p>
     <w:p>
@@ -1133,7 +1740,40 @@
           <w:bCs/>
           <w:szCs w:val="22"/>
         </w:rPr>
-        <w:t>Member, and Admin can view detail of each activity.</w:t>
+        <w:t>Member, and Admin can view</w:t>
+      </w:r>
+      <w:r>
+        <w:rPr>
+          <w:b/>
+          <w:bCs/>
+          <w:szCs w:val="22"/>
+        </w:rPr>
+        <w:t xml:space="preserve"> the</w:t>
+      </w:r>
+      <w:r>
+        <w:rPr>
+          <w:b/>
+          <w:bCs/>
+          <w:szCs w:val="22"/>
+        </w:rPr>
+        <w:t xml:space="preserve"> </w:t>
+      </w:r>
+      <w:r>
+        <w:rPr>
+          <w:b/>
+          <w:bCs/>
+          <w:noProof/>
+          <w:szCs w:val="22"/>
+        </w:rPr>
+        <w:t>detail</w:t>
+      </w:r>
+      <w:r>
+        <w:rPr>
+          <w:b/>
+          <w:bCs/>
+          <w:szCs w:val="22"/>
+        </w:rPr>
+        <w:t xml:space="preserve"> of each activity.</w:t>
       </w:r>
     </w:p>
     <w:p>
@@ -1148,6 +1788,7 @@
           <w:rFonts w:ascii="Calibri" w:eastAsia="Calibri" w:hAnsi="Calibri" w:cs="Calibri"/>
           <w:b/>
           <w:bCs/>
+          <w:noProof/>
           <w:color w:val="FF0000"/>
           <w:szCs w:val="22"/>
         </w:rPr>
@@ -1157,15 +1798,31 @@
         <w:rPr>
           <w:b/>
           <w:bCs/>
+          <w:noProof/>
           <w:color w:val="FF0000"/>
         </w:rPr>
         <w:t>-28:</w:t>
       </w:r>
       <w:r>
         <w:rPr>
-          <w:color w:val="FF0000"/>
-        </w:rPr>
-        <w:t xml:space="preserve"> System shall provide a menu bar which contain homepage link, activity announcement page link, temple’s history page link, gallery page link, contact page link, Q &amp; A page link, map page link, and Facebook fan page link in every pages.</w:t>
+          <w:noProof/>
+          <w:color w:val="FF0000"/>
+        </w:rPr>
+        <w:t xml:space="preserve"> System shall provide a menu bar </w:t>
+      </w:r>
+      <w:r>
+        <w:rPr>
+          <w:noProof/>
+          <w:color w:val="FF0000"/>
+        </w:rPr>
+        <w:t>that</w:t>
+      </w:r>
+      <w:r>
+        <w:rPr>
+          <w:noProof/>
+          <w:color w:val="FF0000"/>
+        </w:rPr>
+        <w:t xml:space="preserve"> contain homepage link, activity announcement page link, temple’s history page link, gallery page link, contact page link, Q &amp; A page link, map page link, and Facebook fan page link in every pages.</w:t>
       </w:r>
       <w:r>
         <w:rPr>
@@ -1206,10 +1863,52 @@
           <w:rFonts w:ascii="Calibri" w:eastAsia="Calibri" w:hAnsi="Calibri" w:cs="Calibri"/>
           <w:szCs w:val="22"/>
         </w:rPr>
-        <w:t>: System shall provide activity detail page which contain name of activity, picture, activity date, and activity information.</w:t>
-      </w:r>
-      <w:bookmarkStart w:id="0" w:name="_GoBack"/>
-      <w:bookmarkEnd w:id="0"/>
+        <w:t xml:space="preserve">: System shall provide activity detail page </w:t>
+      </w:r>
+      <w:r>
+        <w:rPr>
+          <w:rFonts w:ascii="Calibri" w:eastAsia="Calibri" w:hAnsi="Calibri" w:cs="Calibri"/>
+          <w:noProof/>
+          <w:szCs w:val="22"/>
+        </w:rPr>
+        <w:t>that</w:t>
+      </w:r>
+      <w:r>
+        <w:rPr>
+          <w:rFonts w:ascii="Calibri" w:eastAsia="Calibri" w:hAnsi="Calibri" w:cs="Calibri"/>
+          <w:szCs w:val="22"/>
+        </w:rPr>
+        <w:t xml:space="preserve"> contain</w:t>
+      </w:r>
+      <w:r>
+        <w:rPr>
+          <w:rFonts w:ascii="Calibri" w:eastAsia="Calibri" w:hAnsi="Calibri" w:cs="Calibri"/>
+          <w:szCs w:val="22"/>
+        </w:rPr>
+        <w:t xml:space="preserve"> the</w:t>
+      </w:r>
+      <w:r>
+        <w:rPr>
+          <w:rFonts w:ascii="Calibri" w:eastAsia="Calibri" w:hAnsi="Calibri" w:cs="Calibri"/>
+          <w:szCs w:val="22"/>
+        </w:rPr>
+        <w:t xml:space="preserve"> </w:t>
+      </w:r>
+      <w:r>
+        <w:rPr>
+          <w:rFonts w:ascii="Calibri" w:eastAsia="Calibri" w:hAnsi="Calibri" w:cs="Calibri"/>
+          <w:noProof/>
+          <w:szCs w:val="22"/>
+        </w:rPr>
+        <w:t>name</w:t>
+      </w:r>
+      <w:r>
+        <w:rPr>
+          <w:rFonts w:ascii="Calibri" w:eastAsia="Calibri" w:hAnsi="Calibri" w:cs="Calibri"/>
+          <w:szCs w:val="22"/>
+        </w:rPr>
+        <w:t xml:space="preserve"> of activity, picture, activity date, and activity information.</w:t>
+      </w:r>
     </w:p>
     <w:p>
       <w:pPr>
@@ -1290,6 +1989,7 @@
           <w:rFonts w:ascii="Calibri" w:eastAsia="Calibri" w:hAnsi="Calibri" w:cs="Calibri"/>
           <w:b/>
           <w:bCs/>
+          <w:noProof/>
           <w:color w:val="FF0000"/>
           <w:szCs w:val="22"/>
         </w:rPr>
@@ -1299,22 +1999,39 @@
         <w:rPr>
           <w:b/>
           <w:bCs/>
+          <w:noProof/>
           <w:color w:val="FF0000"/>
         </w:rPr>
         <w:t>-28:</w:t>
       </w:r>
       <w:r>
         <w:rPr>
-          <w:color w:val="FF0000"/>
-        </w:rPr>
-        <w:t xml:space="preserve"> System shall provide a menu bar which contain homepage link, activity </w:t>
-      </w:r>
-      <w:r>
-        <w:rPr>
+          <w:noProof/>
+          <w:color w:val="FF0000"/>
+        </w:rPr>
+        <w:t xml:space="preserve"> System shall provide a menu bar </w:t>
+      </w:r>
+      <w:r>
+        <w:rPr>
+          <w:noProof/>
+          <w:color w:val="FF0000"/>
+        </w:rPr>
+        <w:t>that</w:t>
+      </w:r>
+      <w:r>
+        <w:rPr>
+          <w:noProof/>
+          <w:color w:val="FF0000"/>
+        </w:rPr>
+        <w:t xml:space="preserve"> contain homepage link, activity announcement </w:t>
+      </w:r>
+      <w:r>
+        <w:rPr>
+          <w:noProof/>
           <w:color w:val="FF0000"/>
         </w:rPr>
         <w:lastRenderedPageBreak/>
-        <w:t>announcement page link, temple’s history page link, gallery page link, contact page link, Q &amp; A page link, map page link, and Facebook fan page link in every pages.</w:t>
+        <w:t>page link, temple’s history page link, gallery page link, contact page link, Q &amp; A page link, map page link, and Facebook fan page link in every pages.</w:t>
       </w:r>
       <w:r>
         <w:rPr>
@@ -1359,7 +2076,44 @@
           <w:rFonts w:ascii="Calibri" w:eastAsia="Calibri" w:hAnsi="Calibri" w:cs="Calibri"/>
           <w:szCs w:val="22"/>
         </w:rPr>
-        <w:t>: System shall separate each Dharma question with an answer into form of post arrange by the latest answer date.</w:t>
+        <w:t xml:space="preserve">: System shall separate each Dharma question with an answer </w:t>
+      </w:r>
+      <w:r>
+        <w:rPr>
+          <w:rFonts w:ascii="Calibri" w:eastAsia="Calibri" w:hAnsi="Calibri" w:cs="Calibri"/>
+          <w:noProof/>
+          <w:szCs w:val="22"/>
+        </w:rPr>
+        <w:t>into</w:t>
+      </w:r>
+      <w:r>
+        <w:rPr>
+          <w:rFonts w:ascii="Calibri" w:eastAsia="Calibri" w:hAnsi="Calibri" w:cs="Calibri"/>
+          <w:szCs w:val="22"/>
+        </w:rPr>
+        <w:t xml:space="preserve"> the</w:t>
+      </w:r>
+      <w:r>
+        <w:rPr>
+          <w:rFonts w:ascii="Calibri" w:eastAsia="Calibri" w:hAnsi="Calibri" w:cs="Calibri"/>
+          <w:szCs w:val="22"/>
+        </w:rPr>
+        <w:t xml:space="preserve"> </w:t>
+      </w:r>
+      <w:r>
+        <w:rPr>
+          <w:rFonts w:ascii="Calibri" w:eastAsia="Calibri" w:hAnsi="Calibri" w:cs="Calibri"/>
+          <w:noProof/>
+          <w:szCs w:val="22"/>
+        </w:rPr>
+        <w:t>form</w:t>
+      </w:r>
+      <w:r>
+        <w:rPr>
+          <w:rFonts w:ascii="Calibri" w:eastAsia="Calibri" w:hAnsi="Calibri" w:cs="Calibri"/>
+          <w:szCs w:val="22"/>
+        </w:rPr>
+        <w:t xml:space="preserve"> of post arrange by the latest answer date.</w:t>
       </w:r>
     </w:p>
     <w:p>
@@ -1446,6 +2200,7 @@
           <w:rFonts w:ascii="Calibri" w:eastAsia="Calibri" w:hAnsi="Calibri" w:cs="Calibri"/>
           <w:b/>
           <w:bCs/>
+          <w:noProof/>
           <w:color w:val="FF0000"/>
           <w:szCs w:val="22"/>
         </w:rPr>
@@ -1455,15 +2210,31 @@
         <w:rPr>
           <w:b/>
           <w:bCs/>
+          <w:noProof/>
           <w:color w:val="FF0000"/>
         </w:rPr>
         <w:t>-28:</w:t>
       </w:r>
       <w:r>
         <w:rPr>
-          <w:color w:val="FF0000"/>
-        </w:rPr>
-        <w:t xml:space="preserve"> System shall provide a menu bar which contain homepage link, activity announcement page link, temple’s history page link, gallery page link, contact page link, Q &amp; A page link, map page link, and Facebook fan page link in every pages.</w:t>
+          <w:noProof/>
+          <w:color w:val="FF0000"/>
+        </w:rPr>
+        <w:t xml:space="preserve"> System shall provide a menu bar </w:t>
+      </w:r>
+      <w:r>
+        <w:rPr>
+          <w:noProof/>
+          <w:color w:val="FF0000"/>
+        </w:rPr>
+        <w:t>that</w:t>
+      </w:r>
+      <w:r>
+        <w:rPr>
+          <w:noProof/>
+          <w:color w:val="FF0000"/>
+        </w:rPr>
+        <w:t xml:space="preserve"> contain homepage link, activity announcement page link, temple’s history page link, gallery page link, contact page link, Q &amp; A page link, map page link, and Facebook fan page link in every pages.</w:t>
       </w:r>
       <w:r>
         <w:rPr>
@@ -1608,6 +2379,7 @@
           <w:rFonts w:ascii="Calibri" w:eastAsia="Calibri" w:hAnsi="Calibri" w:cs="Calibri"/>
           <w:b/>
           <w:bCs/>
+          <w:noProof/>
           <w:color w:val="FF0000"/>
           <w:szCs w:val="22"/>
         </w:rPr>
@@ -1617,15 +2389,31 @@
         <w:rPr>
           <w:b/>
           <w:bCs/>
+          <w:noProof/>
           <w:color w:val="FF0000"/>
         </w:rPr>
         <w:t>-28:</w:t>
       </w:r>
       <w:r>
         <w:rPr>
-          <w:color w:val="FF0000"/>
-        </w:rPr>
-        <w:t xml:space="preserve"> System shall provide a menu bar which contain homepage link, activity announcement page link, temple’s history page link, gallery page link, contact page link, Q &amp; A page link, map page link, and Facebook fan page link in every pages.</w:t>
+          <w:noProof/>
+          <w:color w:val="FF0000"/>
+        </w:rPr>
+        <w:t xml:space="preserve"> System shall provide a menu bar </w:t>
+      </w:r>
+      <w:r>
+        <w:rPr>
+          <w:noProof/>
+          <w:color w:val="FF0000"/>
+        </w:rPr>
+        <w:t>that</w:t>
+      </w:r>
+      <w:r>
+        <w:rPr>
+          <w:noProof/>
+          <w:color w:val="FF0000"/>
+        </w:rPr>
+        <w:t xml:space="preserve"> contain homepage link, activity announcement page link, temple’s history page link, gallery page link, contact page link, Q &amp; A page link, map page link, and Facebook fan page link in every pages.</w:t>
       </w:r>
       <w:r>
         <w:rPr>
@@ -1764,6 +2552,7 @@
           <w:rFonts w:ascii="Calibri" w:eastAsia="Calibri" w:hAnsi="Calibri" w:cs="Calibri"/>
           <w:b/>
           <w:bCs/>
+          <w:noProof/>
           <w:color w:val="FF0000"/>
           <w:szCs w:val="22"/>
         </w:rPr>
@@ -1773,12 +2562,14 @@
         <w:rPr>
           <w:b/>
           <w:bCs/>
+          <w:noProof/>
           <w:color w:val="FF0000"/>
         </w:rPr>
         <w:t>-28:</w:t>
       </w:r>
       <w:r>
         <w:rPr>
+          <w:noProof/>
           <w:color w:val="FF0000"/>
         </w:rPr>
         <w:t xml:space="preserve"> System shall provide a menu bar which contains homepage link, activity announcement page link, temple’s history page link, gallery page link, contact page link, Q &amp; A page link, map page link, and Facebook fan page link in every pages.</w:t>
@@ -1812,7 +2603,37 @@
           <w:rFonts w:ascii="Calibri" w:eastAsia="Calibri" w:hAnsi="Calibri" w:cs="Calibri"/>
           <w:szCs w:val="22"/>
         </w:rPr>
-        <w:t>: System shall provide user interface to display all pictures of the chosen activity album.</w:t>
+        <w:t xml:space="preserve">: System shall provide </w:t>
+      </w:r>
+      <w:r>
+        <w:rPr>
+          <w:rFonts w:ascii="Calibri" w:eastAsia="Calibri" w:hAnsi="Calibri" w:cs="Calibri"/>
+          <w:noProof/>
+          <w:szCs w:val="22"/>
+        </w:rPr>
+        <w:t>user</w:t>
+      </w:r>
+      <w:r>
+        <w:rPr>
+          <w:rFonts w:ascii="Calibri" w:eastAsia="Calibri" w:hAnsi="Calibri" w:cs="Calibri"/>
+          <w:szCs w:val="22"/>
+        </w:rPr>
+        <w:t xml:space="preserve"> interface to display all pictures </w:t>
+      </w:r>
+      <w:r>
+        <w:rPr>
+          <w:rFonts w:ascii="Calibri" w:eastAsia="Calibri" w:hAnsi="Calibri" w:cs="Calibri"/>
+          <w:noProof/>
+          <w:szCs w:val="22"/>
+        </w:rPr>
+        <w:t>in</w:t>
+      </w:r>
+      <w:r>
+        <w:rPr>
+          <w:rFonts w:ascii="Calibri" w:eastAsia="Calibri" w:hAnsi="Calibri" w:cs="Calibri"/>
+          <w:szCs w:val="22"/>
+        </w:rPr>
+        <w:t xml:space="preserve"> the chosen activity album.</w:t>
       </w:r>
     </w:p>
     <w:p>
@@ -1888,7 +2709,24 @@
           <w:color w:val="000000" w:themeColor="text1"/>
           <w:szCs w:val="22"/>
         </w:rPr>
-        <w:t>: System shall provide user interface to display the larger size of chosen picture in the album.</w:t>
+        <w:t xml:space="preserve">: System shall provide </w:t>
+      </w:r>
+      <w:r>
+        <w:rPr>
+          <w:rFonts w:ascii="Calibri" w:eastAsia="Calibri" w:hAnsi="Calibri" w:cs="Calibri"/>
+          <w:noProof/>
+          <w:color w:val="000000" w:themeColor="text1"/>
+          <w:szCs w:val="22"/>
+        </w:rPr>
+        <w:t>user</w:t>
+      </w:r>
+      <w:r>
+        <w:rPr>
+          <w:rFonts w:ascii="Calibri" w:eastAsia="Calibri" w:hAnsi="Calibri" w:cs="Calibri"/>
+          <w:color w:val="000000" w:themeColor="text1"/>
+          <w:szCs w:val="22"/>
+        </w:rPr>
+        <w:t xml:space="preserve"> interface to display the larger size of chosen picture in the album.</w:t>
       </w:r>
     </w:p>
     <w:p>
@@ -1976,6 +2814,7 @@
           <w:rFonts w:ascii="Calibri" w:eastAsia="Calibri" w:hAnsi="Calibri" w:cs="Calibri"/>
           <w:b/>
           <w:bCs/>
+          <w:noProof/>
           <w:color w:val="FF0000"/>
           <w:szCs w:val="22"/>
         </w:rPr>
@@ -1985,15 +2824,31 @@
         <w:rPr>
           <w:b/>
           <w:bCs/>
+          <w:noProof/>
           <w:color w:val="FF0000"/>
         </w:rPr>
         <w:t>-28:</w:t>
       </w:r>
       <w:r>
         <w:rPr>
-          <w:color w:val="FF0000"/>
-        </w:rPr>
-        <w:t xml:space="preserve"> System shall provide a menu bar which contain homepage link, activity announcement page link, temple’s history page link, gallery page link, contact page link, Q &amp; A page link, map page link, and Facebook fan page link in every pages.</w:t>
+          <w:noProof/>
+          <w:color w:val="FF0000"/>
+        </w:rPr>
+        <w:t xml:space="preserve"> System shall provide a menu bar </w:t>
+      </w:r>
+      <w:r>
+        <w:rPr>
+          <w:noProof/>
+          <w:color w:val="FF0000"/>
+        </w:rPr>
+        <w:t>that</w:t>
+      </w:r>
+      <w:r>
+        <w:rPr>
+          <w:noProof/>
+          <w:color w:val="FF0000"/>
+        </w:rPr>
+        <w:t xml:space="preserve"> contain homepage link, activity announcement page link, temple’s history page link, gallery page link, contact page link, Q &amp; A page link, map page link, and Facebook fan page link in every pages.</w:t>
       </w:r>
       <w:r>
         <w:rPr>
@@ -2037,7 +2892,22 @@
           <w:rFonts w:ascii="Calibri" w:eastAsia="Calibri" w:hAnsi="Calibri" w:cs="Calibri"/>
           <w:szCs w:val="22"/>
         </w:rPr>
-        <w:t xml:space="preserve">: System shall provide the contact information which contain temple’s address, phone number, and email. </w:t>
+        <w:t xml:space="preserve">: System shall provide the contact information </w:t>
+      </w:r>
+      <w:r>
+        <w:rPr>
+          <w:rFonts w:ascii="Calibri" w:eastAsia="Calibri" w:hAnsi="Calibri" w:cs="Calibri"/>
+          <w:noProof/>
+          <w:szCs w:val="22"/>
+        </w:rPr>
+        <w:t>that</w:t>
+      </w:r>
+      <w:r>
+        <w:rPr>
+          <w:rFonts w:ascii="Calibri" w:eastAsia="Calibri" w:hAnsi="Calibri" w:cs="Calibri"/>
+          <w:szCs w:val="22"/>
+        </w:rPr>
+        <w:t xml:space="preserve"> contain temple’s address, phone number, and email. </w:t>
       </w:r>
     </w:p>
     <w:p>
@@ -2094,6 +2964,7 @@
           <w:rFonts w:ascii="Calibri" w:eastAsia="Calibri" w:hAnsi="Calibri" w:cs="Calibri"/>
           <w:b/>
           <w:bCs/>
+          <w:noProof/>
           <w:color w:val="FF0000"/>
           <w:szCs w:val="22"/>
         </w:rPr>
@@ -2103,15 +2974,31 @@
         <w:rPr>
           <w:b/>
           <w:bCs/>
+          <w:noProof/>
           <w:color w:val="FF0000"/>
         </w:rPr>
         <w:t>-28:</w:t>
       </w:r>
       <w:r>
         <w:rPr>
-          <w:color w:val="FF0000"/>
-        </w:rPr>
-        <w:t xml:space="preserve"> System shall provide a menu bar which contain homepage link, activity announcement page link, temple’s history page link, gallery page link, contact page link, Q &amp; A page link, map page link, and Facebook fan page link in every pages.</w:t>
+          <w:noProof/>
+          <w:color w:val="FF0000"/>
+        </w:rPr>
+        <w:t xml:space="preserve"> System shall provide a menu bar </w:t>
+      </w:r>
+      <w:r>
+        <w:rPr>
+          <w:noProof/>
+          <w:color w:val="FF0000"/>
+        </w:rPr>
+        <w:t>that</w:t>
+      </w:r>
+      <w:r>
+        <w:rPr>
+          <w:noProof/>
+          <w:color w:val="FF0000"/>
+        </w:rPr>
+        <w:t xml:space="preserve"> contain homepage link, activity announcement page link, temple’s history page link, gallery page link, contact page link, Q &amp; A page link, map page link, and Facebook fan page link in every pages.</w:t>
       </w:r>
       <w:r>
         <w:rPr>
@@ -2156,7 +3043,30 @@
           <w:rFonts w:ascii="Calibri" w:eastAsia="Calibri" w:hAnsi="Calibri" w:cs="Calibri"/>
           <w:szCs w:val="22"/>
         </w:rPr>
-        <w:t>: System shall provide a map interface from google map.</w:t>
+        <w:t xml:space="preserve">: System shall provide a map interface from </w:t>
+      </w:r>
+      <w:r>
+        <w:rPr>
+          <w:rFonts w:ascii="Calibri" w:eastAsia="Calibri" w:hAnsi="Calibri" w:cs="Calibri"/>
+          <w:noProof/>
+          <w:szCs w:val="22"/>
+        </w:rPr>
+        <w:t>G</w:t>
+      </w:r>
+      <w:r>
+        <w:rPr>
+          <w:rFonts w:ascii="Calibri" w:eastAsia="Calibri" w:hAnsi="Calibri" w:cs="Calibri"/>
+          <w:noProof/>
+          <w:szCs w:val="22"/>
+        </w:rPr>
+        <w:t>oogle</w:t>
+      </w:r>
+      <w:r>
+        <w:rPr>
+          <w:rFonts w:ascii="Calibri" w:eastAsia="Calibri" w:hAnsi="Calibri" w:cs="Calibri"/>
+          <w:szCs w:val="22"/>
+        </w:rPr>
+        <w:t xml:space="preserve"> map.</w:t>
       </w:r>
       <w:r>
         <w:br/>
@@ -2175,7 +3085,36 @@
           <w:rFonts w:ascii="Calibri" w:eastAsia="Calibri" w:hAnsi="Calibri" w:cs="Calibri"/>
           <w:szCs w:val="22"/>
         </w:rPr>
-        <w:t>: System shall retrieve the location of temple.</w:t>
+        <w:t>: System shall retrieve the location of</w:t>
+      </w:r>
+      <w:r>
+        <w:rPr>
+          <w:rFonts w:ascii="Calibri" w:eastAsia="Calibri" w:hAnsi="Calibri" w:cs="Calibri"/>
+          <w:szCs w:val="22"/>
+        </w:rPr>
+        <w:t xml:space="preserve"> the</w:t>
+      </w:r>
+      <w:r>
+        <w:rPr>
+          <w:rFonts w:ascii="Calibri" w:eastAsia="Calibri" w:hAnsi="Calibri" w:cs="Calibri"/>
+          <w:szCs w:val="22"/>
+        </w:rPr>
+        <w:t xml:space="preserve"> </w:t>
+      </w:r>
+      <w:r>
+        <w:rPr>
+          <w:rFonts w:ascii="Calibri" w:eastAsia="Calibri" w:hAnsi="Calibri" w:cs="Calibri"/>
+          <w:noProof/>
+          <w:szCs w:val="22"/>
+        </w:rPr>
+        <w:t>temple</w:t>
+      </w:r>
+      <w:r>
+        <w:rPr>
+          <w:rFonts w:ascii="Calibri" w:eastAsia="Calibri" w:hAnsi="Calibri" w:cs="Calibri"/>
+          <w:szCs w:val="22"/>
+        </w:rPr>
+        <w:t>.</w:t>
       </w:r>
       <w:r>
         <w:br/>
@@ -2197,7 +3136,16 @@
         <w:t xml:space="preserve">: </w:t>
       </w:r>
       <w:r>
-        <w:t>System shall pin point the temple location.</w:t>
+        <w:t xml:space="preserve">System shall </w:t>
+      </w:r>
+      <w:r>
+        <w:rPr>
+          <w:noProof/>
+        </w:rPr>
+        <w:t>pinpoint</w:t>
+      </w:r>
+      <w:r>
+        <w:t xml:space="preserve"> the temple location.</w:t>
       </w:r>
     </w:p>
     <w:p>
@@ -2254,6 +3202,7 @@
           <w:rFonts w:ascii="Calibri" w:eastAsia="Calibri" w:hAnsi="Calibri" w:cs="Calibri"/>
           <w:b/>
           <w:bCs/>
+          <w:noProof/>
           <w:color w:val="FF0000"/>
           <w:szCs w:val="22"/>
         </w:rPr>
@@ -2263,15 +3212,31 @@
         <w:rPr>
           <w:b/>
           <w:bCs/>
+          <w:noProof/>
           <w:color w:val="FF0000"/>
         </w:rPr>
         <w:t>-28:</w:t>
       </w:r>
       <w:r>
         <w:rPr>
-          <w:color w:val="FF0000"/>
-        </w:rPr>
-        <w:t xml:space="preserve"> System shall provide a menu bar which contain homepage link, activity announcement page link, temple’s history page link, gallery page link, contact page link, Q &amp; A page link, map page link, and Facebook fan page link in every pages.</w:t>
+          <w:noProof/>
+          <w:color w:val="FF0000"/>
+        </w:rPr>
+        <w:t xml:space="preserve"> System shall provide a menu bar </w:t>
+      </w:r>
+      <w:r>
+        <w:rPr>
+          <w:noProof/>
+          <w:color w:val="FF0000"/>
+        </w:rPr>
+        <w:t>that</w:t>
+      </w:r>
+      <w:r>
+        <w:rPr>
+          <w:noProof/>
+          <w:color w:val="FF0000"/>
+        </w:rPr>
+        <w:t xml:space="preserve"> contain homepage link, activity announcement page link, temple’s history page link, gallery page link, contact page link, Q &amp; A page link, map page link, and Facebook fan page link in every pages.</w:t>
       </w:r>
       <w:r>
         <w:rPr>
@@ -2352,7 +3317,42 @@
           <w:bCs/>
           <w:szCs w:val="22"/>
         </w:rPr>
-        <w:t xml:space="preserve"> Singh website. </w:t>
+        <w:t xml:space="preserve"> Singh </w:t>
+      </w:r>
+      <w:r>
+        <w:rPr>
+          <w:b/>
+          <w:bCs/>
+          <w:noProof/>
+          <w:szCs w:val="22"/>
+        </w:rPr>
+        <w:t>web</w:t>
+      </w:r>
+      <w:r>
+        <w:rPr>
+          <w:b/>
+          <w:bCs/>
+          <w:noProof/>
+          <w:szCs w:val="22"/>
+        </w:rPr>
+        <w:t xml:space="preserve"> </w:t>
+      </w:r>
+      <w:r>
+        <w:rPr>
+          <w:b/>
+          <w:bCs/>
+          <w:noProof/>
+          <w:szCs w:val="22"/>
+        </w:rPr>
+        <w:t>site</w:t>
+      </w:r>
+      <w:r>
+        <w:rPr>
+          <w:b/>
+          <w:bCs/>
+          <w:szCs w:val="22"/>
+        </w:rPr>
+        <w:t xml:space="preserve">. </w:t>
       </w:r>
     </w:p>
     <w:p>
@@ -2367,7 +3367,16 @@
         <w:t>SRS-54:</w:t>
       </w:r>
       <w:r>
-        <w:t xml:space="preserve"> System shall provide the login button on the home page.</w:t>
+        <w:t xml:space="preserve"> System shall provide the login button on the </w:t>
+      </w:r>
+      <w:r>
+        <w:rPr>
+          <w:noProof/>
+        </w:rPr>
+        <w:t>homepage</w:t>
+      </w:r>
+      <w:r>
+        <w:t>.</w:t>
       </w:r>
       <w:r>
         <w:br/>
@@ -2385,9 +3394,17 @@
       <w:r>
         <w:rPr>
           <w:rFonts w:ascii="Calibri" w:eastAsia="Calibri" w:hAnsi="Calibri" w:cs="Calibri"/>
-          <w:szCs w:val="22"/>
-        </w:rPr>
-        <w:t>which contain username textbox, password text box, and submit button.</w:t>
+          <w:noProof/>
+          <w:szCs w:val="22"/>
+        </w:rPr>
+        <w:t>that</w:t>
+      </w:r>
+      <w:r>
+        <w:rPr>
+          <w:rFonts w:ascii="Calibri" w:eastAsia="Calibri" w:hAnsi="Calibri" w:cs="Calibri"/>
+          <w:szCs w:val="22"/>
+        </w:rPr>
+        <w:t xml:space="preserve"> contain username textbox, password text box, and submit button.</w:t>
       </w:r>
       <w:r>
         <w:br/>
@@ -2475,10 +3492,22 @@
         <w:t>SRS-59</w:t>
       </w:r>
       <w:r>
-        <w:t>: System shall provide user’s feature as different role (Member and Admin)</w:t>
-      </w:r>
-      <w:r>
-        <w:t>.</w:t>
+        <w:t>: System shall provide user’s feature as</w:t>
+      </w:r>
+      <w:r>
+        <w:t xml:space="preserve"> the</w:t>
+      </w:r>
+      <w:r>
+        <w:t xml:space="preserve"> </w:t>
+      </w:r>
+      <w:r>
+        <w:rPr>
+          <w:noProof/>
+        </w:rPr>
+        <w:t>different</w:t>
+      </w:r>
+      <w:r>
+        <w:t xml:space="preserve"> role (Member and Admin).</w:t>
       </w:r>
       <w:r>
         <w:br/>
@@ -2508,33 +3537,83 @@
         <w:t>SRS-61</w:t>
       </w:r>
       <w:r>
-        <w:t>: System shall display error message “Username or password are not correct”.</w:t>
-      </w:r>
-    </w:p>
-    <w:p>
-      <w:pPr>
-        <w:rPr>
-          <w:b/>
-          <w:bCs/>
-          <w:szCs w:val="22"/>
-        </w:rPr>
-      </w:pPr>
-    </w:p>
-    <w:p>
-      <w:pPr>
-        <w:rPr>
-          <w:b/>
-          <w:bCs/>
-          <w:szCs w:val="22"/>
-        </w:rPr>
-      </w:pPr>
-      <w:r>
-        <w:rPr>
-          <w:b/>
-          <w:bCs/>
-          <w:szCs w:val="22"/>
-        </w:rPr>
-        <w:t xml:space="preserve">URS-15: Member and Admin can logout from the </w:t>
+        <w:t>: System shall display</w:t>
+      </w:r>
+      <w:r>
+        <w:t xml:space="preserve"> the</w:t>
+      </w:r>
+      <w:r>
+        <w:t xml:space="preserve"> </w:t>
+      </w:r>
+      <w:r>
+        <w:rPr>
+          <w:noProof/>
+        </w:rPr>
+        <w:t>error</w:t>
+      </w:r>
+      <w:r>
+        <w:t xml:space="preserve"> message “Username or password are not correct”.</w:t>
+      </w:r>
+    </w:p>
+    <w:p>
+      <w:pPr>
+        <w:rPr>
+          <w:b/>
+          <w:bCs/>
+          <w:szCs w:val="22"/>
+        </w:rPr>
+      </w:pPr>
+    </w:p>
+    <w:p>
+      <w:pPr>
+        <w:rPr>
+          <w:b/>
+          <w:bCs/>
+          <w:szCs w:val="22"/>
+        </w:rPr>
+      </w:pPr>
+      <w:r>
+        <w:rPr>
+          <w:b/>
+          <w:bCs/>
+          <w:szCs w:val="22"/>
+        </w:rPr>
+        <w:t xml:space="preserve">URS-15: Member and Admin can </w:t>
+      </w:r>
+      <w:r>
+        <w:rPr>
+          <w:b/>
+          <w:bCs/>
+          <w:noProof/>
+          <w:szCs w:val="22"/>
+        </w:rPr>
+        <w:t>log</w:t>
+      </w:r>
+      <w:r>
+        <w:rPr>
+          <w:b/>
+          <w:bCs/>
+          <w:noProof/>
+          <w:szCs w:val="22"/>
+        </w:rPr>
+        <w:t xml:space="preserve"> </w:t>
+      </w:r>
+      <w:r>
+        <w:rPr>
+          <w:b/>
+          <w:bCs/>
+          <w:noProof/>
+          <w:szCs w:val="22"/>
+        </w:rPr>
+        <w:t>out</w:t>
+      </w:r>
+      <w:r>
+        <w:rPr>
+          <w:b/>
+          <w:bCs/>
+          <w:szCs w:val="22"/>
+        </w:rPr>
+        <w:t xml:space="preserve"> from the </w:t>
       </w:r>
       <w:proofErr w:type="spellStart"/>
       <w:r>
@@ -2570,7 +3649,42 @@
           <w:bCs/>
           <w:szCs w:val="22"/>
         </w:rPr>
-        <w:t xml:space="preserve"> Singh website. </w:t>
+        <w:t xml:space="preserve"> Singh </w:t>
+      </w:r>
+      <w:r>
+        <w:rPr>
+          <w:b/>
+          <w:bCs/>
+          <w:noProof/>
+          <w:szCs w:val="22"/>
+        </w:rPr>
+        <w:t>web</w:t>
+      </w:r>
+      <w:r>
+        <w:rPr>
+          <w:b/>
+          <w:bCs/>
+          <w:noProof/>
+          <w:szCs w:val="22"/>
+        </w:rPr>
+        <w:t xml:space="preserve"> </w:t>
+      </w:r>
+      <w:r>
+        <w:rPr>
+          <w:b/>
+          <w:bCs/>
+          <w:noProof/>
+          <w:szCs w:val="22"/>
+        </w:rPr>
+        <w:t>site</w:t>
+      </w:r>
+      <w:r>
+        <w:rPr>
+          <w:b/>
+          <w:bCs/>
+          <w:szCs w:val="22"/>
+        </w:rPr>
+        <w:t xml:space="preserve">. </w:t>
       </w:r>
     </w:p>
     <w:p>
@@ -2610,7 +3724,43 @@
         <w:t>SRS-63</w:t>
       </w:r>
       <w:r>
-        <w:t>: System shall disable user’s feature as different role (Member and Admin) after logout complete.</w:t>
+        <w:t>: System shall disable user’s feature as</w:t>
+      </w:r>
+      <w:r>
+        <w:t xml:space="preserve"> the</w:t>
+      </w:r>
+      <w:r>
+        <w:t xml:space="preserve"> </w:t>
+      </w:r>
+      <w:r>
+        <w:rPr>
+          <w:noProof/>
+        </w:rPr>
+        <w:t>different</w:t>
+      </w:r>
+      <w:r>
+        <w:t xml:space="preserve"> role (Member and Admin) after </w:t>
+      </w:r>
+      <w:r>
+        <w:rPr>
+          <w:noProof/>
+        </w:rPr>
+        <w:t>log</w:t>
+      </w:r>
+      <w:r>
+        <w:rPr>
+          <w:noProof/>
+        </w:rPr>
+        <w:t xml:space="preserve"> </w:t>
+      </w:r>
+      <w:r>
+        <w:rPr>
+          <w:noProof/>
+        </w:rPr>
+        <w:t>out</w:t>
+      </w:r>
+      <w:r>
+        <w:t xml:space="preserve"> complete.</w:t>
       </w:r>
       <w:r>
         <w:br/>
@@ -2704,7 +3854,37 @@
           <w:rFonts w:ascii="Calibri" w:eastAsia="Calibri" w:hAnsi="Calibri" w:cs="Calibri"/>
           <w:szCs w:val="22"/>
         </w:rPr>
-        <w:t xml:space="preserve">: System shall provide user interface to display the question form which contains question text box, and submit button. </w:t>
+        <w:t xml:space="preserve">: System shall provide </w:t>
+      </w:r>
+      <w:r>
+        <w:rPr>
+          <w:rFonts w:ascii="Calibri" w:eastAsia="Calibri" w:hAnsi="Calibri" w:cs="Calibri"/>
+          <w:noProof/>
+          <w:szCs w:val="22"/>
+        </w:rPr>
+        <w:t>user</w:t>
+      </w:r>
+      <w:r>
+        <w:rPr>
+          <w:rFonts w:ascii="Calibri" w:eastAsia="Calibri" w:hAnsi="Calibri" w:cs="Calibri"/>
+          <w:szCs w:val="22"/>
+        </w:rPr>
+        <w:t xml:space="preserve"> interface to display the question form </w:t>
+      </w:r>
+      <w:r>
+        <w:rPr>
+          <w:rFonts w:ascii="Calibri" w:eastAsia="Calibri" w:hAnsi="Calibri" w:cs="Calibri"/>
+          <w:noProof/>
+          <w:szCs w:val="22"/>
+        </w:rPr>
+        <w:t>that</w:t>
+      </w:r>
+      <w:r>
+        <w:rPr>
+          <w:rFonts w:ascii="Calibri" w:eastAsia="Calibri" w:hAnsi="Calibri" w:cs="Calibri"/>
+          <w:szCs w:val="22"/>
+        </w:rPr>
+        <w:t xml:space="preserve"> contains question text box, and submit button. </w:t>
       </w:r>
       <w:r>
         <w:br/>
@@ -2742,7 +3922,22 @@
           <w:rFonts w:ascii="Calibri" w:eastAsia="Calibri" w:hAnsi="Calibri" w:cs="Calibri"/>
           <w:szCs w:val="22"/>
         </w:rPr>
-        <w:t>: System shall provide success message “Your question was sent”.</w:t>
+        <w:t xml:space="preserve">: System shall provide success message “Your question </w:t>
+      </w:r>
+      <w:r>
+        <w:rPr>
+          <w:rFonts w:ascii="Calibri" w:eastAsia="Calibri" w:hAnsi="Calibri" w:cs="Calibri"/>
+          <w:noProof/>
+          <w:szCs w:val="22"/>
+        </w:rPr>
+        <w:t>was sent</w:t>
+      </w:r>
+      <w:r>
+        <w:rPr>
+          <w:rFonts w:ascii="Calibri" w:eastAsia="Calibri" w:hAnsi="Calibri" w:cs="Calibri"/>
+          <w:szCs w:val="22"/>
+        </w:rPr>
+        <w:t>”.</w:t>
       </w:r>
       <w:r>
         <w:br/>
@@ -2800,34 +3995,960 @@
           <w:b/>
           <w:bCs/>
         </w:rPr>
-        <w:t>SRS-68</w:t>
-      </w:r>
-      <w:r>
-        <w:rPr>
-          <w:b/>
-          <w:bCs/>
+        <w:t>SRS-68:</w:t>
+      </w:r>
+      <w:r>
+        <w:t xml:space="preserve"> System shall send the activity announcement to user’s email.</w:t>
+      </w:r>
+    </w:p>
+    <w:p>
+      <w:pPr>
+        <w:rPr>
+          <w:b/>
+          <w:bCs/>
+          <w:szCs w:val="22"/>
+        </w:rPr>
+      </w:pPr>
+      <w:r>
+        <w:rPr>
+          <w:b/>
+          <w:bCs/>
+          <w:szCs w:val="22"/>
+        </w:rPr>
+        <w:t>URS-18: Admin can add the temple’s activities in the update activities page.</w:t>
+      </w:r>
+    </w:p>
+    <w:p>
+      <w:pPr>
+        <w:ind w:left="720"/>
+      </w:pPr>
+      <w:r>
+        <w:rPr>
+          <w:b/>
+          <w:bCs/>
+        </w:rPr>
+        <w:t>SRS-69:</w:t>
+      </w:r>
+      <w:r>
+        <w:t xml:space="preserve"> System shall provide add button on activity announcement page.</w:t>
+      </w:r>
+      <w:r>
+        <w:br/>
+      </w:r>
+      <w:r>
+        <w:rPr>
+          <w:b/>
+          <w:bCs/>
+          <w:color w:val="70AD47" w:themeColor="accent6"/>
+        </w:rPr>
+        <w:t xml:space="preserve">SRS-70: </w:t>
+      </w:r>
+      <w:r>
+        <w:rPr>
+          <w:color w:val="70AD47" w:themeColor="accent6"/>
+        </w:rPr>
+        <w:t xml:space="preserve">System shall provide </w:t>
+      </w:r>
+      <w:r>
+        <w:rPr>
+          <w:noProof/>
+          <w:color w:val="70AD47" w:themeColor="accent6"/>
+        </w:rPr>
+        <w:t>user</w:t>
+      </w:r>
+      <w:r>
+        <w:rPr>
+          <w:color w:val="70AD47" w:themeColor="accent6"/>
+        </w:rPr>
+        <w:t xml:space="preserve"> interface to display update activity page </w:t>
+      </w:r>
+      <w:r>
+        <w:rPr>
+          <w:noProof/>
+          <w:color w:val="70AD47" w:themeColor="accent6"/>
+        </w:rPr>
+        <w:t>that</w:t>
+      </w:r>
+      <w:r>
+        <w:rPr>
+          <w:color w:val="70AD47" w:themeColor="accent6"/>
+        </w:rPr>
+        <w:t xml:space="preserve"> contain the topic title </w:t>
+      </w:r>
+      <w:r>
+        <w:rPr>
+          <w:noProof/>
+          <w:color w:val="70AD47" w:themeColor="accent6"/>
+        </w:rPr>
+        <w:t>text</w:t>
+      </w:r>
+      <w:r>
+        <w:rPr>
+          <w:noProof/>
+          <w:color w:val="70AD47" w:themeColor="accent6"/>
+        </w:rPr>
+        <w:t xml:space="preserve"> </w:t>
+      </w:r>
+      <w:r>
+        <w:rPr>
+          <w:noProof/>
+          <w:color w:val="70AD47" w:themeColor="accent6"/>
+        </w:rPr>
+        <w:t>box</w:t>
+      </w:r>
+      <w:r>
+        <w:rPr>
+          <w:color w:val="70AD47" w:themeColor="accent6"/>
+        </w:rPr>
+        <w:t>, date, time, place of the activity, submit button, and cancel button.</w:t>
+      </w:r>
+      <w:r>
+        <w:rPr>
+          <w:color w:val="70AD47" w:themeColor="accent6"/>
+        </w:rPr>
+        <w:br/>
+      </w:r>
+      <w:r>
+        <w:rPr>
+          <w:b/>
+          <w:bCs/>
+          <w:color w:val="000000" w:themeColor="text1"/>
+        </w:rPr>
+        <w:t>SRS-71:</w:t>
+      </w:r>
+      <w:r>
+        <w:rPr>
+          <w:color w:val="000000" w:themeColor="text1"/>
+        </w:rPr>
+        <w:t xml:space="preserve"> System shall record new activity into the database.</w:t>
+      </w:r>
+      <w:r>
+        <w:rPr>
+          <w:b/>
+          <w:bCs/>
+        </w:rPr>
+        <w:t xml:space="preserve"> </w:t>
+      </w:r>
+      <w:r>
+        <w:rPr>
+          <w:b/>
+          <w:bCs/>
+        </w:rPr>
+        <w:br/>
+        <w:t>SRS-68:</w:t>
+      </w:r>
+      <w:r>
+        <w:t xml:space="preserve"> System shall send the activity announcement to user’s email.</w:t>
+      </w:r>
+      <w:r>
+        <w:rPr>
+          <w:color w:val="70AD47" w:themeColor="accent6"/>
+        </w:rPr>
+        <w:br/>
+      </w:r>
+      <w:r>
+        <w:rPr>
+          <w:b/>
+          <w:bCs/>
+        </w:rPr>
+        <w:t>SRS-72:</w:t>
+      </w:r>
+      <w:r>
+        <w:t xml:space="preserve"> System shall display the success message “Add success”.</w:t>
+      </w:r>
+      <w:r>
+        <w:rPr>
+          <w:color w:val="70AD47" w:themeColor="accent6"/>
+        </w:rPr>
+        <w:br/>
+      </w:r>
+      <w:r>
+        <w:rPr>
+          <w:b/>
+          <w:bCs/>
+          <w:color w:val="00B0F0"/>
+        </w:rPr>
+        <w:t>SRS-73:</w:t>
+      </w:r>
+      <w:r>
+        <w:rPr>
+          <w:color w:val="00B0F0"/>
+        </w:rPr>
+        <w:t xml:space="preserve"> System shall redirect to the activity announcement page.</w:t>
+      </w:r>
+    </w:p>
+    <w:p>
+      <w:pPr>
+        <w:rPr>
+          <w:b/>
+          <w:bCs/>
+          <w:szCs w:val="22"/>
+        </w:rPr>
+      </w:pPr>
+    </w:p>
+    <w:p>
+      <w:pPr>
+        <w:rPr>
+          <w:b/>
+          <w:bCs/>
+          <w:szCs w:val="22"/>
+        </w:rPr>
+      </w:pPr>
+      <w:r>
+        <w:rPr>
+          <w:b/>
+          <w:bCs/>
+          <w:szCs w:val="22"/>
+        </w:rPr>
+        <w:t>URS-19: Admin can edit the temple’s activities in the update activities page.</w:t>
+      </w:r>
+    </w:p>
+    <w:p>
+      <w:pPr>
+        <w:ind w:left="720"/>
+      </w:pPr>
+      <w:r>
+        <w:rPr>
+          <w:b/>
+          <w:bCs/>
+        </w:rPr>
+        <w:t xml:space="preserve">SRS-74: </w:t>
+      </w:r>
+      <w:r>
+        <w:t>System shall provide edit button after the activity title on the activity announcement page.</w:t>
+      </w:r>
+      <w:r>
+        <w:br/>
+      </w:r>
+      <w:r>
+        <w:rPr>
+          <w:b/>
+          <w:bCs/>
+          <w:color w:val="70AD47" w:themeColor="accent6"/>
+        </w:rPr>
+        <w:t xml:space="preserve">SRS-70: </w:t>
+      </w:r>
+      <w:r>
+        <w:rPr>
+          <w:color w:val="70AD47" w:themeColor="accent6"/>
+        </w:rPr>
+        <w:t xml:space="preserve">System shall provide </w:t>
+      </w:r>
+      <w:r>
+        <w:rPr>
+          <w:noProof/>
+          <w:color w:val="70AD47" w:themeColor="accent6"/>
+        </w:rPr>
+        <w:t>user</w:t>
+      </w:r>
+      <w:r>
+        <w:rPr>
+          <w:color w:val="70AD47" w:themeColor="accent6"/>
+        </w:rPr>
+        <w:t xml:space="preserve"> interface to display update activity page </w:t>
+      </w:r>
+      <w:r>
+        <w:rPr>
+          <w:noProof/>
+          <w:color w:val="70AD47" w:themeColor="accent6"/>
+        </w:rPr>
+        <w:t>that</w:t>
+      </w:r>
+      <w:r>
+        <w:rPr>
+          <w:color w:val="70AD47" w:themeColor="accent6"/>
+        </w:rPr>
+        <w:t xml:space="preserve"> contain the topic title </w:t>
+      </w:r>
+      <w:r>
+        <w:rPr>
+          <w:noProof/>
+          <w:color w:val="70AD47" w:themeColor="accent6"/>
+        </w:rPr>
+        <w:t>text</w:t>
+      </w:r>
+      <w:r>
+        <w:rPr>
+          <w:noProof/>
+          <w:color w:val="70AD47" w:themeColor="accent6"/>
+        </w:rPr>
+        <w:t xml:space="preserve"> </w:t>
+      </w:r>
+      <w:r>
+        <w:rPr>
+          <w:noProof/>
+          <w:color w:val="70AD47" w:themeColor="accent6"/>
+        </w:rPr>
+        <w:t>box</w:t>
+      </w:r>
+      <w:r>
+        <w:rPr>
+          <w:color w:val="70AD47" w:themeColor="accent6"/>
+        </w:rPr>
+        <w:t>, date, time, place of the activity, submit button, and cancel button.</w:t>
+      </w:r>
+      <w:r>
+        <w:br/>
+      </w:r>
+      <w:r>
+        <w:rPr>
+          <w:b/>
+          <w:bCs/>
+        </w:rPr>
+        <w:t xml:space="preserve">SRS-75: </w:t>
+      </w:r>
+      <w:r>
+        <w:t>System shall retrieve the activity information from the database.</w:t>
+      </w:r>
+      <w:r>
+        <w:br/>
+      </w:r>
+      <w:r>
+        <w:rPr>
+          <w:b/>
+          <w:bCs/>
+        </w:rPr>
+        <w:t>SRS-76:</w:t>
+      </w:r>
+      <w:r>
+        <w:t xml:space="preserve"> System shall display the topic title, date, time, and place on the text box.</w:t>
+      </w:r>
+      <w:r>
+        <w:br/>
+      </w:r>
+      <w:r>
+        <w:rPr>
+          <w:b/>
+          <w:bCs/>
+          <w:color w:val="FF0000"/>
+        </w:rPr>
+        <w:t xml:space="preserve">SRS-77: </w:t>
+      </w:r>
+      <w:r>
+        <w:rPr>
+          <w:color w:val="FF0000"/>
+        </w:rPr>
+        <w:t xml:space="preserve">System shall update the information </w:t>
+      </w:r>
+      <w:r>
+        <w:rPr>
+          <w:noProof/>
+          <w:color w:val="FF0000"/>
+        </w:rPr>
+        <w:t>in</w:t>
+      </w:r>
+      <w:r>
+        <w:rPr>
+          <w:color w:val="FF0000"/>
+        </w:rPr>
+        <w:t xml:space="preserve"> the database.</w:t>
+      </w:r>
+      <w:r>
+        <w:br/>
+      </w:r>
+      <w:r>
+        <w:rPr>
+          <w:b/>
+          <w:bCs/>
+          <w:color w:val="FF0000"/>
+        </w:rPr>
+        <w:t>SRS-78:</w:t>
+      </w:r>
+      <w:r>
+        <w:rPr>
+          <w:color w:val="FF0000"/>
+        </w:rPr>
+        <w:t xml:space="preserve"> System shall display the success message “Edit success”.</w:t>
+      </w:r>
+      <w:r>
+        <w:br/>
+      </w:r>
+      <w:r>
+        <w:rPr>
+          <w:b/>
+          <w:bCs/>
+          <w:color w:val="00B0F0"/>
+        </w:rPr>
+        <w:t>SRS-73:</w:t>
+      </w:r>
+      <w:r>
+        <w:rPr>
+          <w:color w:val="00B0F0"/>
+        </w:rPr>
+        <w:t xml:space="preserve"> System shall redirect to the activity announcement page.</w:t>
+      </w:r>
+    </w:p>
+    <w:p>
+      <w:pPr>
+        <w:rPr>
+          <w:b/>
+          <w:bCs/>
+          <w:szCs w:val="22"/>
+        </w:rPr>
+      </w:pPr>
+    </w:p>
+    <w:p>
+      <w:pPr>
+        <w:rPr>
+          <w:b/>
+          <w:bCs/>
+          <w:szCs w:val="22"/>
+        </w:rPr>
+      </w:pPr>
+      <w:r>
+        <w:rPr>
+          <w:b/>
+          <w:bCs/>
+          <w:szCs w:val="22"/>
+        </w:rPr>
+        <w:t>URS-20: Admin can delete the temple’s activities in the update activities page.</w:t>
+      </w:r>
+    </w:p>
+    <w:p>
+      <w:pPr>
+        <w:ind w:left="720"/>
+      </w:pPr>
+      <w:r>
+        <w:rPr>
+          <w:b/>
+          <w:bCs/>
+        </w:rPr>
+        <w:lastRenderedPageBreak/>
+        <w:t xml:space="preserve">SRS-79: </w:t>
+      </w:r>
+      <w:r>
+        <w:t>System shall provide delete button after the activity title on the activity announcement page.</w:t>
+      </w:r>
+      <w:r>
+        <w:br/>
+      </w:r>
+      <w:r>
+        <w:rPr>
+          <w:b/>
+          <w:bCs/>
+        </w:rPr>
+        <w:t>SRS-80:</w:t>
+      </w:r>
+      <w:r>
+        <w:t xml:space="preserve"> System shall provide </w:t>
+      </w:r>
+      <w:r>
+        <w:rPr>
+          <w:noProof/>
+        </w:rPr>
+        <w:t>confirm</w:t>
+      </w:r>
+      <w:r>
+        <w:rPr>
+          <w:noProof/>
+        </w:rPr>
+        <w:t>ation</w:t>
+      </w:r>
+      <w:r>
+        <w:t xml:space="preserve"> user interface “Are you sure to delete this activity</w:t>
+      </w:r>
+      <w:proofErr w:type="gramStart"/>
+      <w:r>
+        <w:t>? ”</w:t>
+      </w:r>
+      <w:proofErr w:type="gramEnd"/>
+      <w:r>
+        <w:t>.</w:t>
+      </w:r>
+      <w:r>
+        <w:br/>
+      </w:r>
+      <w:r>
+        <w:rPr>
+          <w:b/>
+          <w:bCs/>
+        </w:rPr>
+        <w:t xml:space="preserve">SRS-81: </w:t>
+      </w:r>
+      <w:r>
+        <w:t>System shall delete the activity in the database.</w:t>
+      </w:r>
+      <w:r>
+        <w:br/>
+      </w:r>
+      <w:r>
+        <w:rPr>
+          <w:b/>
+          <w:bCs/>
+          <w:color w:val="7030A0"/>
+        </w:rPr>
+        <w:t>SRS-82:</w:t>
+      </w:r>
+      <w:r>
+        <w:rPr>
+          <w:color w:val="7030A0"/>
+        </w:rPr>
+        <w:t xml:space="preserve"> System shall display the success message “Delete success”.</w:t>
+      </w:r>
+      <w:r>
+        <w:br/>
+      </w:r>
+      <w:r>
+        <w:rPr>
+          <w:rFonts w:ascii="Calibri" w:eastAsia="Calibri" w:hAnsi="Calibri" w:cs="Calibri"/>
+          <w:b/>
+          <w:bCs/>
+          <w:color w:val="00B0F0"/>
+          <w:szCs w:val="22"/>
+        </w:rPr>
+        <w:t>SRS-73:</w:t>
+      </w:r>
+      <w:r>
+        <w:rPr>
+          <w:color w:val="00B0F0"/>
+        </w:rPr>
+        <w:t xml:space="preserve"> System shall redirect</w:t>
+      </w:r>
+      <w:r>
+        <w:rPr>
+          <w:rFonts w:ascii="Calibri" w:eastAsia="Calibri" w:hAnsi="Calibri" w:cs="Calibri"/>
+          <w:color w:val="00B0F0"/>
+          <w:szCs w:val="22"/>
+        </w:rPr>
+        <w:t xml:space="preserve"> to </w:t>
+      </w:r>
+      <w:r>
+        <w:rPr>
+          <w:color w:val="00B0F0"/>
+        </w:rPr>
+        <w:t>activity announcement page.</w:t>
+      </w:r>
+    </w:p>
+    <w:p>
+      <w:pPr>
+        <w:rPr>
+          <w:rFonts w:ascii="Calibri" w:eastAsia="Calibri" w:hAnsi="Calibri" w:cs="Calibri"/>
+          <w:b/>
+          <w:bCs/>
+          <w:szCs w:val="22"/>
+        </w:rPr>
+      </w:pPr>
+    </w:p>
+    <w:p>
+      <w:pPr>
+        <w:rPr>
+          <w:b/>
+          <w:bCs/>
+        </w:rPr>
+      </w:pPr>
+      <w:r>
+        <w:rPr>
+          <w:rFonts w:ascii="Calibri" w:eastAsia="Calibri" w:hAnsi="Calibri" w:cs="Calibri"/>
+          <w:b/>
+          <w:bCs/>
+          <w:szCs w:val="22"/>
+        </w:rPr>
+        <w:t>URS-21</w:t>
+      </w:r>
+      <w:r>
+        <w:rPr>
+          <w:rFonts w:ascii="Calibri" w:eastAsia="Calibri" w:hAnsi="Calibri" w:cs="Calibri"/>
+          <w:b/>
+          <w:bCs/>
+          <w:szCs w:val="22"/>
+        </w:rPr>
+        <w:t xml:space="preserve">: Admins can view the </w:t>
+      </w:r>
+      <w:r>
+        <w:rPr>
+          <w:rFonts w:ascii="Calibri" w:eastAsia="Calibri" w:hAnsi="Calibri" w:cs="Calibri"/>
+          <w:b/>
+          <w:bCs/>
+          <w:szCs w:val="22"/>
+        </w:rPr>
+        <w:t>Q&amp;A</w:t>
+      </w:r>
+      <w:r>
+        <w:rPr>
+          <w:rFonts w:ascii="Calibri" w:eastAsia="Calibri" w:hAnsi="Calibri" w:cs="Calibri"/>
+          <w:b/>
+          <w:bCs/>
+          <w:szCs w:val="22"/>
+        </w:rPr>
+        <w:t xml:space="preserve"> page. </w:t>
+      </w:r>
+    </w:p>
+    <w:p>
+      <w:pPr>
+        <w:ind w:left="720"/>
+        <w:rPr>
+          <w:rFonts w:ascii="Calibri" w:eastAsia="Calibri" w:hAnsi="Calibri" w:cs="Calibri"/>
+          <w:szCs w:val="22"/>
+        </w:rPr>
+      </w:pPr>
+      <w:r>
+        <w:rPr>
+          <w:rFonts w:ascii="Calibri" w:eastAsia="Calibri" w:hAnsi="Calibri" w:cs="Calibri"/>
+          <w:b/>
+          <w:bCs/>
+          <w:color w:val="6FAC47"/>
+          <w:szCs w:val="22"/>
+        </w:rPr>
+        <w:t>SRS-03:</w:t>
+      </w:r>
+      <w:r>
+        <w:rPr>
+          <w:rFonts w:ascii="Calibri" w:eastAsia="Calibri" w:hAnsi="Calibri" w:cs="Calibri"/>
+          <w:color w:val="6FAC47"/>
+          <w:szCs w:val="22"/>
+        </w:rPr>
+        <w:t xml:space="preserve"> System shall connect to the database.</w:t>
+      </w:r>
+      <w:r>
+        <w:rPr>
+          <w:rFonts w:ascii="Calibri" w:eastAsia="Calibri" w:hAnsi="Calibri" w:cs="Calibri"/>
+          <w:szCs w:val="22"/>
+        </w:rPr>
+        <w:br/>
+      </w:r>
+      <w:r>
+        <w:rPr>
+          <w:rFonts w:ascii="Calibri" w:eastAsia="Calibri" w:hAnsi="Calibri" w:cs="Calibri"/>
+          <w:b/>
+          <w:bCs/>
+          <w:noProof/>
+          <w:color w:val="FF0000"/>
+          <w:szCs w:val="22"/>
+        </w:rPr>
+        <w:t>SRS</w:t>
+      </w:r>
+      <w:r>
+        <w:rPr>
+          <w:b/>
+          <w:bCs/>
+          <w:noProof/>
+          <w:color w:val="FF0000"/>
+        </w:rPr>
+        <w:t>-28:</w:t>
+      </w:r>
+      <w:r>
+        <w:rPr>
+          <w:noProof/>
+          <w:color w:val="FF0000"/>
+        </w:rPr>
+        <w:t xml:space="preserve"> System shall provide a menu bar </w:t>
+      </w:r>
+      <w:r>
+        <w:rPr>
+          <w:noProof/>
+          <w:color w:val="FF0000"/>
+        </w:rPr>
+        <w:t>that</w:t>
+      </w:r>
+      <w:r>
+        <w:rPr>
+          <w:noProof/>
+          <w:color w:val="FF0000"/>
+        </w:rPr>
+        <w:t xml:space="preserve"> contain homepage link, activity announcement page link, temple’s history page link, gallery page link, contact page link, Q &amp; A page link, map page link, and Facebook fan page link in every pages.</w:t>
+      </w:r>
+      <w:r>
+        <w:rPr>
+          <w:rFonts w:ascii="Calibri" w:eastAsia="Calibri" w:hAnsi="Calibri" w:cs="Calibri"/>
+          <w:szCs w:val="22"/>
+        </w:rPr>
+        <w:br/>
+      </w:r>
+      <w:r>
+        <w:rPr>
+          <w:rFonts w:ascii="Calibri" w:eastAsia="Calibri" w:hAnsi="Calibri" w:cs="Calibri"/>
+          <w:b/>
+          <w:bCs/>
+          <w:szCs w:val="22"/>
+        </w:rPr>
+        <w:t>SRS-36</w:t>
+      </w:r>
+      <w:r>
+        <w:rPr>
+          <w:rFonts w:ascii="Calibri" w:eastAsia="Calibri" w:hAnsi="Calibri" w:cs="Calibri"/>
+          <w:szCs w:val="22"/>
+        </w:rPr>
+        <w:t>: System shall provide the user interface to display Q&amp;A page.</w:t>
+      </w:r>
+      <w:r>
+        <w:rPr>
+          <w:rFonts w:ascii="Calibri" w:eastAsia="Calibri" w:hAnsi="Calibri" w:cs="Calibri"/>
+          <w:b/>
+          <w:bCs/>
+          <w:szCs w:val="22"/>
+        </w:rPr>
+        <w:br/>
+        <w:t>SRS-83</w:t>
+      </w:r>
+      <w:r>
+        <w:rPr>
+          <w:rFonts w:ascii="Calibri" w:eastAsia="Calibri" w:hAnsi="Calibri" w:cs="Calibri"/>
+          <w:szCs w:val="22"/>
+        </w:rPr>
+        <w:t>: System shall separate each Unanswered Dharma question into</w:t>
+      </w:r>
+      <w:r>
+        <w:rPr>
+          <w:rFonts w:ascii="Calibri" w:eastAsia="Calibri" w:hAnsi="Calibri" w:cs="Calibri"/>
+          <w:szCs w:val="22"/>
+        </w:rPr>
+        <w:t xml:space="preserve"> the</w:t>
+      </w:r>
+      <w:r>
+        <w:rPr>
+          <w:rFonts w:ascii="Calibri" w:eastAsia="Calibri" w:hAnsi="Calibri" w:cs="Calibri"/>
+          <w:szCs w:val="22"/>
+        </w:rPr>
+        <w:t xml:space="preserve"> </w:t>
+      </w:r>
+      <w:r>
+        <w:rPr>
+          <w:rFonts w:ascii="Calibri" w:eastAsia="Calibri" w:hAnsi="Calibri" w:cs="Calibri"/>
+          <w:noProof/>
+          <w:szCs w:val="22"/>
+        </w:rPr>
+        <w:t>form</w:t>
+      </w:r>
+      <w:r>
+        <w:rPr>
+          <w:rFonts w:ascii="Calibri" w:eastAsia="Calibri" w:hAnsi="Calibri" w:cs="Calibri"/>
+          <w:szCs w:val="22"/>
+        </w:rPr>
+        <w:t xml:space="preserve"> of post arrange by the latest question date.</w:t>
+      </w:r>
+    </w:p>
+    <w:p>
+      <w:pPr>
+        <w:rPr>
+          <w:b/>
+          <w:bCs/>
+          <w:szCs w:val="22"/>
+        </w:rPr>
+      </w:pPr>
+    </w:p>
+    <w:p>
+      <w:pPr>
+        <w:rPr>
+          <w:b/>
+          <w:bCs/>
+          <w:szCs w:val="22"/>
+        </w:rPr>
+      </w:pPr>
+      <w:r>
+        <w:rPr>
+          <w:b/>
+          <w:bCs/>
+          <w:szCs w:val="22"/>
+        </w:rPr>
+        <w:t>URS-22</w:t>
+      </w:r>
+      <w:r>
+        <w:rPr>
+          <w:b/>
+          <w:bCs/>
+          <w:szCs w:val="22"/>
+        </w:rPr>
+        <w:t xml:space="preserve">: Admin can answer the Dharma question in the Question page. </w:t>
+      </w:r>
+    </w:p>
+    <w:p>
+      <w:pPr>
+        <w:ind w:left="720"/>
+      </w:pPr>
+      <w:r>
+        <w:rPr>
+          <w:rFonts w:ascii="Calibri" w:eastAsia="Calibri" w:hAnsi="Calibri" w:cs="Calibri"/>
+          <w:b/>
+          <w:bCs/>
+          <w:szCs w:val="22"/>
+        </w:rPr>
+        <w:t>SRS-84</w:t>
+      </w:r>
+      <w:r>
+        <w:rPr>
+          <w:rFonts w:ascii="Calibri" w:eastAsia="Calibri" w:hAnsi="Calibri" w:cs="Calibri"/>
+          <w:b/>
+          <w:bCs/>
+          <w:szCs w:val="22"/>
         </w:rPr>
         <w:t>:</w:t>
       </w:r>
       <w:r>
-        <w:t xml:space="preserve"> System shall send the activity announcement to user’s email.</w:t>
-      </w:r>
-    </w:p>
-    <w:p>
-      <w:pPr>
-        <w:rPr>
-          <w:b/>
-          <w:bCs/>
-          <w:szCs w:val="22"/>
-        </w:rPr>
-      </w:pPr>
-      <w:r>
-        <w:rPr>
-          <w:b/>
-          <w:bCs/>
-          <w:szCs w:val="22"/>
-        </w:rPr>
-        <w:t>URS-18: Admin can add the temple’s activities in the update activities page.</w:t>
+        <w:t xml:space="preserve"> System shall provide the answer button next to the question.</w:t>
+      </w:r>
+      <w:r>
+        <w:br/>
+      </w:r>
+      <w:r>
+        <w:rPr>
+          <w:rFonts w:ascii="Calibri" w:eastAsia="Calibri" w:hAnsi="Calibri" w:cs="Calibri"/>
+          <w:b/>
+          <w:bCs/>
+          <w:szCs w:val="22"/>
+        </w:rPr>
+        <w:t>SRS-85</w:t>
+      </w:r>
+      <w:r>
+        <w:rPr>
+          <w:rFonts w:ascii="Calibri" w:eastAsia="Calibri" w:hAnsi="Calibri" w:cs="Calibri"/>
+          <w:b/>
+          <w:bCs/>
+          <w:szCs w:val="22"/>
+        </w:rPr>
+        <w:t>:</w:t>
+      </w:r>
+      <w:r>
+        <w:rPr>
+          <w:b/>
+          <w:bCs/>
+        </w:rPr>
+        <w:t xml:space="preserve"> </w:t>
+      </w:r>
+      <w:r>
+        <w:t xml:space="preserve">System shall provide </w:t>
+      </w:r>
+      <w:r>
+        <w:rPr>
+          <w:noProof/>
+        </w:rPr>
+        <w:t>user</w:t>
+      </w:r>
+      <w:r>
+        <w:t xml:space="preserve"> interface to display the answer form </w:t>
+      </w:r>
+      <w:r>
+        <w:rPr>
+          <w:noProof/>
+        </w:rPr>
+        <w:t>that</w:t>
+      </w:r>
+      <w:r>
+        <w:t xml:space="preserve"> contain textbox, submit button, and cancel button.</w:t>
+      </w:r>
+      <w:r>
+        <w:br/>
+      </w:r>
+      <w:r>
+        <w:rPr>
+          <w:rFonts w:ascii="Calibri" w:eastAsia="Calibri" w:hAnsi="Calibri" w:cs="Calibri"/>
+          <w:b/>
+          <w:bCs/>
+          <w:szCs w:val="22"/>
+        </w:rPr>
+        <w:t>SRS-86</w:t>
+      </w:r>
+      <w:r>
+        <w:rPr>
+          <w:rFonts w:ascii="Calibri" w:eastAsia="Calibri" w:hAnsi="Calibri" w:cs="Calibri"/>
+          <w:b/>
+          <w:bCs/>
+          <w:szCs w:val="22"/>
+        </w:rPr>
+        <w:t>:</w:t>
+      </w:r>
+      <w:r>
+        <w:t xml:space="preserve"> System shall add answer into the database. </w:t>
+      </w:r>
+      <w:r>
+        <w:br/>
+      </w:r>
+      <w:r>
+        <w:rPr>
+          <w:rFonts w:ascii="Calibri" w:eastAsia="Calibri" w:hAnsi="Calibri" w:cs="Calibri"/>
+          <w:b/>
+          <w:bCs/>
+          <w:szCs w:val="22"/>
+        </w:rPr>
+        <w:t>SRS-87</w:t>
+      </w:r>
+      <w:r>
+        <w:rPr>
+          <w:rFonts w:ascii="Calibri" w:eastAsia="Calibri" w:hAnsi="Calibri" w:cs="Calibri"/>
+          <w:b/>
+          <w:bCs/>
+          <w:szCs w:val="22"/>
+        </w:rPr>
+        <w:t>:</w:t>
+      </w:r>
+      <w:r>
+        <w:t xml:space="preserve"> System shall display success message “Answer success”.</w:t>
+      </w:r>
+      <w:r>
+        <w:br/>
+      </w:r>
+      <w:r>
+        <w:rPr>
+          <w:rFonts w:ascii="Calibri" w:eastAsia="Calibri" w:hAnsi="Calibri" w:cs="Calibri"/>
+          <w:b/>
+          <w:bCs/>
+          <w:color w:val="44546A" w:themeColor="text2"/>
+          <w:szCs w:val="22"/>
+        </w:rPr>
+        <w:t>SRS-88</w:t>
+      </w:r>
+      <w:r>
+        <w:rPr>
+          <w:rFonts w:ascii="Calibri" w:eastAsia="Calibri" w:hAnsi="Calibri" w:cs="Calibri"/>
+          <w:b/>
+          <w:bCs/>
+          <w:color w:val="44546A" w:themeColor="text2"/>
+          <w:szCs w:val="22"/>
+        </w:rPr>
+        <w:t>:</w:t>
+      </w:r>
+      <w:r>
+        <w:rPr>
+          <w:color w:val="44546A" w:themeColor="text2"/>
+        </w:rPr>
+        <w:t xml:space="preserve"> System shall redirect</w:t>
+      </w:r>
+      <w:r>
+        <w:rPr>
+          <w:rFonts w:ascii="Calibri" w:eastAsia="Calibri" w:hAnsi="Calibri" w:cs="Calibri"/>
+          <w:color w:val="44546A" w:themeColor="text2"/>
+          <w:szCs w:val="22"/>
+        </w:rPr>
+        <w:t xml:space="preserve"> to Q&amp;A page</w:t>
+      </w:r>
+      <w:r>
+        <w:rPr>
+          <w:color w:val="44546A" w:themeColor="text2"/>
+        </w:rPr>
+        <w:t>.</w:t>
+      </w:r>
+    </w:p>
+    <w:p>
+      <w:pPr>
+        <w:rPr>
+          <w:b/>
+          <w:bCs/>
+          <w:szCs w:val="22"/>
+        </w:rPr>
+      </w:pPr>
+    </w:p>
+    <w:p>
+      <w:pPr>
+        <w:rPr>
+          <w:b/>
+          <w:bCs/>
+          <w:szCs w:val="22"/>
+        </w:rPr>
+      </w:pPr>
+      <w:r>
+        <w:rPr>
+          <w:b/>
+          <w:bCs/>
+          <w:szCs w:val="22"/>
+        </w:rPr>
+        <w:t>URS-23</w:t>
+      </w:r>
+      <w:r>
+        <w:rPr>
+          <w:b/>
+          <w:bCs/>
+          <w:szCs w:val="22"/>
+        </w:rPr>
+        <w:t>: Admin can delete the Dharma question in the Question page.</w:t>
       </w:r>
     </w:p>
     <w:p>
@@ -2836,174 +4957,163 @@
       </w:pPr>
       <w:r>
         <w:rPr>
-          <w:b/>
-          <w:bCs/>
-        </w:rPr>
-        <w:t>SRS-69</w:t>
-      </w:r>
-      <w:r>
-        <w:rPr>
-          <w:b/>
-          <w:bCs/>
-        </w:rPr>
-        <w:t>:</w:t>
-      </w:r>
-      <w:r>
-        <w:t xml:space="preserve"> System shall provide add button on activity announcement page.</w:t>
-      </w:r>
-      <w:r>
-        <w:br/>
-      </w:r>
-      <w:r>
-        <w:rPr>
-          <w:b/>
-          <w:bCs/>
-          <w:color w:val="70AD47" w:themeColor="accent6"/>
-        </w:rPr>
-        <w:t>SRS-70</w:t>
-      </w:r>
-      <w:r>
-        <w:rPr>
-          <w:b/>
-          <w:bCs/>
-          <w:color w:val="70AD47" w:themeColor="accent6"/>
-        </w:rPr>
-        <w:t xml:space="preserve">: </w:t>
-      </w:r>
-      <w:r>
-        <w:rPr>
-          <w:color w:val="70AD47" w:themeColor="accent6"/>
-        </w:rPr>
-        <w:t>System shall provide user interface to display update activity page which contain the topic title textbox, date, time, place of the activity, submit button, and cancel button.</w:t>
-      </w:r>
-      <w:r>
-        <w:rPr>
-          <w:color w:val="70AD47" w:themeColor="accent6"/>
-        </w:rPr>
-        <w:br/>
-      </w:r>
-      <w:r>
-        <w:rPr>
-          <w:b/>
-          <w:bCs/>
-          <w:color w:val="000000" w:themeColor="text1"/>
-        </w:rPr>
-        <w:t>SRS-71</w:t>
-      </w:r>
-      <w:r>
-        <w:rPr>
-          <w:b/>
-          <w:bCs/>
-          <w:color w:val="000000" w:themeColor="text1"/>
-        </w:rPr>
-        <w:t>:</w:t>
-      </w:r>
-      <w:r>
-        <w:rPr>
-          <w:color w:val="000000" w:themeColor="text1"/>
-        </w:rPr>
-        <w:t xml:space="preserve"> System shall record new activity into the database.</w:t>
-      </w:r>
-      <w:r>
-        <w:rPr>
-          <w:b/>
-          <w:bCs/>
-        </w:rPr>
+          <w:rFonts w:ascii="Calibri" w:eastAsia="Calibri" w:hAnsi="Calibri" w:cs="Calibri"/>
+          <w:b/>
+          <w:bCs/>
+          <w:szCs w:val="22"/>
+        </w:rPr>
+        <w:t>SRS-89:</w:t>
+      </w:r>
+      <w:r>
+        <w:t xml:space="preserve"> System shall provide the delete button next to the question.</w:t>
+      </w:r>
+      <w:r>
+        <w:br/>
+      </w:r>
+      <w:r>
+        <w:rPr>
+          <w:rFonts w:ascii="Calibri" w:eastAsia="Calibri" w:hAnsi="Calibri" w:cs="Calibri"/>
+          <w:b/>
+          <w:bCs/>
+          <w:szCs w:val="22"/>
+        </w:rPr>
+        <w:t>SRS-90:</w:t>
+      </w:r>
+      <w:r>
+        <w:t xml:space="preserve"> System shall display </w:t>
+      </w:r>
+      <w:r>
+        <w:rPr>
+          <w:noProof/>
+        </w:rPr>
+        <w:t>confirm</w:t>
+      </w:r>
+      <w:r>
+        <w:rPr>
+          <w:noProof/>
+        </w:rPr>
+        <w:t>ation</w:t>
+      </w:r>
+      <w:r>
+        <w:t xml:space="preserve"> user interface “Are you sure to delete this question</w:t>
+      </w:r>
+      <w:r>
+        <w:rPr>
+          <w:noProof/>
+        </w:rPr>
+        <w:t>.”</w:t>
+      </w:r>
+      <w:r>
         <w:t xml:space="preserve"> </w:t>
       </w:r>
       <w:r>
-        <w:rPr>
-          <w:b/>
-          <w:bCs/>
-        </w:rPr>
-        <w:br/>
-      </w:r>
-      <w:r>
-        <w:rPr>
-          <w:b/>
-          <w:bCs/>
-        </w:rPr>
-        <w:t>SRS-68:</w:t>
-      </w:r>
-      <w:r>
-        <w:t xml:space="preserve"> System shall send the activity announcement to user’s email.</w:t>
-      </w:r>
-      <w:r>
-        <w:rPr>
-          <w:color w:val="70AD47" w:themeColor="accent6"/>
-        </w:rPr>
-        <w:br/>
-      </w:r>
-      <w:r>
-        <w:rPr>
-          <w:b/>
-          <w:bCs/>
-        </w:rPr>
-        <w:t>SRS-72</w:t>
-      </w:r>
-      <w:r>
-        <w:rPr>
-          <w:b/>
-          <w:bCs/>
-        </w:rPr>
-        <w:t>:</w:t>
-      </w:r>
-      <w:r>
-        <w:t xml:space="preserve"> System shall display the success message “Add success”.</w:t>
-      </w:r>
-      <w:r>
-        <w:rPr>
-          <w:color w:val="70AD47" w:themeColor="accent6"/>
-        </w:rPr>
-        <w:br/>
-      </w:r>
-      <w:r>
-        <w:rPr>
-          <w:b/>
-          <w:bCs/>
-          <w:color w:val="00B0F0"/>
-        </w:rPr>
-        <w:t>SRS-73</w:t>
-      </w:r>
-      <w:r>
-        <w:rPr>
-          <w:b/>
-          <w:bCs/>
-          <w:color w:val="00B0F0"/>
-        </w:rPr>
-        <w:t>:</w:t>
-      </w:r>
-      <w:r>
-        <w:rPr>
-          <w:color w:val="00B0F0"/>
-        </w:rPr>
-        <w:t xml:space="preserve"> System shall redirect to the activity announcement page.</w:t>
-      </w:r>
-    </w:p>
-    <w:p>
-      <w:pPr>
-        <w:rPr>
-          <w:b/>
-          <w:bCs/>
-          <w:szCs w:val="22"/>
-        </w:rPr>
-      </w:pPr>
-    </w:p>
-    <w:p>
-      <w:pPr>
-        <w:rPr>
-          <w:b/>
-          <w:bCs/>
-          <w:szCs w:val="22"/>
-        </w:rPr>
-      </w:pPr>
-      <w:r>
-        <w:rPr>
-          <w:b/>
-          <w:bCs/>
-          <w:szCs w:val="22"/>
-        </w:rPr>
-        <w:t>URS-19: Admin can edit the temple’s activities in the update activities page.</w:t>
+        <w:br/>
+      </w:r>
+      <w:r>
+        <w:rPr>
+          <w:rFonts w:ascii="Calibri" w:eastAsia="Calibri" w:hAnsi="Calibri" w:cs="Calibri"/>
+          <w:b/>
+          <w:bCs/>
+          <w:szCs w:val="22"/>
+        </w:rPr>
+        <w:t>SRS-91:</w:t>
+      </w:r>
+      <w:r>
+        <w:t xml:space="preserve"> System shall delete the question in the database. </w:t>
+      </w:r>
+      <w:r>
+        <w:br/>
+      </w:r>
+      <w:r>
+        <w:rPr>
+          <w:rFonts w:ascii="Calibri" w:eastAsia="Calibri" w:hAnsi="Calibri" w:cs="Calibri"/>
+          <w:b/>
+          <w:bCs/>
+          <w:color w:val="7030A0"/>
+          <w:szCs w:val="22"/>
+        </w:rPr>
+        <w:t>SRS-82:</w:t>
+      </w:r>
+      <w:r>
+        <w:rPr>
+          <w:color w:val="7030A0"/>
+        </w:rPr>
+        <w:t xml:space="preserve"> System shall display success message “Delete success”.</w:t>
+      </w:r>
+      <w:r>
+        <w:br/>
+      </w:r>
+      <w:r>
+        <w:rPr>
+          <w:rFonts w:ascii="Calibri" w:eastAsia="Calibri" w:hAnsi="Calibri" w:cs="Calibri"/>
+          <w:b/>
+          <w:bCs/>
+          <w:color w:val="44546A" w:themeColor="text2"/>
+          <w:szCs w:val="22"/>
+        </w:rPr>
+        <w:t>SRS-88:</w:t>
+      </w:r>
+      <w:r>
+        <w:rPr>
+          <w:color w:val="44546A" w:themeColor="text2"/>
+        </w:rPr>
+        <w:t xml:space="preserve"> System shall redirect</w:t>
+      </w:r>
+      <w:r>
+        <w:rPr>
+          <w:rFonts w:ascii="Calibri" w:eastAsia="Calibri" w:hAnsi="Calibri" w:cs="Calibri"/>
+          <w:color w:val="44546A" w:themeColor="text2"/>
+          <w:szCs w:val="22"/>
+        </w:rPr>
+        <w:t xml:space="preserve"> to Q&amp;A page</w:t>
+      </w:r>
+      <w:r>
+        <w:rPr>
+          <w:color w:val="44546A" w:themeColor="text2"/>
+        </w:rPr>
+        <w:t>.</w:t>
+      </w:r>
+    </w:p>
+    <w:p>
+      <w:pPr>
+        <w:rPr>
+          <w:b/>
+          <w:bCs/>
+          <w:szCs w:val="22"/>
+        </w:rPr>
+      </w:pPr>
+    </w:p>
+    <w:p>
+      <w:pPr>
+        <w:rPr>
+          <w:b/>
+          <w:bCs/>
+          <w:szCs w:val="22"/>
+        </w:rPr>
+      </w:pPr>
+      <w:r>
+        <w:rPr>
+          <w:b/>
+          <w:bCs/>
+          <w:szCs w:val="22"/>
+        </w:rPr>
+        <w:t>URS-2</w:t>
+      </w:r>
+      <w:r>
+        <w:rPr>
+          <w:b/>
+          <w:bCs/>
+          <w:szCs w:val="22"/>
+        </w:rPr>
+        <w:t>4</w:t>
+      </w:r>
+      <w:r>
+        <w:rPr>
+          <w:b/>
+          <w:bCs/>
+          <w:szCs w:val="22"/>
+        </w:rPr>
+        <w:t>: Admin can edit the temple’s history page.</w:t>
       </w:r>
     </w:p>
     <w:p>
@@ -3015,1011 +5125,106 @@
           <w:b/>
           <w:bCs/>
         </w:rPr>
-        <w:t>SRS-74</w:t>
-      </w:r>
-      <w:r>
-        <w:rPr>
-          <w:b/>
-          <w:bCs/>
-        </w:rPr>
-        <w:t xml:space="preserve">: </w:t>
-      </w:r>
-      <w:r>
-        <w:t>System shall provide edit button after the activity title on the activity announcement page.</w:t>
-      </w:r>
-      <w:r>
-        <w:br/>
-      </w:r>
-      <w:r>
-        <w:rPr>
-          <w:b/>
-          <w:bCs/>
-          <w:color w:val="70AD47" w:themeColor="accent6"/>
-        </w:rPr>
-        <w:t>SRS-70</w:t>
-      </w:r>
-      <w:r>
-        <w:rPr>
-          <w:b/>
-          <w:bCs/>
-          <w:color w:val="70AD47" w:themeColor="accent6"/>
-        </w:rPr>
-        <w:t xml:space="preserve">: </w:t>
-      </w:r>
-      <w:r>
-        <w:rPr>
-          <w:color w:val="70AD47" w:themeColor="accent6"/>
-        </w:rPr>
-        <w:t>System shall provide user interface to display update activity page which contain the topic title textbox, date, time, place of the activity, submit button, and cancel button.</w:t>
-      </w:r>
-      <w:r>
-        <w:br/>
-      </w:r>
-      <w:r>
-        <w:rPr>
-          <w:b/>
-          <w:bCs/>
-        </w:rPr>
-        <w:t>SRS-75</w:t>
-      </w:r>
-      <w:r>
-        <w:rPr>
-          <w:b/>
-          <w:bCs/>
-        </w:rPr>
-        <w:t xml:space="preserve">: </w:t>
-      </w:r>
-      <w:r>
-        <w:t>System shall retrieve the activity information from the database.</w:t>
-      </w:r>
-      <w:r>
-        <w:br/>
-      </w:r>
-      <w:r>
-        <w:rPr>
-          <w:b/>
-          <w:bCs/>
-        </w:rPr>
-        <w:t>SRS-76</w:t>
-      </w:r>
-      <w:r>
-        <w:rPr>
-          <w:b/>
-          <w:bCs/>
-        </w:rPr>
-        <w:t>:</w:t>
-      </w:r>
-      <w:r>
-        <w:t xml:space="preserve"> System shall display the topic title, date, time, and place on the text box.</w:t>
-      </w:r>
-      <w:r>
-        <w:br/>
-      </w:r>
-      <w:r>
-        <w:rPr>
-          <w:b/>
-          <w:bCs/>
-          <w:color w:val="FF0000"/>
-        </w:rPr>
-        <w:t>SRS-77</w:t>
-      </w:r>
-      <w:r>
-        <w:rPr>
-          <w:b/>
-          <w:bCs/>
-          <w:color w:val="FF0000"/>
-        </w:rPr>
-        <w:t xml:space="preserve">: </w:t>
-      </w:r>
-      <w:r>
-        <w:rPr>
-          <w:color w:val="FF0000"/>
-        </w:rPr>
-        <w:t>System shall update the information into the database.</w:t>
-      </w:r>
-      <w:r>
-        <w:br/>
-      </w:r>
-      <w:r>
-        <w:rPr>
-          <w:b/>
-          <w:bCs/>
-          <w:color w:val="FF0000"/>
-        </w:rPr>
-        <w:t>SRS-78</w:t>
-      </w:r>
-      <w:r>
-        <w:rPr>
-          <w:b/>
-          <w:bCs/>
-          <w:color w:val="FF0000"/>
-        </w:rPr>
-        <w:t>:</w:t>
-      </w:r>
-      <w:r>
-        <w:rPr>
-          <w:color w:val="FF0000"/>
-        </w:rPr>
-        <w:t xml:space="preserve"> System shall display the success message “Edit success”.</w:t>
-      </w:r>
-      <w:r>
-        <w:br/>
-      </w:r>
-      <w:r>
-        <w:rPr>
-          <w:b/>
-          <w:bCs/>
-          <w:color w:val="00B0F0"/>
-        </w:rPr>
-        <w:t>SRS-73</w:t>
-      </w:r>
-      <w:r>
-        <w:rPr>
-          <w:b/>
-          <w:bCs/>
-          <w:color w:val="00B0F0"/>
-        </w:rPr>
-        <w:t>:</w:t>
-      </w:r>
-      <w:r>
-        <w:rPr>
-          <w:color w:val="00B0F0"/>
-        </w:rPr>
-        <w:t xml:space="preserve"> System shall redirect to the activity announcement page.</w:t>
-      </w:r>
-    </w:p>
-    <w:p>
-      <w:pPr>
-        <w:rPr>
-          <w:b/>
-          <w:bCs/>
-          <w:szCs w:val="22"/>
-        </w:rPr>
-      </w:pPr>
-    </w:p>
-    <w:p>
-      <w:pPr>
-        <w:rPr>
-          <w:b/>
-          <w:bCs/>
-          <w:szCs w:val="22"/>
-        </w:rPr>
-      </w:pPr>
-      <w:r>
-        <w:rPr>
-          <w:b/>
-          <w:bCs/>
-          <w:szCs w:val="22"/>
-        </w:rPr>
-        <w:t>URS-20: Admin can delete the temple’s activities in the update activities page.</w:t>
-      </w:r>
-    </w:p>
-    <w:p>
-      <w:pPr>
-        <w:ind w:left="720"/>
-      </w:pPr>
+        <w:t xml:space="preserve">SRS-92: </w:t>
+      </w:r>
+      <w:r>
+        <w:t>System shall provide edit button on the temple’s history page.</w:t>
+      </w:r>
+      <w:r>
+        <w:br/>
+      </w:r>
+      <w:r>
+        <w:rPr>
+          <w:b/>
+          <w:bCs/>
+        </w:rPr>
+        <w:t>SRS-93:</w:t>
+      </w:r>
+      <w:r>
+        <w:t xml:space="preserve"> System shall provide text field, update button, and cancel button.</w:t>
+      </w:r>
+      <w:r>
+        <w:br/>
+      </w:r>
+      <w:r>
+        <w:rPr>
+          <w:b/>
+          <w:bCs/>
+        </w:rPr>
+        <w:t xml:space="preserve">SRS-94: </w:t>
+      </w:r>
+      <w:r>
+        <w:t>System shall retrieve the temple’s history from the database.</w:t>
+      </w:r>
+      <w:r>
+        <w:br/>
+      </w:r>
       <w:r>
         <w:rPr>
           <w:b/>
           <w:bCs/>
         </w:rPr>
         <w:lastRenderedPageBreak/>
-        <w:t>SRS-79</w:t>
-      </w:r>
-      <w:r>
-        <w:rPr>
-          <w:b/>
-          <w:bCs/>
-        </w:rPr>
-        <w:t xml:space="preserve">: </w:t>
-      </w:r>
-      <w:r>
-        <w:t>System shall provide delete button after the activity title on the activity announcement page.</w:t>
-      </w:r>
-      <w:r>
-        <w:br/>
-      </w:r>
-      <w:r>
-        <w:rPr>
-          <w:b/>
-          <w:bCs/>
-        </w:rPr>
-        <w:t>SRS-80</w:t>
-      </w:r>
-      <w:r>
-        <w:rPr>
-          <w:b/>
-          <w:bCs/>
-        </w:rPr>
-        <w:t>:</w:t>
-      </w:r>
-      <w:r>
-        <w:t xml:space="preserve"> System shall provide confirm user interface “Are you sure to delete this activity</w:t>
-      </w:r>
-      <w:proofErr w:type="gramStart"/>
-      <w:r>
-        <w:t>?</w:t>
-      </w:r>
-      <w:r>
-        <w:t xml:space="preserve"> </w:t>
-      </w:r>
-      <w:r>
-        <w:t>”</w:t>
-      </w:r>
-      <w:proofErr w:type="gramEnd"/>
-      <w:r>
-        <w:t>.</w:t>
-      </w:r>
-      <w:r>
-        <w:br/>
-      </w:r>
-      <w:r>
-        <w:rPr>
-          <w:b/>
-          <w:bCs/>
-        </w:rPr>
-        <w:t>SRS-81</w:t>
-      </w:r>
-      <w:r>
-        <w:rPr>
-          <w:b/>
-          <w:bCs/>
-        </w:rPr>
-        <w:t xml:space="preserve">: </w:t>
-      </w:r>
-      <w:r>
-        <w:t>System shall delete the activity in the database.</w:t>
-      </w:r>
-      <w:r>
-        <w:br/>
-      </w:r>
-      <w:r>
-        <w:rPr>
-          <w:b/>
-          <w:bCs/>
-          <w:color w:val="7030A0"/>
-        </w:rPr>
-        <w:t>SRS-82</w:t>
-      </w:r>
-      <w:r>
-        <w:rPr>
-          <w:b/>
-          <w:bCs/>
-          <w:color w:val="7030A0"/>
-        </w:rPr>
-        <w:t>:</w:t>
-      </w:r>
-      <w:r>
-        <w:rPr>
-          <w:color w:val="7030A0"/>
-        </w:rPr>
-        <w:t xml:space="preserve"> System shall display the success message “Delete success”.</w:t>
-      </w:r>
-      <w:r>
-        <w:br/>
-      </w:r>
-      <w:r>
-        <w:rPr>
-          <w:rFonts w:ascii="Calibri" w:eastAsia="Calibri" w:hAnsi="Calibri" w:cs="Calibri"/>
-          <w:b/>
-          <w:bCs/>
-          <w:color w:val="00B0F0"/>
-          <w:szCs w:val="22"/>
-        </w:rPr>
-        <w:t>SRS-73</w:t>
-      </w:r>
-      <w:r>
-        <w:rPr>
-          <w:rFonts w:ascii="Calibri" w:eastAsia="Calibri" w:hAnsi="Calibri" w:cs="Calibri"/>
-          <w:b/>
-          <w:bCs/>
-          <w:color w:val="00B0F0"/>
-          <w:szCs w:val="22"/>
-        </w:rPr>
-        <w:t>:</w:t>
-      </w:r>
-      <w:r>
-        <w:rPr>
-          <w:color w:val="00B0F0"/>
-        </w:rPr>
-        <w:t xml:space="preserve"> System shall redirect</w:t>
-      </w:r>
-      <w:r>
-        <w:rPr>
-          <w:rFonts w:ascii="Calibri" w:eastAsia="Calibri" w:hAnsi="Calibri" w:cs="Calibri"/>
-          <w:color w:val="00B0F0"/>
-          <w:szCs w:val="22"/>
-        </w:rPr>
-        <w:t xml:space="preserve"> to </w:t>
-      </w:r>
-      <w:r>
-        <w:rPr>
-          <w:color w:val="00B0F0"/>
-        </w:rPr>
-        <w:t>activity announcement page.</w:t>
-      </w:r>
-    </w:p>
-    <w:p>
-      <w:pPr>
-        <w:rPr>
-          <w:rFonts w:ascii="Calibri" w:eastAsia="Calibri" w:hAnsi="Calibri" w:cs="Calibri"/>
-          <w:b/>
-          <w:bCs/>
-          <w:szCs w:val="22"/>
-        </w:rPr>
-      </w:pPr>
-    </w:p>
-    <w:p>
-      <w:pPr>
-        <w:rPr>
-          <w:b/>
-          <w:bCs/>
-        </w:rPr>
-      </w:pPr>
-      <w:r>
-        <w:rPr>
-          <w:rFonts w:ascii="Calibri" w:eastAsia="Calibri" w:hAnsi="Calibri" w:cs="Calibri"/>
-          <w:b/>
-          <w:bCs/>
-          <w:szCs w:val="22"/>
-        </w:rPr>
-        <w:t>URS-21</w:t>
-      </w:r>
-      <w:r>
-        <w:rPr>
-          <w:rFonts w:ascii="Calibri" w:eastAsia="Calibri" w:hAnsi="Calibri" w:cs="Calibri"/>
-          <w:b/>
-          <w:bCs/>
-          <w:szCs w:val="22"/>
-        </w:rPr>
-        <w:t xml:space="preserve">: Admins can view the </w:t>
-      </w:r>
-      <w:r>
-        <w:rPr>
-          <w:rFonts w:ascii="Calibri" w:eastAsia="Calibri" w:hAnsi="Calibri" w:cs="Calibri"/>
-          <w:b/>
-          <w:bCs/>
-          <w:szCs w:val="22"/>
-        </w:rPr>
-        <w:t>Q&amp;A</w:t>
-      </w:r>
-      <w:r>
-        <w:rPr>
-          <w:rFonts w:ascii="Calibri" w:eastAsia="Calibri" w:hAnsi="Calibri" w:cs="Calibri"/>
-          <w:b/>
-          <w:bCs/>
-          <w:szCs w:val="22"/>
-        </w:rPr>
-        <w:t xml:space="preserve"> page. </w:t>
-      </w:r>
-    </w:p>
-    <w:p>
-      <w:pPr>
-        <w:ind w:left="720"/>
-        <w:rPr>
-          <w:rFonts w:ascii="Calibri" w:eastAsia="Calibri" w:hAnsi="Calibri" w:cs="Calibri"/>
-          <w:szCs w:val="22"/>
-        </w:rPr>
-      </w:pPr>
-      <w:r>
-        <w:rPr>
-          <w:rFonts w:ascii="Calibri" w:eastAsia="Calibri" w:hAnsi="Calibri" w:cs="Calibri"/>
-          <w:b/>
-          <w:bCs/>
-          <w:color w:val="6FAC47"/>
-          <w:szCs w:val="22"/>
-        </w:rPr>
-        <w:t>SRS-03:</w:t>
-      </w:r>
-      <w:r>
-        <w:rPr>
-          <w:rFonts w:ascii="Calibri" w:eastAsia="Calibri" w:hAnsi="Calibri" w:cs="Calibri"/>
-          <w:color w:val="6FAC47"/>
-          <w:szCs w:val="22"/>
-        </w:rPr>
-        <w:t xml:space="preserve"> System shall connect to the database.</w:t>
-      </w:r>
-      <w:r>
-        <w:rPr>
-          <w:rFonts w:ascii="Calibri" w:eastAsia="Calibri" w:hAnsi="Calibri" w:cs="Calibri"/>
-          <w:szCs w:val="22"/>
-        </w:rPr>
-        <w:br/>
-      </w:r>
-      <w:r>
-        <w:rPr>
-          <w:rFonts w:ascii="Calibri" w:eastAsia="Calibri" w:hAnsi="Calibri" w:cs="Calibri"/>
-          <w:b/>
-          <w:bCs/>
-          <w:color w:val="FF0000"/>
-          <w:szCs w:val="22"/>
-        </w:rPr>
-        <w:t>SRS</w:t>
-      </w:r>
-      <w:r>
-        <w:rPr>
-          <w:b/>
-          <w:bCs/>
-          <w:color w:val="FF0000"/>
-        </w:rPr>
-        <w:t>-28:</w:t>
-      </w:r>
-      <w:r>
-        <w:rPr>
-          <w:color w:val="FF0000"/>
-        </w:rPr>
-        <w:t xml:space="preserve"> System shall provide a menu bar which contain homepage link, activity announcement page link, temple’s history page link, gallery page link, contact page link, Q &amp; A page link, map page link, and Facebook fan page link in every pages.</w:t>
-      </w:r>
-      <w:r>
-        <w:rPr>
-          <w:rFonts w:ascii="Calibri" w:eastAsia="Calibri" w:hAnsi="Calibri" w:cs="Calibri"/>
-          <w:szCs w:val="22"/>
-        </w:rPr>
-        <w:br/>
-      </w:r>
-      <w:r>
-        <w:rPr>
-          <w:rFonts w:ascii="Calibri" w:eastAsia="Calibri" w:hAnsi="Calibri" w:cs="Calibri"/>
-          <w:b/>
-          <w:bCs/>
-          <w:szCs w:val="22"/>
-        </w:rPr>
-        <w:t>SRS-36</w:t>
-      </w:r>
-      <w:r>
-        <w:rPr>
-          <w:rFonts w:ascii="Calibri" w:eastAsia="Calibri" w:hAnsi="Calibri" w:cs="Calibri"/>
-          <w:szCs w:val="22"/>
-        </w:rPr>
-        <w:t>: System shall provide the user interface to display Q&amp;A page.</w:t>
-      </w:r>
-      <w:r>
-        <w:rPr>
-          <w:rFonts w:ascii="Calibri" w:eastAsia="Calibri" w:hAnsi="Calibri" w:cs="Calibri"/>
-          <w:b/>
-          <w:bCs/>
-          <w:szCs w:val="22"/>
-        </w:rPr>
-        <w:br/>
-        <w:t>SRS-83</w:t>
-      </w:r>
-      <w:r>
-        <w:rPr>
-          <w:rFonts w:ascii="Calibri" w:eastAsia="Calibri" w:hAnsi="Calibri" w:cs="Calibri"/>
-          <w:szCs w:val="22"/>
-        </w:rPr>
-        <w:t>: System shall separate each Unanswered Dharma question into form of post arrange by the latest question date.</w:t>
-      </w:r>
-    </w:p>
-    <w:p>
-      <w:pPr>
-        <w:rPr>
-          <w:b/>
-          <w:bCs/>
-          <w:szCs w:val="22"/>
-        </w:rPr>
-      </w:pPr>
-    </w:p>
-    <w:p>
-      <w:pPr>
-        <w:rPr>
-          <w:b/>
-          <w:bCs/>
-          <w:szCs w:val="22"/>
-        </w:rPr>
-      </w:pPr>
-      <w:r>
-        <w:rPr>
-          <w:b/>
-          <w:bCs/>
-          <w:szCs w:val="22"/>
-        </w:rPr>
-        <w:t>URS-22</w:t>
-      </w:r>
-      <w:r>
-        <w:rPr>
-          <w:b/>
-          <w:bCs/>
-          <w:szCs w:val="22"/>
-        </w:rPr>
-        <w:t xml:space="preserve">: Admin can answer the Dharma question in the Question page. </w:t>
-      </w:r>
-    </w:p>
-    <w:p>
-      <w:pPr>
-        <w:ind w:left="720"/>
-      </w:pPr>
-      <w:r>
-        <w:rPr>
-          <w:rFonts w:ascii="Calibri" w:eastAsia="Calibri" w:hAnsi="Calibri" w:cs="Calibri"/>
-          <w:b/>
-          <w:bCs/>
-          <w:szCs w:val="22"/>
-        </w:rPr>
-        <w:t>SRS-84</w:t>
-      </w:r>
-      <w:r>
-        <w:rPr>
-          <w:rFonts w:ascii="Calibri" w:eastAsia="Calibri" w:hAnsi="Calibri" w:cs="Calibri"/>
-          <w:b/>
-          <w:bCs/>
-          <w:szCs w:val="22"/>
-        </w:rPr>
-        <w:t>:</w:t>
-      </w:r>
-      <w:r>
-        <w:t xml:space="preserve"> System shall provide the answer button next to the question.</w:t>
-      </w:r>
-      <w:r>
-        <w:br/>
-      </w:r>
-      <w:r>
-        <w:rPr>
-          <w:rFonts w:ascii="Calibri" w:eastAsia="Calibri" w:hAnsi="Calibri" w:cs="Calibri"/>
-          <w:b/>
-          <w:bCs/>
-          <w:szCs w:val="22"/>
-        </w:rPr>
-        <w:t>SRS-85</w:t>
-      </w:r>
-      <w:r>
-        <w:rPr>
-          <w:rFonts w:ascii="Calibri" w:eastAsia="Calibri" w:hAnsi="Calibri" w:cs="Calibri"/>
-          <w:b/>
-          <w:bCs/>
-          <w:szCs w:val="22"/>
-        </w:rPr>
-        <w:t>:</w:t>
-      </w:r>
-      <w:r>
-        <w:rPr>
-          <w:b/>
-          <w:bCs/>
-        </w:rPr>
-        <w:t xml:space="preserve"> </w:t>
-      </w:r>
-      <w:r>
-        <w:t>System shall provide user interface to display the answer form which contain textbox, submit button, and cancel button.</w:t>
-      </w:r>
-      <w:r>
-        <w:br/>
-      </w:r>
-      <w:r>
-        <w:rPr>
-          <w:rFonts w:ascii="Calibri" w:eastAsia="Calibri" w:hAnsi="Calibri" w:cs="Calibri"/>
-          <w:b/>
-          <w:bCs/>
-          <w:szCs w:val="22"/>
-        </w:rPr>
-        <w:t>SRS-86</w:t>
-      </w:r>
-      <w:r>
-        <w:rPr>
-          <w:rFonts w:ascii="Calibri" w:eastAsia="Calibri" w:hAnsi="Calibri" w:cs="Calibri"/>
-          <w:b/>
-          <w:bCs/>
-          <w:szCs w:val="22"/>
-        </w:rPr>
-        <w:t>:</w:t>
-      </w:r>
-      <w:r>
-        <w:t xml:space="preserve"> System shall add answer into the database. </w:t>
-      </w:r>
-      <w:r>
-        <w:br/>
-      </w:r>
-      <w:r>
-        <w:rPr>
-          <w:rFonts w:ascii="Calibri" w:eastAsia="Calibri" w:hAnsi="Calibri" w:cs="Calibri"/>
-          <w:b/>
-          <w:bCs/>
-          <w:szCs w:val="22"/>
-        </w:rPr>
-        <w:t>SRS-87</w:t>
-      </w:r>
-      <w:r>
-        <w:rPr>
-          <w:rFonts w:ascii="Calibri" w:eastAsia="Calibri" w:hAnsi="Calibri" w:cs="Calibri"/>
-          <w:b/>
-          <w:bCs/>
-          <w:szCs w:val="22"/>
-        </w:rPr>
-        <w:t>:</w:t>
-      </w:r>
-      <w:r>
-        <w:t xml:space="preserve"> System shall display success message “Answer success”.</w:t>
-      </w:r>
-      <w:r>
-        <w:br/>
-      </w:r>
-      <w:r>
-        <w:rPr>
-          <w:rFonts w:ascii="Calibri" w:eastAsia="Calibri" w:hAnsi="Calibri" w:cs="Calibri"/>
-          <w:b/>
-          <w:bCs/>
-          <w:color w:val="44546A" w:themeColor="text2"/>
-          <w:szCs w:val="22"/>
-        </w:rPr>
-        <w:t>SRS-88</w:t>
-      </w:r>
-      <w:r>
-        <w:rPr>
-          <w:rFonts w:ascii="Calibri" w:eastAsia="Calibri" w:hAnsi="Calibri" w:cs="Calibri"/>
-          <w:b/>
-          <w:bCs/>
-          <w:color w:val="44546A" w:themeColor="text2"/>
-          <w:szCs w:val="22"/>
-        </w:rPr>
-        <w:t>:</w:t>
-      </w:r>
-      <w:r>
-        <w:rPr>
-          <w:color w:val="44546A" w:themeColor="text2"/>
-        </w:rPr>
-        <w:t xml:space="preserve"> System shall redirect</w:t>
-      </w:r>
-      <w:r>
-        <w:rPr>
-          <w:rFonts w:ascii="Calibri" w:eastAsia="Calibri" w:hAnsi="Calibri" w:cs="Calibri"/>
-          <w:color w:val="44546A" w:themeColor="text2"/>
-          <w:szCs w:val="22"/>
-        </w:rPr>
-        <w:t xml:space="preserve"> to Q&amp;A page</w:t>
-      </w:r>
-      <w:r>
-        <w:rPr>
-          <w:color w:val="44546A" w:themeColor="text2"/>
-        </w:rPr>
-        <w:t>.</w:t>
-      </w:r>
-    </w:p>
-    <w:p>
-      <w:pPr>
-        <w:rPr>
-          <w:b/>
-          <w:bCs/>
-          <w:szCs w:val="22"/>
-        </w:rPr>
-      </w:pPr>
-    </w:p>
-    <w:p>
-      <w:pPr>
-        <w:rPr>
-          <w:b/>
-          <w:bCs/>
-          <w:szCs w:val="22"/>
-        </w:rPr>
-      </w:pPr>
-      <w:r>
-        <w:rPr>
-          <w:b/>
-          <w:bCs/>
-          <w:szCs w:val="22"/>
-        </w:rPr>
-        <w:t>URS-23</w:t>
-      </w:r>
-      <w:r>
-        <w:rPr>
-          <w:b/>
-          <w:bCs/>
-          <w:szCs w:val="22"/>
-        </w:rPr>
-        <w:t>: Admin can delete the Dharma question in the Question page.</w:t>
-      </w:r>
-    </w:p>
-    <w:p>
-      <w:pPr>
-        <w:ind w:left="720"/>
-      </w:pPr>
-      <w:r>
-        <w:rPr>
-          <w:rFonts w:ascii="Calibri" w:eastAsia="Calibri" w:hAnsi="Calibri" w:cs="Calibri"/>
-          <w:b/>
-          <w:bCs/>
-          <w:szCs w:val="22"/>
-        </w:rPr>
-        <w:t>SRS-89</w:t>
-      </w:r>
-      <w:r>
-        <w:rPr>
-          <w:rFonts w:ascii="Calibri" w:eastAsia="Calibri" w:hAnsi="Calibri" w:cs="Calibri"/>
-          <w:b/>
-          <w:bCs/>
-          <w:szCs w:val="22"/>
-        </w:rPr>
-        <w:t>:</w:t>
-      </w:r>
-      <w:r>
-        <w:t xml:space="preserve"> System shall provide the delete button next to the question.</w:t>
-      </w:r>
-      <w:r>
-        <w:br/>
-      </w:r>
-      <w:r>
-        <w:rPr>
-          <w:rFonts w:ascii="Calibri" w:eastAsia="Calibri" w:hAnsi="Calibri" w:cs="Calibri"/>
-          <w:b/>
-          <w:bCs/>
-          <w:szCs w:val="22"/>
-        </w:rPr>
-        <w:t>SRS-90</w:t>
-      </w:r>
-      <w:r>
-        <w:rPr>
-          <w:rFonts w:ascii="Calibri" w:eastAsia="Calibri" w:hAnsi="Calibri" w:cs="Calibri"/>
-          <w:b/>
-          <w:bCs/>
-          <w:szCs w:val="22"/>
-        </w:rPr>
-        <w:t>:</w:t>
-      </w:r>
-      <w:r>
-        <w:t xml:space="preserve"> System shall display confirm user interface “Are you sure to delete this question”. </w:t>
-      </w:r>
-      <w:r>
-        <w:br/>
-      </w:r>
-      <w:r>
-        <w:rPr>
-          <w:rFonts w:ascii="Calibri" w:eastAsia="Calibri" w:hAnsi="Calibri" w:cs="Calibri"/>
-          <w:b/>
-          <w:bCs/>
-          <w:szCs w:val="22"/>
-        </w:rPr>
-        <w:t>SRS-91</w:t>
-      </w:r>
-      <w:r>
-        <w:rPr>
-          <w:rFonts w:ascii="Calibri" w:eastAsia="Calibri" w:hAnsi="Calibri" w:cs="Calibri"/>
-          <w:b/>
-          <w:bCs/>
-          <w:szCs w:val="22"/>
-        </w:rPr>
-        <w:t>:</w:t>
-      </w:r>
-      <w:r>
-        <w:t xml:space="preserve"> System shall delete the question in the database. </w:t>
-      </w:r>
-      <w:r>
-        <w:br/>
-      </w:r>
-      <w:r>
-        <w:rPr>
-          <w:rFonts w:ascii="Calibri" w:eastAsia="Calibri" w:hAnsi="Calibri" w:cs="Calibri"/>
-          <w:b/>
-          <w:bCs/>
-          <w:color w:val="7030A0"/>
-          <w:szCs w:val="22"/>
-        </w:rPr>
-        <w:t>SRS-82</w:t>
-      </w:r>
-      <w:r>
-        <w:rPr>
-          <w:rFonts w:ascii="Calibri" w:eastAsia="Calibri" w:hAnsi="Calibri" w:cs="Calibri"/>
-          <w:b/>
-          <w:bCs/>
-          <w:color w:val="7030A0"/>
-          <w:szCs w:val="22"/>
-        </w:rPr>
-        <w:t>:</w:t>
-      </w:r>
-      <w:r>
-        <w:rPr>
-          <w:color w:val="7030A0"/>
-        </w:rPr>
-        <w:t xml:space="preserve"> System shall display success message “Delete success”.</w:t>
-      </w:r>
-      <w:r>
-        <w:br/>
-      </w:r>
-      <w:r>
-        <w:rPr>
-          <w:rFonts w:ascii="Calibri" w:eastAsia="Calibri" w:hAnsi="Calibri" w:cs="Calibri"/>
-          <w:b/>
-          <w:bCs/>
-          <w:color w:val="44546A" w:themeColor="text2"/>
-          <w:szCs w:val="22"/>
-        </w:rPr>
-        <w:t>SRS-88</w:t>
-      </w:r>
-      <w:r>
-        <w:rPr>
-          <w:rFonts w:ascii="Calibri" w:eastAsia="Calibri" w:hAnsi="Calibri" w:cs="Calibri"/>
-          <w:b/>
-          <w:bCs/>
-          <w:color w:val="44546A" w:themeColor="text2"/>
-          <w:szCs w:val="22"/>
-        </w:rPr>
-        <w:t>:</w:t>
-      </w:r>
-      <w:r>
-        <w:rPr>
-          <w:color w:val="44546A" w:themeColor="text2"/>
-        </w:rPr>
-        <w:t xml:space="preserve"> System shall redirect</w:t>
-      </w:r>
-      <w:r>
-        <w:rPr>
-          <w:rFonts w:ascii="Calibri" w:eastAsia="Calibri" w:hAnsi="Calibri" w:cs="Calibri"/>
-          <w:color w:val="44546A" w:themeColor="text2"/>
-          <w:szCs w:val="22"/>
-        </w:rPr>
-        <w:t xml:space="preserve"> to Q&amp;A page</w:t>
-      </w:r>
-      <w:r>
-        <w:rPr>
-          <w:color w:val="44546A" w:themeColor="text2"/>
-        </w:rPr>
-        <w:t>.</w:t>
-      </w:r>
-    </w:p>
-    <w:p>
-      <w:pPr>
-        <w:rPr>
-          <w:b/>
-          <w:bCs/>
-          <w:szCs w:val="22"/>
-        </w:rPr>
-      </w:pPr>
-    </w:p>
-    <w:p>
-      <w:pPr>
-        <w:rPr>
-          <w:b/>
-          <w:bCs/>
-          <w:szCs w:val="22"/>
-        </w:rPr>
-      </w:pPr>
-      <w:r>
-        <w:rPr>
-          <w:b/>
-          <w:bCs/>
-          <w:szCs w:val="22"/>
-        </w:rPr>
-        <w:t>URS-2</w:t>
-      </w:r>
-      <w:r>
-        <w:rPr>
-          <w:b/>
-          <w:bCs/>
-          <w:szCs w:val="22"/>
-        </w:rPr>
-        <w:t>4</w:t>
-      </w:r>
-      <w:r>
-        <w:rPr>
-          <w:b/>
-          <w:bCs/>
-          <w:szCs w:val="22"/>
-        </w:rPr>
-        <w:t>: Admin can edit the temple’s history page.</w:t>
-      </w:r>
-    </w:p>
-    <w:p>
-      <w:pPr>
-        <w:ind w:left="720"/>
-      </w:pPr>
-      <w:r>
-        <w:rPr>
-          <w:b/>
-          <w:bCs/>
-        </w:rPr>
-        <w:t>SRS-92</w:t>
-      </w:r>
-      <w:r>
-        <w:rPr>
-          <w:b/>
-          <w:bCs/>
-        </w:rPr>
-        <w:t xml:space="preserve">: </w:t>
-      </w:r>
-      <w:r>
-        <w:t>System shall provide edit button on the temple’s history page.</w:t>
-      </w:r>
-      <w:r>
-        <w:br/>
-      </w:r>
-      <w:r>
-        <w:rPr>
-          <w:b/>
-          <w:bCs/>
-        </w:rPr>
-        <w:t>SRS-93</w:t>
-      </w:r>
-      <w:r>
-        <w:rPr>
-          <w:b/>
-          <w:bCs/>
-        </w:rPr>
-        <w:t>:</w:t>
-      </w:r>
-      <w:r>
-        <w:t xml:space="preserve"> System shall provide text field, update button, and cancel button.</w:t>
-      </w:r>
-      <w:r>
-        <w:br/>
-      </w:r>
-      <w:r>
-        <w:rPr>
-          <w:b/>
-          <w:bCs/>
-        </w:rPr>
-        <w:t>SRS-94</w:t>
-      </w:r>
-      <w:r>
-        <w:rPr>
-          <w:b/>
-          <w:bCs/>
-        </w:rPr>
-        <w:t xml:space="preserve">: </w:t>
-      </w:r>
-      <w:r>
-        <w:t>System shall retrieve the temple’s history from the database.</w:t>
-      </w:r>
-      <w:r>
-        <w:br/>
-      </w:r>
-      <w:r>
-        <w:rPr>
-          <w:b/>
-          <w:bCs/>
-        </w:rPr>
-        <w:t>SRS-95</w:t>
-      </w:r>
-      <w:r>
-        <w:rPr>
-          <w:b/>
-          <w:bCs/>
-        </w:rPr>
-        <w:t>:</w:t>
-      </w:r>
-      <w:r>
-        <w:t xml:space="preserve"> System shall display the temple’s history on the text field.</w:t>
-      </w:r>
-      <w:r>
-        <w:br/>
-      </w:r>
-      <w:r>
-        <w:rPr>
-          <w:b/>
-          <w:bCs/>
-          <w:color w:val="FF0000"/>
-        </w:rPr>
-        <w:t>SRS-77</w:t>
-      </w:r>
-      <w:r>
-        <w:rPr>
-          <w:b/>
-          <w:bCs/>
-          <w:color w:val="FF0000"/>
-        </w:rPr>
-        <w:t xml:space="preserve">: </w:t>
-      </w:r>
-      <w:r>
-        <w:rPr>
-          <w:color w:val="FF0000"/>
-        </w:rPr>
-        <w:t>System shall update the information into the database.</w:t>
-      </w:r>
-      <w:r>
-        <w:br/>
-      </w:r>
-      <w:r>
-        <w:rPr>
-          <w:b/>
-          <w:bCs/>
-          <w:color w:val="FF0000"/>
-        </w:rPr>
-        <w:lastRenderedPageBreak/>
-        <w:t>SRS-78</w:t>
-      </w:r>
-      <w:r>
-        <w:rPr>
-          <w:b/>
-          <w:bCs/>
-          <w:color w:val="FF0000"/>
-        </w:rPr>
-        <w:t>:</w:t>
+        <w:t>SRS-95:</w:t>
+      </w:r>
+      <w:r>
+        <w:t xml:space="preserve"> System shall display the temple’s history </w:t>
+      </w:r>
+      <w:r>
+        <w:rPr>
+          <w:noProof/>
+        </w:rPr>
+        <w:t>i</w:t>
+      </w:r>
+      <w:r>
+        <w:rPr>
+          <w:noProof/>
+        </w:rPr>
+        <w:t>n</w:t>
+      </w:r>
+      <w:r>
+        <w:t xml:space="preserve"> the text field.</w:t>
+      </w:r>
+      <w:r>
+        <w:br/>
+      </w:r>
+      <w:r>
+        <w:rPr>
+          <w:b/>
+          <w:bCs/>
+          <w:color w:val="FF0000"/>
+        </w:rPr>
+        <w:t xml:space="preserve">SRS-77: </w:t>
+      </w:r>
+      <w:r>
+        <w:rPr>
+          <w:color w:val="FF0000"/>
+        </w:rPr>
+        <w:t xml:space="preserve">System shall update the information </w:t>
+      </w:r>
+      <w:r>
+        <w:rPr>
+          <w:noProof/>
+          <w:color w:val="FF0000"/>
+        </w:rPr>
+        <w:t>in</w:t>
+      </w:r>
+      <w:r>
+        <w:rPr>
+          <w:color w:val="FF0000"/>
+        </w:rPr>
+        <w:t xml:space="preserve"> the database.</w:t>
+      </w:r>
+      <w:r>
+        <w:br/>
+      </w:r>
+      <w:r>
+        <w:rPr>
+          <w:b/>
+          <w:bCs/>
+          <w:color w:val="FF0000"/>
+        </w:rPr>
+        <w:t>SRS-78:</w:t>
       </w:r>
       <w:r>
         <w:rPr>

</xml_diff>

<commit_message>
Edit new use case description, Edit number of new URS
</commit_message>
<xml_diff>
--- a/New URS.docx
+++ b/New URS.docx
@@ -50,6 +50,183 @@
           <w:bCs/>
           <w:szCs w:val="22"/>
         </w:rPr>
+        <w:t>: Visitor,</w:t>
+      </w:r>
+      <w:r>
+        <w:rPr>
+          <w:b/>
+          <w:bCs/>
+          <w:szCs w:val="22"/>
+        </w:rPr>
+        <w:t xml:space="preserve"> </w:t>
+      </w:r>
+      <w:r>
+        <w:rPr>
+          <w:b/>
+          <w:bCs/>
+          <w:szCs w:val="22"/>
+        </w:rPr>
+        <w:t>Member, and Admin can view the home page of the website.</w:t>
+      </w:r>
+    </w:p>
+    <w:p>
+      <w:pPr>
+        <w:ind w:left="720"/>
+      </w:pPr>
+      <w:r>
+        <w:rPr>
+          <w:rFonts w:ascii="Calibri" w:eastAsia="Calibri" w:hAnsi="Calibri" w:cs="Calibri"/>
+          <w:b/>
+          <w:bCs/>
+          <w:szCs w:val="22"/>
+        </w:rPr>
+        <w:t>SRS-01</w:t>
+      </w:r>
+      <w:r>
+        <w:rPr>
+          <w:rFonts w:ascii="Calibri" w:eastAsia="Calibri" w:hAnsi="Calibri" w:cs="Calibri"/>
+          <w:color w:val="70AD47" w:themeColor="accent6"/>
+          <w:szCs w:val="22"/>
+        </w:rPr>
+        <w:t>: System shall connect to the database.</w:t>
+      </w:r>
+      <w:r>
+        <w:rPr>
+          <w:rFonts w:ascii="Calibri" w:eastAsia="Calibri" w:hAnsi="Calibri" w:cs="Calibri"/>
+          <w:szCs w:val="22"/>
+        </w:rPr>
+        <w:t xml:space="preserve"> </w:t>
+      </w:r>
+      <w:r>
+        <w:br/>
+      </w:r>
+      <w:r>
+        <w:rPr>
+          <w:rFonts w:ascii="Calibri" w:eastAsia="Calibri" w:hAnsi="Calibri" w:cs="Calibri"/>
+          <w:b/>
+          <w:bCs/>
+          <w:noProof/>
+          <w:color w:val="FF0000"/>
+          <w:szCs w:val="22"/>
+        </w:rPr>
+        <w:t>SRS-02</w:t>
+      </w:r>
+      <w:r>
+        <w:rPr>
+          <w:b/>
+          <w:bCs/>
+          <w:noProof/>
+          <w:color w:val="FF0000"/>
+        </w:rPr>
+        <w:t>:</w:t>
+      </w:r>
+      <w:r>
+        <w:rPr>
+          <w:noProof/>
+          <w:color w:val="FF0000"/>
+        </w:rPr>
+        <w:t xml:space="preserve"> System shall provide a menu bar that contain homepage link, activity announcement page link, temple’s history page link, gallery page link, contact page link, Q &amp; A page link, map page link, and Facebook fan page link in every pages.</w:t>
+      </w:r>
+      <w:r>
+        <w:rPr>
+          <w:color w:val="FF0000"/>
+        </w:rPr>
+        <w:br/>
+      </w:r>
+      <w:r>
+        <w:rPr>
+          <w:rFonts w:ascii="Calibri" w:eastAsia="Calibri" w:hAnsi="Calibri" w:cs="Calibri"/>
+          <w:b/>
+          <w:bCs/>
+          <w:szCs w:val="22"/>
+        </w:rPr>
+        <w:t>SRS-03</w:t>
+      </w:r>
+      <w:r>
+        <w:rPr>
+          <w:rFonts w:ascii="Calibri" w:eastAsia="Calibri" w:hAnsi="Calibri" w:cs="Calibri"/>
+          <w:b/>
+          <w:bCs/>
+          <w:szCs w:val="22"/>
+        </w:rPr>
+        <w:t>:</w:t>
+      </w:r>
+      <w:r>
+        <w:rPr>
+          <w:rFonts w:ascii="Calibri" w:eastAsia="Calibri" w:hAnsi="Calibri" w:cs="Calibri"/>
+          <w:szCs w:val="22"/>
+        </w:rPr>
+        <w:t xml:space="preserve"> System shall provide the user interface to display the home page. </w:t>
+      </w:r>
+      <w:r>
+        <w:br/>
+      </w:r>
+      <w:r>
+        <w:rPr>
+          <w:rFonts w:ascii="Calibri" w:eastAsia="Calibri" w:hAnsi="Calibri" w:cs="Calibri"/>
+          <w:b/>
+          <w:bCs/>
+          <w:szCs w:val="22"/>
+        </w:rPr>
+        <w:t>SRS-04</w:t>
+      </w:r>
+      <w:r>
+        <w:rPr>
+          <w:rFonts w:ascii="Calibri" w:eastAsia="Calibri" w:hAnsi="Calibri" w:cs="Calibri"/>
+          <w:szCs w:val="22"/>
+        </w:rPr>
+        <w:t xml:space="preserve">: System shall provide a </w:t>
+      </w:r>
+      <w:r>
+        <w:rPr>
+          <w:rFonts w:ascii="Calibri" w:eastAsia="Calibri" w:hAnsi="Calibri" w:cs="Calibri"/>
+          <w:noProof/>
+          <w:szCs w:val="22"/>
+        </w:rPr>
+        <w:t>slide</w:t>
+      </w:r>
+      <w:r>
+        <w:rPr>
+          <w:rFonts w:ascii="Calibri" w:eastAsia="Calibri" w:hAnsi="Calibri" w:cs="Calibri"/>
+          <w:szCs w:val="22"/>
+        </w:rPr>
+        <w:t xml:space="preserve"> show image to display the temple’s area</w:t>
+      </w:r>
+      <w:r>
+        <w:t>.</w:t>
+      </w:r>
+    </w:p>
+    <w:p>
+      <w:pPr>
+        <w:rPr>
+          <w:b/>
+          <w:bCs/>
+          <w:szCs w:val="22"/>
+        </w:rPr>
+      </w:pPr>
+    </w:p>
+    <w:p>
+      <w:pPr>
+        <w:rPr>
+          <w:b/>
+          <w:bCs/>
+          <w:szCs w:val="22"/>
+        </w:rPr>
+      </w:pPr>
+      <w:r>
+        <w:rPr>
+          <w:b/>
+          <w:bCs/>
+          <w:szCs w:val="22"/>
+        </w:rPr>
+        <w:t>URS-02</w:t>
+      </w:r>
+      <w:r>
+        <w:rPr>
+          <w:b/>
+          <w:bCs/>
+          <w:szCs w:val="22"/>
+        </w:rPr>
         <w:t xml:space="preserve">: Visitor can register to be a member of the </w:t>
       </w:r>
       <w:proofErr w:type="spellStart"/>
@@ -135,7 +312,16 @@
           <w:bCs/>
           <w:szCs w:val="22"/>
         </w:rPr>
-        <w:t>SRS-01:</w:t>
+        <w:t>SRS-05</w:t>
+      </w:r>
+      <w:r>
+        <w:rPr>
+          <w:rFonts w:ascii="Calibri" w:eastAsia="Calibri" w:hAnsi="Calibri" w:cs="Calibri"/>
+          <w:b/>
+          <w:bCs/>
+          <w:szCs w:val="22"/>
+        </w:rPr>
+        <w:t>:</w:t>
       </w:r>
       <w:r>
         <w:rPr>
@@ -198,7 +384,7 @@
           <w:bCs/>
           <w:szCs w:val="22"/>
         </w:rPr>
-        <w:t>SRS-02</w:t>
+        <w:t>SRS-06</w:t>
       </w:r>
       <w:r>
         <w:rPr>
@@ -232,7 +418,7 @@
           <w:bCs/>
           <w:szCs w:val="22"/>
         </w:rPr>
-        <w:t>SRS-03</w:t>
+        <w:t>SRS-01</w:t>
       </w:r>
       <w:r>
         <w:rPr>
@@ -259,7 +445,7 @@
           <w:bCs/>
           <w:szCs w:val="22"/>
         </w:rPr>
-        <w:t>SRS-04</w:t>
+        <w:t>SRS-07</w:t>
       </w:r>
       <w:r>
         <w:rPr>
@@ -293,7 +479,7 @@
           <w:bCs/>
           <w:szCs w:val="22"/>
         </w:rPr>
-        <w:t>SRS-05</w:t>
+        <w:t>SRS-08</w:t>
       </w:r>
       <w:r>
         <w:rPr>
@@ -312,7 +498,7 @@
           <w:bCs/>
           <w:szCs w:val="22"/>
         </w:rPr>
-        <w:t>SRS-06</w:t>
+        <w:t>SRS-09</w:t>
       </w:r>
       <w:r>
         <w:rPr>
@@ -354,7 +540,7 @@
           <w:bCs/>
           <w:szCs w:val="22"/>
         </w:rPr>
-        <w:t>SRS-07</w:t>
+        <w:t>SRS-10</w:t>
       </w:r>
       <w:r>
         <w:rPr>
@@ -402,7 +588,7 @@
           <w:bCs/>
           <w:szCs w:val="22"/>
         </w:rPr>
-        <w:t>SRS-08</w:t>
+        <w:t>SRS-11</w:t>
       </w:r>
       <w:r>
         <w:rPr>
@@ -436,7 +622,16 @@
           <w:bCs/>
           <w:szCs w:val="22"/>
         </w:rPr>
-        <w:t>SRS-09:</w:t>
+        <w:t>SRS-12</w:t>
+      </w:r>
+      <w:r>
+        <w:rPr>
+          <w:rFonts w:ascii="Calibri" w:eastAsia="Calibri" w:hAnsi="Calibri" w:cs="Calibri"/>
+          <w:b/>
+          <w:bCs/>
+          <w:szCs w:val="22"/>
+        </w:rPr>
+        <w:t>:</w:t>
       </w:r>
       <w:r>
         <w:rPr>
@@ -470,7 +665,16 @@
           <w:bCs/>
           <w:szCs w:val="22"/>
         </w:rPr>
-        <w:t>SRS-10:</w:t>
+        <w:t>SRS-13</w:t>
+      </w:r>
+      <w:r>
+        <w:rPr>
+          <w:rFonts w:ascii="Calibri" w:eastAsia="Calibri" w:hAnsi="Calibri" w:cs="Calibri"/>
+          <w:b/>
+          <w:bCs/>
+          <w:szCs w:val="22"/>
+        </w:rPr>
+        <w:t>:</w:t>
       </w:r>
       <w:r>
         <w:rPr>
@@ -489,7 +693,16 @@
           <w:bCs/>
           <w:szCs w:val="22"/>
         </w:rPr>
-        <w:t>SRS-11:</w:t>
+        <w:t>SRS-14</w:t>
+      </w:r>
+      <w:r>
+        <w:rPr>
+          <w:rFonts w:ascii="Calibri" w:eastAsia="Calibri" w:hAnsi="Calibri" w:cs="Calibri"/>
+          <w:b/>
+          <w:bCs/>
+          <w:szCs w:val="22"/>
+        </w:rPr>
+        <w:t>:</w:t>
       </w:r>
       <w:r>
         <w:rPr>
@@ -571,7 +784,16 @@
           <w:bCs/>
           <w:szCs w:val="22"/>
         </w:rPr>
-        <w:t>SRS-12:</w:t>
+        <w:t>SRS-15</w:t>
+      </w:r>
+      <w:r>
+        <w:rPr>
+          <w:rFonts w:ascii="Calibri" w:eastAsia="Calibri" w:hAnsi="Calibri" w:cs="Calibri"/>
+          <w:b/>
+          <w:bCs/>
+          <w:szCs w:val="22"/>
+        </w:rPr>
+        <w:t>:</w:t>
       </w:r>
       <w:r>
         <w:rPr>
@@ -611,7 +833,14 @@
           <w:b/>
           <w:bCs/>
         </w:rPr>
-        <w:t>SRS-13:</w:t>
+        <w:t>SRS-16</w:t>
+      </w:r>
+      <w:r>
+        <w:rPr>
+          <w:b/>
+          <w:bCs/>
+        </w:rPr>
+        <w:t>:</w:t>
       </w:r>
       <w:r>
         <w:t xml:space="preserve"> System shall record all information in the register page into the database.</w:t>
@@ -624,7 +853,14 @@
           <w:b/>
           <w:bCs/>
         </w:rPr>
-        <w:t>SRS-14:</w:t>
+        <w:t>SRS-17</w:t>
+      </w:r>
+      <w:r>
+        <w:rPr>
+          <w:b/>
+          <w:bCs/>
+        </w:rPr>
+        <w:t>:</w:t>
       </w:r>
       <w:r>
         <w:t xml:space="preserve"> System shall redirect </w:t>
@@ -648,7 +884,16 @@
           <w:bCs/>
           <w:szCs w:val="22"/>
         </w:rPr>
-        <w:t>SRS-15:</w:t>
+        <w:t>SRS-18</w:t>
+      </w:r>
+      <w:r>
+        <w:rPr>
+          <w:rFonts w:ascii="Calibri" w:eastAsia="Calibri" w:hAnsi="Calibri" w:cs="Calibri"/>
+          <w:b/>
+          <w:bCs/>
+          <w:szCs w:val="22"/>
+        </w:rPr>
+        <w:t>:</w:t>
       </w:r>
       <w:r>
         <w:rPr>
@@ -667,7 +912,7 @@
           <w:bCs/>
           <w:szCs w:val="22"/>
         </w:rPr>
-        <w:t>SRS-16</w:t>
+        <w:t>SRS-19</w:t>
       </w:r>
       <w:r>
         <w:rPr>
@@ -716,7 +961,7 @@
           <w:bCs/>
           <w:szCs w:val="22"/>
         </w:rPr>
-        <w:t>SRS-17</w:t>
+        <w:t>SRS-20</w:t>
       </w:r>
       <w:r>
         <w:rPr>
@@ -750,7 +995,7 @@
           <w:bCs/>
           <w:szCs w:val="22"/>
         </w:rPr>
-        <w:t>SRS-18</w:t>
+        <w:t>SRS-21</w:t>
       </w:r>
       <w:r>
         <w:rPr>
@@ -784,7 +1029,7 @@
           <w:bCs/>
           <w:szCs w:val="22"/>
         </w:rPr>
-        <w:t>SRS-19</w:t>
+        <w:t>SRS-22</w:t>
       </w:r>
       <w:r>
         <w:rPr>
@@ -818,7 +1063,7 @@
           <w:bCs/>
           <w:szCs w:val="22"/>
         </w:rPr>
-        <w:t>SRS-20</w:t>
+        <w:t>SRS-23</w:t>
       </w:r>
       <w:r>
         <w:rPr>
@@ -837,7 +1082,7 @@
           <w:bCs/>
           <w:szCs w:val="22"/>
         </w:rPr>
-        <w:t>SRS-21</w:t>
+        <w:t>SRS-24</w:t>
       </w:r>
       <w:r>
         <w:rPr>
@@ -856,7 +1101,7 @@
           <w:bCs/>
           <w:szCs w:val="22"/>
         </w:rPr>
-        <w:t>SRS-22</w:t>
+        <w:t>SRS-25</w:t>
       </w:r>
       <w:r>
         <w:rPr>
@@ -890,26 +1135,34 @@
           <w:bCs/>
           <w:szCs w:val="22"/>
         </w:rPr>
-        <w:t>SRS-23</w:t>
-      </w:r>
-      <w:r>
-        <w:rPr>
-          <w:rFonts w:ascii="Calibri" w:eastAsia="Calibri" w:hAnsi="Calibri" w:cs="Calibri"/>
-          <w:szCs w:val="22"/>
-        </w:rPr>
-        <w:t xml:space="preserve">: System shall provide an error message “Password is invalid. Please use only a-z, A-Z, 0-9”.  </w:t>
-      </w:r>
-      <w:r>
-        <w:br/>
-      </w:r>
-      <w:r>
-        <w:rPr>
-          <w:rFonts w:ascii="Calibri" w:eastAsia="Calibri" w:hAnsi="Calibri" w:cs="Calibri"/>
-          <w:b/>
-          <w:bCs/>
-          <w:szCs w:val="22"/>
-        </w:rPr>
-        <w:t>SRS-24</w:t>
+        <w:t>SRS-26</w:t>
+      </w:r>
+      <w:r>
+        <w:rPr>
+          <w:rFonts w:ascii="Calibri" w:eastAsia="Calibri" w:hAnsi="Calibri" w:cs="Calibri"/>
+          <w:szCs w:val="22"/>
+        </w:rPr>
+        <w:t xml:space="preserve">: System shall provide an error message “Password is invalid. Please use only a-z, A-Z, </w:t>
+      </w:r>
+      <w:r>
+        <w:rPr>
+          <w:rFonts w:ascii="Calibri" w:eastAsia="Calibri" w:hAnsi="Calibri" w:cs="Calibri"/>
+          <w:szCs w:val="22"/>
+        </w:rPr>
+        <w:lastRenderedPageBreak/>
+        <w:t xml:space="preserve">0-9”.  </w:t>
+      </w:r>
+      <w:r>
+        <w:br/>
+      </w:r>
+      <w:r>
+        <w:rPr>
+          <w:rFonts w:ascii="Calibri" w:eastAsia="Calibri" w:hAnsi="Calibri" w:cs="Calibri"/>
+          <w:b/>
+          <w:bCs/>
+          <w:szCs w:val="22"/>
+        </w:rPr>
+        <w:t>SRS-27</w:t>
       </w:r>
       <w:r>
         <w:rPr>
@@ -928,7 +1181,7 @@
           <w:bCs/>
           <w:szCs w:val="22"/>
         </w:rPr>
-        <w:t>SRS-25</w:t>
+        <w:t>SRS-28</w:t>
       </w:r>
       <w:r>
         <w:rPr>
@@ -937,125 +1190,116 @@
         </w:rPr>
         <w:t xml:space="preserve">: System shall provide an error message “Password and re-password </w:t>
       </w:r>
+      <w:r>
+        <w:rPr>
+          <w:rFonts w:ascii="Calibri" w:eastAsia="Calibri" w:hAnsi="Calibri" w:cs="Calibri"/>
+          <w:noProof/>
+          <w:szCs w:val="22"/>
+        </w:rPr>
+        <w:t>are</w:t>
+      </w:r>
+      <w:r>
+        <w:rPr>
+          <w:rFonts w:ascii="Calibri" w:eastAsia="Calibri" w:hAnsi="Calibri" w:cs="Calibri"/>
+          <w:noProof/>
+          <w:szCs w:val="22"/>
+        </w:rPr>
+        <w:t xml:space="preserve"> not matched</w:t>
+      </w:r>
+      <w:r>
+        <w:rPr>
+          <w:rFonts w:ascii="Calibri" w:eastAsia="Calibri" w:hAnsi="Calibri" w:cs="Calibri"/>
+          <w:szCs w:val="22"/>
+        </w:rPr>
+        <w:t xml:space="preserve">. Please try again”.  </w:t>
+      </w:r>
+      <w:r>
+        <w:br/>
+      </w:r>
+      <w:r>
+        <w:rPr>
+          <w:rFonts w:ascii="Calibri" w:eastAsia="Calibri" w:hAnsi="Calibri" w:cs="Calibri"/>
+          <w:b/>
+          <w:bCs/>
+          <w:szCs w:val="22"/>
+        </w:rPr>
+        <w:t>SRS-29</w:t>
+      </w:r>
+      <w:r>
+        <w:rPr>
+          <w:rFonts w:ascii="Calibri" w:eastAsia="Calibri" w:hAnsi="Calibri" w:cs="Calibri"/>
+          <w:szCs w:val="22"/>
+        </w:rPr>
+        <w:t xml:space="preserve">: System shall provide an error message “Email is in wrong format. Please try again”.  </w:t>
+      </w:r>
+      <w:r>
+        <w:rPr>
+          <w:rFonts w:ascii="Calibri" w:eastAsia="Calibri" w:hAnsi="Calibri" w:cs="Calibri"/>
+          <w:b/>
+          <w:bCs/>
+          <w:szCs w:val="22"/>
+        </w:rPr>
+        <w:t>SRS-30</w:t>
+      </w:r>
+      <w:r>
+        <w:rPr>
+          <w:rFonts w:ascii="Calibri" w:eastAsia="Calibri" w:hAnsi="Calibri" w:cs="Calibri"/>
+          <w:szCs w:val="22"/>
+        </w:rPr>
+        <w:t xml:space="preserve">: System shall provide an error message “Email </w:t>
+      </w:r>
+      <w:r>
+        <w:rPr>
+          <w:rFonts w:ascii="Calibri" w:eastAsia="Calibri" w:hAnsi="Calibri" w:cs="Calibri"/>
+          <w:noProof/>
+          <w:szCs w:val="22"/>
+        </w:rPr>
+        <w:t>exists</w:t>
+      </w:r>
+      <w:r>
+        <w:rPr>
+          <w:rFonts w:ascii="Calibri" w:eastAsia="Calibri" w:hAnsi="Calibri" w:cs="Calibri"/>
+          <w:szCs w:val="22"/>
+        </w:rPr>
+        <w:t xml:space="preserve">”.  </w:t>
+      </w:r>
+    </w:p>
+    <w:p>
+      <w:pPr>
+        <w:rPr>
+          <w:b/>
+          <w:bCs/>
+          <w:szCs w:val="22"/>
+        </w:rPr>
+      </w:pPr>
+    </w:p>
+    <w:p>
+      <w:pPr>
+        <w:spacing w:after="160" w:line="259" w:lineRule="auto"/>
+        <w:rPr>
+          <w:b/>
+          <w:bCs/>
+          <w:szCs w:val="22"/>
+        </w:rPr>
+      </w:pPr>
       <w:bookmarkStart w:id="0" w:name="_GoBack"/>
       <w:bookmarkEnd w:id="0"/>
-      <w:r>
-        <w:rPr>
-          <w:rFonts w:ascii="Calibri" w:eastAsia="Calibri" w:hAnsi="Calibri" w:cs="Calibri"/>
-          <w:noProof/>
-          <w:szCs w:val="22"/>
-        </w:rPr>
-        <w:t>are</w:t>
-      </w:r>
-      <w:r>
-        <w:rPr>
-          <w:rFonts w:ascii="Calibri" w:eastAsia="Calibri" w:hAnsi="Calibri" w:cs="Calibri"/>
-          <w:noProof/>
-          <w:szCs w:val="22"/>
-        </w:rPr>
-        <w:t xml:space="preserve"> not matched</w:t>
-      </w:r>
-      <w:r>
-        <w:rPr>
-          <w:rFonts w:ascii="Calibri" w:eastAsia="Calibri" w:hAnsi="Calibri" w:cs="Calibri"/>
-          <w:szCs w:val="22"/>
-        </w:rPr>
-        <w:t xml:space="preserve">. Please try again”.  </w:t>
-      </w:r>
-      <w:r>
-        <w:br/>
-      </w:r>
-      <w:r>
-        <w:rPr>
-          <w:rFonts w:ascii="Calibri" w:eastAsia="Calibri" w:hAnsi="Calibri" w:cs="Calibri"/>
-          <w:b/>
-          <w:bCs/>
-          <w:szCs w:val="22"/>
-        </w:rPr>
-        <w:t>SRS-26</w:t>
-      </w:r>
-      <w:r>
-        <w:rPr>
-          <w:rFonts w:ascii="Calibri" w:eastAsia="Calibri" w:hAnsi="Calibri" w:cs="Calibri"/>
-          <w:szCs w:val="22"/>
-        </w:rPr>
-        <w:t xml:space="preserve">: System shall provide an error message “Email is in wrong format. Please try again”.  </w:t>
-      </w:r>
-      <w:r>
-        <w:rPr>
-          <w:rFonts w:ascii="Calibri" w:eastAsia="Calibri" w:hAnsi="Calibri" w:cs="Calibri"/>
-          <w:b/>
-          <w:bCs/>
-          <w:szCs w:val="22"/>
-        </w:rPr>
-        <w:t>SRS-27</w:t>
-      </w:r>
-      <w:r>
-        <w:rPr>
-          <w:rFonts w:ascii="Calibri" w:eastAsia="Calibri" w:hAnsi="Calibri" w:cs="Calibri"/>
-          <w:szCs w:val="22"/>
-        </w:rPr>
-        <w:t xml:space="preserve">: System shall provide an error message “Email </w:t>
-      </w:r>
-      <w:r>
-        <w:rPr>
-          <w:rFonts w:ascii="Calibri" w:eastAsia="Calibri" w:hAnsi="Calibri" w:cs="Calibri"/>
-          <w:noProof/>
-          <w:szCs w:val="22"/>
-        </w:rPr>
-        <w:t>exists</w:t>
-      </w:r>
-      <w:r>
-        <w:rPr>
-          <w:rFonts w:ascii="Calibri" w:eastAsia="Calibri" w:hAnsi="Calibri" w:cs="Calibri"/>
-          <w:szCs w:val="22"/>
-        </w:rPr>
-        <w:t xml:space="preserve">”.  </w:t>
-      </w:r>
-    </w:p>
-    <w:p>
-      <w:pPr>
-        <w:rPr>
-          <w:b/>
-          <w:bCs/>
-          <w:szCs w:val="22"/>
-        </w:rPr>
-      </w:pPr>
-    </w:p>
-    <w:p>
-      <w:pPr>
-        <w:spacing w:after="160" w:line="259" w:lineRule="auto"/>
-        <w:rPr>
-          <w:b/>
-          <w:bCs/>
-          <w:szCs w:val="22"/>
-        </w:rPr>
-      </w:pPr>
-      <w:r>
-        <w:rPr>
-          <w:b/>
-          <w:bCs/>
-          <w:szCs w:val="22"/>
-        </w:rPr>
-        <w:br w:type="page"/>
-      </w:r>
-    </w:p>
-    <w:p>
-      <w:pPr>
-        <w:rPr>
-          <w:b/>
-          <w:bCs/>
-          <w:szCs w:val="22"/>
-        </w:rPr>
-      </w:pPr>
-      <w:r>
-        <w:rPr>
-          <w:b/>
-          <w:bCs/>
-          <w:szCs w:val="22"/>
-        </w:rPr>
-        <w:lastRenderedPageBreak/>
-        <w:t>URS-02: Visitor,</w:t>
+    </w:p>
+    <w:p>
+      <w:pPr>
+        <w:rPr>
+          <w:b/>
+          <w:bCs/>
+          <w:szCs w:val="22"/>
+        </w:rPr>
+      </w:pPr>
+      <w:r>
+        <w:rPr>
+          <w:b/>
+          <w:bCs/>
+          <w:szCs w:val="22"/>
+        </w:rPr>
+        <w:t>URS-03: Visitor,</w:t>
       </w:r>
       <w:r>
         <w:rPr>
@@ -1071,7 +1315,7 @@
           <w:bCs/>
           <w:szCs w:val="22"/>
         </w:rPr>
-        <w:t>Member, and Admin can view the home page of the website.</w:t>
+        <w:t>Member, and Admin can switch website language between Thai and English language.</w:t>
       </w:r>
     </w:p>
     <w:p>
@@ -1085,195 +1329,7 @@
           <w:bCs/>
           <w:szCs w:val="22"/>
         </w:rPr>
-        <w:t>SRS-03</w:t>
-      </w:r>
-      <w:r>
-        <w:rPr>
-          <w:rFonts w:ascii="Calibri" w:eastAsia="Calibri" w:hAnsi="Calibri" w:cs="Calibri"/>
-          <w:color w:val="70AD47" w:themeColor="accent6"/>
-          <w:szCs w:val="22"/>
-        </w:rPr>
-        <w:t>: System shall connect to the database.</w:t>
-      </w:r>
-      <w:r>
-        <w:rPr>
-          <w:rFonts w:ascii="Calibri" w:eastAsia="Calibri" w:hAnsi="Calibri" w:cs="Calibri"/>
-          <w:szCs w:val="22"/>
-        </w:rPr>
-        <w:t xml:space="preserve"> </w:t>
-      </w:r>
-      <w:r>
-        <w:br/>
-      </w:r>
-      <w:r>
-        <w:rPr>
-          <w:rFonts w:ascii="Calibri" w:eastAsia="Calibri" w:hAnsi="Calibri" w:cs="Calibri"/>
-          <w:b/>
-          <w:bCs/>
-          <w:noProof/>
-          <w:color w:val="FF0000"/>
-          <w:szCs w:val="22"/>
-        </w:rPr>
-        <w:t>SRS</w:t>
-      </w:r>
-      <w:r>
-        <w:rPr>
-          <w:b/>
-          <w:bCs/>
-          <w:noProof/>
-          <w:color w:val="FF0000"/>
-        </w:rPr>
-        <w:t>-28:</w:t>
-      </w:r>
-      <w:r>
-        <w:rPr>
-          <w:noProof/>
-          <w:color w:val="FF0000"/>
-        </w:rPr>
-        <w:t xml:space="preserve"> System shall provide a menu bar </w:t>
-      </w:r>
-      <w:r>
-        <w:rPr>
-          <w:noProof/>
-          <w:color w:val="FF0000"/>
-        </w:rPr>
-        <w:t>that</w:t>
-      </w:r>
-      <w:r>
-        <w:rPr>
-          <w:noProof/>
-          <w:color w:val="FF0000"/>
-        </w:rPr>
-        <w:t xml:space="preserve"> contain homepage link, activity announcement page link, temple’s history page link, gallery page link, contact page link, Q &amp; A page link, map page link, and Facebook fan page link in every pages.</w:t>
-      </w:r>
-      <w:r>
-        <w:rPr>
-          <w:color w:val="FF0000"/>
-        </w:rPr>
-        <w:br/>
-      </w:r>
-      <w:r>
-        <w:rPr>
-          <w:rFonts w:ascii="Calibri" w:eastAsia="Calibri" w:hAnsi="Calibri" w:cs="Calibri"/>
-          <w:b/>
-          <w:bCs/>
-          <w:szCs w:val="22"/>
-        </w:rPr>
-        <w:t>SRS-29:</w:t>
-      </w:r>
-      <w:r>
-        <w:rPr>
-          <w:rFonts w:ascii="Calibri" w:eastAsia="Calibri" w:hAnsi="Calibri" w:cs="Calibri"/>
-          <w:szCs w:val="22"/>
-        </w:rPr>
-        <w:t xml:space="preserve"> System shall provide the user interface to display the home page. </w:t>
-      </w:r>
-      <w:r>
-        <w:br/>
-      </w:r>
-      <w:r>
-        <w:rPr>
-          <w:rFonts w:ascii="Calibri" w:eastAsia="Calibri" w:hAnsi="Calibri" w:cs="Calibri"/>
-          <w:b/>
-          <w:bCs/>
-          <w:szCs w:val="22"/>
-        </w:rPr>
-        <w:t>SRS-30</w:t>
-      </w:r>
-      <w:r>
-        <w:rPr>
-          <w:rFonts w:ascii="Calibri" w:eastAsia="Calibri" w:hAnsi="Calibri" w:cs="Calibri"/>
-          <w:szCs w:val="22"/>
-        </w:rPr>
-        <w:t>: System shall provide</w:t>
-      </w:r>
-      <w:r>
-        <w:rPr>
-          <w:rFonts w:ascii="Calibri" w:eastAsia="Calibri" w:hAnsi="Calibri" w:cs="Calibri"/>
-          <w:szCs w:val="22"/>
-        </w:rPr>
-        <w:t xml:space="preserve"> a</w:t>
-      </w:r>
-      <w:r>
-        <w:rPr>
-          <w:rFonts w:ascii="Calibri" w:eastAsia="Calibri" w:hAnsi="Calibri" w:cs="Calibri"/>
-          <w:szCs w:val="22"/>
-        </w:rPr>
-        <w:t xml:space="preserve"> </w:t>
-      </w:r>
-      <w:r>
-        <w:rPr>
-          <w:rFonts w:ascii="Calibri" w:eastAsia="Calibri" w:hAnsi="Calibri" w:cs="Calibri"/>
-          <w:noProof/>
-          <w:szCs w:val="22"/>
-        </w:rPr>
-        <w:t>slide</w:t>
-      </w:r>
-      <w:r>
-        <w:rPr>
-          <w:rFonts w:ascii="Calibri" w:eastAsia="Calibri" w:hAnsi="Calibri" w:cs="Calibri"/>
-          <w:szCs w:val="22"/>
-        </w:rPr>
-        <w:t xml:space="preserve"> show image to display the temple’s area</w:t>
-      </w:r>
-      <w:r>
-        <w:t>.</w:t>
-      </w:r>
-    </w:p>
-    <w:p>
-      <w:r>
-        <w:rPr>
-          <w:rFonts w:ascii="Calibri" w:eastAsia="Calibri" w:hAnsi="Calibri" w:cs="Calibri"/>
-          <w:szCs w:val="22"/>
-        </w:rPr>
-        <w:t xml:space="preserve"> </w:t>
-      </w:r>
-    </w:p>
-    <w:p>
-      <w:pPr>
-        <w:rPr>
-          <w:b/>
-          <w:bCs/>
-          <w:szCs w:val="22"/>
-        </w:rPr>
-      </w:pPr>
-      <w:r>
-        <w:rPr>
-          <w:b/>
-          <w:bCs/>
-          <w:szCs w:val="22"/>
-        </w:rPr>
-        <w:t>URS-03: Visitor,</w:t>
-      </w:r>
-      <w:r>
-        <w:rPr>
-          <w:b/>
-          <w:bCs/>
-          <w:szCs w:val="22"/>
-        </w:rPr>
-        <w:t xml:space="preserve"> </w:t>
-      </w:r>
-      <w:r>
-        <w:rPr>
-          <w:b/>
-          <w:bCs/>
-          <w:szCs w:val="22"/>
-        </w:rPr>
-        <w:t>Member, and Admin can switch website language between Thai and English language.</w:t>
-      </w:r>
-    </w:p>
-    <w:p>
-      <w:pPr>
-        <w:ind w:left="720"/>
-      </w:pPr>
-      <w:r>
-        <w:rPr>
-          <w:rFonts w:ascii="Calibri" w:eastAsia="Calibri" w:hAnsi="Calibri" w:cs="Calibri"/>
-          <w:b/>
-          <w:bCs/>
-          <w:szCs w:val="22"/>
-        </w:rPr>
-        <w:t>SRS-03</w:t>
+        <w:t>SRS-01</w:t>
       </w:r>
       <w:r>
         <w:rPr>
@@ -1463,7 +1519,7 @@
           <w:bCs/>
           <w:szCs w:val="22"/>
         </w:rPr>
-        <w:t>SRS-03</w:t>
+        <w:t>SRS-01</w:t>
       </w:r>
       <w:r>
         <w:rPr>
@@ -1492,16 +1548,16 @@
           <w:color w:val="FF0000"/>
           <w:szCs w:val="22"/>
         </w:rPr>
-        <w:t>SRS</w:t>
-      </w:r>
-      <w:r>
-        <w:rPr>
-          <w:b/>
-          <w:bCs/>
-          <w:noProof/>
-          <w:color w:val="FF0000"/>
-        </w:rPr>
-        <w:t>-28:</w:t>
+        <w:t>SRS-02</w:t>
+      </w:r>
+      <w:r>
+        <w:rPr>
+          <w:b/>
+          <w:bCs/>
+          <w:noProof/>
+          <w:color w:val="FF0000"/>
+        </w:rPr>
+        <w:t>:</w:t>
       </w:r>
       <w:r>
         <w:rPr>
@@ -1792,16 +1848,16 @@
           <w:color w:val="FF0000"/>
           <w:szCs w:val="22"/>
         </w:rPr>
-        <w:t>SRS</w:t>
-      </w:r>
-      <w:r>
-        <w:rPr>
-          <w:b/>
-          <w:bCs/>
-          <w:noProof/>
-          <w:color w:val="FF0000"/>
-        </w:rPr>
-        <w:t>-28:</w:t>
+        <w:t>SRS-02</w:t>
+      </w:r>
+      <w:r>
+        <w:rPr>
+          <w:b/>
+          <w:bCs/>
+          <w:noProof/>
+          <w:color w:val="FF0000"/>
+        </w:rPr>
+        <w:t>:</w:t>
       </w:r>
       <w:r>
         <w:rPr>
@@ -1967,7 +2023,7 @@
           <w:bCs/>
           <w:szCs w:val="22"/>
         </w:rPr>
-        <w:t>SRS-03</w:t>
+        <w:t>SRS-01</w:t>
       </w:r>
       <w:r>
         <w:rPr>
@@ -1993,16 +2049,16 @@
           <w:color w:val="FF0000"/>
           <w:szCs w:val="22"/>
         </w:rPr>
-        <w:t>SRS</w:t>
-      </w:r>
-      <w:r>
-        <w:rPr>
-          <w:b/>
-          <w:bCs/>
-          <w:noProof/>
-          <w:color w:val="FF0000"/>
-        </w:rPr>
-        <w:t>-28:</w:t>
+        <w:t>SRS-02</w:t>
+      </w:r>
+      <w:r>
+        <w:rPr>
+          <w:b/>
+          <w:bCs/>
+          <w:noProof/>
+          <w:color w:val="FF0000"/>
+        </w:rPr>
+        <w:t>:</w:t>
       </w:r>
       <w:r>
         <w:rPr>
@@ -2177,7 +2233,7 @@
           <w:bCs/>
           <w:szCs w:val="22"/>
         </w:rPr>
-        <w:t>SRS-03</w:t>
+        <w:t>SRS-01</w:t>
       </w:r>
       <w:r>
         <w:rPr>
@@ -2204,16 +2260,16 @@
           <w:color w:val="FF0000"/>
           <w:szCs w:val="22"/>
         </w:rPr>
-        <w:t>SRS</w:t>
-      </w:r>
-      <w:r>
-        <w:rPr>
-          <w:b/>
-          <w:bCs/>
-          <w:noProof/>
-          <w:color w:val="FF0000"/>
-        </w:rPr>
-        <w:t>-28:</w:t>
+        <w:t>SRS-02</w:t>
+      </w:r>
+      <w:r>
+        <w:rPr>
+          <w:b/>
+          <w:bCs/>
+          <w:noProof/>
+          <w:color w:val="FF0000"/>
+        </w:rPr>
+        <w:t>:</w:t>
       </w:r>
       <w:r>
         <w:rPr>
@@ -2357,7 +2413,7 @@
           <w:bCs/>
           <w:szCs w:val="22"/>
         </w:rPr>
-        <w:t>SRS-03</w:t>
+        <w:t>SRS-01</w:t>
       </w:r>
       <w:r>
         <w:rPr>
@@ -2383,16 +2439,16 @@
           <w:color w:val="FF0000"/>
           <w:szCs w:val="22"/>
         </w:rPr>
-        <w:t>SRS</w:t>
-      </w:r>
-      <w:r>
-        <w:rPr>
-          <w:b/>
-          <w:bCs/>
-          <w:noProof/>
-          <w:color w:val="FF0000"/>
-        </w:rPr>
-        <w:t>-28:</w:t>
+        <w:t>SRS-02</w:t>
+      </w:r>
+      <w:r>
+        <w:rPr>
+          <w:b/>
+          <w:bCs/>
+          <w:noProof/>
+          <w:color w:val="FF0000"/>
+        </w:rPr>
+        <w:t>:</w:t>
       </w:r>
       <w:r>
         <w:rPr>
@@ -2556,16 +2612,16 @@
           <w:color w:val="FF0000"/>
           <w:szCs w:val="22"/>
         </w:rPr>
-        <w:t>SRS</w:t>
-      </w:r>
-      <w:r>
-        <w:rPr>
-          <w:b/>
-          <w:bCs/>
-          <w:noProof/>
-          <w:color w:val="FF0000"/>
-        </w:rPr>
-        <w:t>-28:</w:t>
+        <w:t>SRS-02</w:t>
+      </w:r>
+      <w:r>
+        <w:rPr>
+          <w:b/>
+          <w:bCs/>
+          <w:noProof/>
+          <w:color w:val="FF0000"/>
+        </w:rPr>
+        <w:t>:</w:t>
       </w:r>
       <w:r>
         <w:rPr>
@@ -2791,7 +2847,7 @@
           <w:szCs w:val="22"/>
         </w:rPr>
         <w:lastRenderedPageBreak/>
-        <w:t>SRS-03</w:t>
+        <w:t>SRS-01</w:t>
       </w:r>
       <w:r>
         <w:rPr>
@@ -2818,16 +2874,16 @@
           <w:color w:val="FF0000"/>
           <w:szCs w:val="22"/>
         </w:rPr>
-        <w:t>SRS</w:t>
-      </w:r>
-      <w:r>
-        <w:rPr>
-          <w:b/>
-          <w:bCs/>
-          <w:noProof/>
-          <w:color w:val="FF0000"/>
-        </w:rPr>
-        <w:t>-28:</w:t>
+        <w:t>SRS-02</w:t>
+      </w:r>
+      <w:r>
+        <w:rPr>
+          <w:b/>
+          <w:bCs/>
+          <w:noProof/>
+          <w:color w:val="FF0000"/>
+        </w:rPr>
+        <w:t>:</w:t>
       </w:r>
       <w:r>
         <w:rPr>
@@ -2968,16 +3024,16 @@
           <w:color w:val="FF0000"/>
           <w:szCs w:val="22"/>
         </w:rPr>
-        <w:t>SRS</w:t>
-      </w:r>
-      <w:r>
-        <w:rPr>
-          <w:b/>
-          <w:bCs/>
-          <w:noProof/>
-          <w:color w:val="FF0000"/>
-        </w:rPr>
-        <w:t>-28:</w:t>
+        <w:t>SRS-02</w:t>
+      </w:r>
+      <w:r>
+        <w:rPr>
+          <w:b/>
+          <w:bCs/>
+          <w:noProof/>
+          <w:color w:val="FF0000"/>
+        </w:rPr>
+        <w:t>:</w:t>
       </w:r>
       <w:r>
         <w:rPr>
@@ -3206,16 +3262,16 @@
           <w:color w:val="FF0000"/>
           <w:szCs w:val="22"/>
         </w:rPr>
-        <w:t>SRS</w:t>
-      </w:r>
-      <w:r>
-        <w:rPr>
-          <w:b/>
-          <w:bCs/>
-          <w:noProof/>
-          <w:color w:val="FF0000"/>
-        </w:rPr>
-        <w:t>-28:</w:t>
+        <w:t>SRS-02</w:t>
+      </w:r>
+      <w:r>
+        <w:rPr>
+          <w:b/>
+          <w:bCs/>
+          <w:noProof/>
+          <w:color w:val="FF0000"/>
+        </w:rPr>
+        <w:t>:</w:t>
       </w:r>
       <w:r>
         <w:rPr>
@@ -3416,7 +3472,7 @@
           <w:bCs/>
           <w:szCs w:val="22"/>
         </w:rPr>
-        <w:t>SRS-03</w:t>
+        <w:t>SRS-01</w:t>
       </w:r>
       <w:r>
         <w:rPr>
@@ -4589,14 +4645,24 @@
           <w:color w:val="6FAC47"/>
           <w:szCs w:val="22"/>
         </w:rPr>
-        <w:t>SRS-03:</w:t>
-      </w:r>
-      <w:r>
-        <w:rPr>
-          <w:rFonts w:ascii="Calibri" w:eastAsia="Calibri" w:hAnsi="Calibri" w:cs="Calibri"/>
+        <w:t>SRS-01</w:t>
+      </w:r>
+      <w:r>
+        <w:rPr>
+          <w:rFonts w:ascii="Calibri" w:eastAsia="Calibri" w:hAnsi="Calibri" w:cs="Calibri"/>
+          <w:b/>
+          <w:bCs/>
           <w:color w:val="6FAC47"/>
           <w:szCs w:val="22"/>
         </w:rPr>
+        <w:t>:</w:t>
+      </w:r>
+      <w:r>
+        <w:rPr>
+          <w:rFonts w:ascii="Calibri" w:eastAsia="Calibri" w:hAnsi="Calibri" w:cs="Calibri"/>
+          <w:color w:val="6FAC47"/>
+          <w:szCs w:val="22"/>
+        </w:rPr>
         <w:t xml:space="preserve"> System shall connect to the database.</w:t>
       </w:r>
       <w:r>
@@ -4615,16 +4681,16 @@
           <w:color w:val="FF0000"/>
           <w:szCs w:val="22"/>
         </w:rPr>
-        <w:t>SRS</w:t>
-      </w:r>
-      <w:r>
-        <w:rPr>
-          <w:b/>
-          <w:bCs/>
-          <w:noProof/>
-          <w:color w:val="FF0000"/>
-        </w:rPr>
-        <w:t>-28:</w:t>
+        <w:t>SRS-02</w:t>
+      </w:r>
+      <w:r>
+        <w:rPr>
+          <w:b/>
+          <w:bCs/>
+          <w:noProof/>
+          <w:color w:val="FF0000"/>
+        </w:rPr>
+        <w:t>:</w:t>
       </w:r>
       <w:r>
         <w:rPr>

</xml_diff>

<commit_message>
Hope this will be the last version!
But... need re-check from grammarly ._.
</commit_message>
<xml_diff>
--- a/New URS.docx
+++ b/New URS.docx
@@ -1,6 +1,6 @@
 
 <file path=word/document.xml><?xml version="1.0" encoding="utf-8"?>
-<w:document xmlns:wpc="http://schemas.microsoft.com/office/word/2010/wordprocessingCanvas" xmlns:mc="http://schemas.openxmlformats.org/markup-compatibility/2006" xmlns:o="urn:schemas-microsoft-com:office:office" xmlns:r="http://schemas.openxmlformats.org/officeDocument/2006/relationships" xmlns:m="http://schemas.openxmlformats.org/officeDocument/2006/math" xmlns:v="urn:schemas-microsoft-com:vml" xmlns:wp14="http://schemas.microsoft.com/office/word/2010/wordprocessingDrawing" xmlns:wp="http://schemas.openxmlformats.org/drawingml/2006/wordprocessingDrawing" xmlns:w10="urn:schemas-microsoft-com:office:word" xmlns:w="http://schemas.openxmlformats.org/wordprocessingml/2006/main" xmlns:w14="http://schemas.microsoft.com/office/word/2010/wordml" xmlns:w15="http://schemas.microsoft.com/office/word/2012/wordml" xmlns:wpg="http://schemas.microsoft.com/office/word/2010/wordprocessingGroup" xmlns:wpi="http://schemas.microsoft.com/office/word/2010/wordprocessingInk" xmlns:wne="http://schemas.microsoft.com/office/word/2006/wordml" xmlns:wps="http://schemas.microsoft.com/office/word/2010/wordprocessingShape" mc:Ignorable="w14 w15 wp14">
+<w:document xmlns:wpc="http://schemas.microsoft.com/office/word/2010/wordprocessingCanvas" xmlns:mc="http://schemas.openxmlformats.org/markup-compatibility/2006" xmlns:o="urn:schemas-microsoft-com:office:office" xmlns:r="http://schemas.openxmlformats.org/officeDocument/2006/relationships" xmlns:m="http://schemas.openxmlformats.org/officeDocument/2006/math" xmlns:v="urn:schemas-microsoft-com:vml" xmlns:wp14="http://schemas.microsoft.com/office/word/2010/wordprocessingDrawing" xmlns:wp="http://schemas.openxmlformats.org/drawingml/2006/wordprocessingDrawing" xmlns:w10="urn:schemas-microsoft-com:office:word" xmlns:w="http://schemas.openxmlformats.org/wordprocessingml/2006/main" xmlns:w14="http://schemas.microsoft.com/office/word/2010/wordml" xmlns:wpg="http://schemas.microsoft.com/office/word/2010/wordprocessingGroup" xmlns:wpi="http://schemas.microsoft.com/office/word/2010/wordprocessingInk" xmlns:wne="http://schemas.microsoft.com/office/word/2006/wordml" xmlns:wps="http://schemas.microsoft.com/office/word/2010/wordprocessingShape" mc:Ignorable="w14 wp14">
   <w:body>
     <w:p>
       <w:pPr>
@@ -42,15 +42,7 @@
           <w:bCs/>
           <w:szCs w:val="22"/>
         </w:rPr>
-        <w:t>URS-01</w:t>
-      </w:r>
-      <w:r>
-        <w:rPr>
-          <w:b/>
-          <w:bCs/>
-          <w:szCs w:val="22"/>
-        </w:rPr>
-        <w:t>: Visitor,</w:t>
+        <w:t>URS-01: Visitor,</w:t>
       </w:r>
       <w:r>
         <w:rPr>
@@ -140,7 +132,170 @@
           <w:bCs/>
           <w:szCs w:val="22"/>
         </w:rPr>
-        <w:t>SRS-03</w:t>
+        <w:t>SRS-03:</w:t>
+      </w:r>
+      <w:r>
+        <w:rPr>
+          <w:rFonts w:ascii="Calibri" w:eastAsia="Calibri" w:hAnsi="Calibri" w:cs="Calibri"/>
+          <w:szCs w:val="22"/>
+        </w:rPr>
+        <w:t xml:space="preserve"> System shall provide the user interface to display the home page. </w:t>
+      </w:r>
+      <w:r>
+        <w:br/>
+      </w:r>
+      <w:r>
+        <w:rPr>
+          <w:rFonts w:ascii="Calibri" w:eastAsia="Calibri" w:hAnsi="Calibri" w:cs="Calibri"/>
+          <w:b/>
+          <w:bCs/>
+          <w:szCs w:val="22"/>
+        </w:rPr>
+        <w:t>SRS-04</w:t>
+      </w:r>
+      <w:r>
+        <w:rPr>
+          <w:rFonts w:ascii="Calibri" w:eastAsia="Calibri" w:hAnsi="Calibri" w:cs="Calibri"/>
+          <w:szCs w:val="22"/>
+        </w:rPr>
+        <w:t xml:space="preserve">: System shall provide a </w:t>
+      </w:r>
+      <w:r>
+        <w:rPr>
+          <w:rFonts w:ascii="Calibri" w:eastAsia="Calibri" w:hAnsi="Calibri" w:cs="Calibri"/>
+          <w:noProof/>
+          <w:szCs w:val="22"/>
+        </w:rPr>
+        <w:t>slide</w:t>
+      </w:r>
+      <w:r>
+        <w:rPr>
+          <w:rFonts w:ascii="Calibri" w:eastAsia="Calibri" w:hAnsi="Calibri" w:cs="Calibri"/>
+          <w:szCs w:val="22"/>
+        </w:rPr>
+        <w:t xml:space="preserve"> show image to display the temple’s area</w:t>
+      </w:r>
+      <w:r>
+        <w:t>.</w:t>
+      </w:r>
+    </w:p>
+    <w:p>
+      <w:pPr>
+        <w:rPr>
+          <w:b/>
+          <w:bCs/>
+          <w:szCs w:val="22"/>
+        </w:rPr>
+      </w:pPr>
+    </w:p>
+    <w:p>
+      <w:pPr>
+        <w:rPr>
+          <w:b/>
+          <w:bCs/>
+          <w:szCs w:val="22"/>
+        </w:rPr>
+      </w:pPr>
+      <w:r>
+        <w:rPr>
+          <w:b/>
+          <w:bCs/>
+          <w:szCs w:val="22"/>
+        </w:rPr>
+        <w:t>URS-02</w:t>
+      </w:r>
+      <w:r>
+        <w:rPr>
+          <w:b/>
+          <w:bCs/>
+          <w:szCs w:val="22"/>
+        </w:rPr>
+        <w:t xml:space="preserve">: Visitor can register to be a member of the </w:t>
+      </w:r>
+      <w:proofErr w:type="spellStart"/>
+      <w:r>
+        <w:rPr>
+          <w:b/>
+          <w:bCs/>
+          <w:szCs w:val="22"/>
+        </w:rPr>
+        <w:t>Wat</w:t>
+      </w:r>
+      <w:proofErr w:type="spellEnd"/>
+      <w:r>
+        <w:rPr>
+          <w:b/>
+          <w:bCs/>
+          <w:szCs w:val="22"/>
+        </w:rPr>
+        <w:t xml:space="preserve"> </w:t>
+      </w:r>
+      <w:proofErr w:type="spellStart"/>
+      <w:r>
+        <w:rPr>
+          <w:b/>
+          <w:bCs/>
+          <w:szCs w:val="22"/>
+        </w:rPr>
+        <w:t>Pra</w:t>
+      </w:r>
+      <w:proofErr w:type="spellEnd"/>
+      <w:r>
+        <w:rPr>
+          <w:b/>
+          <w:bCs/>
+          <w:szCs w:val="22"/>
+        </w:rPr>
+        <w:t xml:space="preserve"> Singh </w:t>
+      </w:r>
+      <w:r>
+        <w:rPr>
+          <w:b/>
+          <w:bCs/>
+          <w:noProof/>
+          <w:szCs w:val="22"/>
+        </w:rPr>
+        <w:t>web</w:t>
+      </w:r>
+      <w:r>
+        <w:rPr>
+          <w:b/>
+          <w:bCs/>
+          <w:noProof/>
+          <w:szCs w:val="22"/>
+        </w:rPr>
+        <w:t xml:space="preserve"> </w:t>
+      </w:r>
+      <w:r>
+        <w:rPr>
+          <w:b/>
+          <w:bCs/>
+          <w:noProof/>
+          <w:szCs w:val="22"/>
+        </w:rPr>
+        <w:t>site</w:t>
+      </w:r>
+      <w:r>
+        <w:rPr>
+          <w:b/>
+          <w:bCs/>
+          <w:szCs w:val="22"/>
+        </w:rPr>
+        <w:t>.</w:t>
+      </w:r>
+    </w:p>
+    <w:p>
+      <w:pPr>
+        <w:ind w:left="720"/>
+      </w:pPr>
+      <w:r>
+        <w:rPr>
+          <w:rFonts w:ascii="Calibri" w:eastAsia="Calibri" w:hAnsi="Calibri" w:cs="Calibri"/>
+          <w:b/>
+          <w:bCs/>
+          <w:szCs w:val="22"/>
+        </w:rPr>
+        <w:t>SRS-05</w:t>
       </w:r>
       <w:r>
         <w:rPr>
@@ -156,257 +311,113 @@
           <w:rFonts w:ascii="Calibri" w:eastAsia="Calibri" w:hAnsi="Calibri" w:cs="Calibri"/>
           <w:szCs w:val="22"/>
         </w:rPr>
-        <w:t xml:space="preserve"> System shall provide the user interface to display the home page. </w:t>
-      </w:r>
-      <w:r>
-        <w:br/>
-      </w:r>
-      <w:r>
-        <w:rPr>
-          <w:rFonts w:ascii="Calibri" w:eastAsia="Calibri" w:hAnsi="Calibri" w:cs="Calibri"/>
-          <w:b/>
-          <w:bCs/>
-          <w:szCs w:val="22"/>
-        </w:rPr>
-        <w:t>SRS-04</w:t>
-      </w:r>
-      <w:r>
-        <w:rPr>
-          <w:rFonts w:ascii="Calibri" w:eastAsia="Calibri" w:hAnsi="Calibri" w:cs="Calibri"/>
-          <w:szCs w:val="22"/>
-        </w:rPr>
-        <w:t xml:space="preserve">: System shall provide a </w:t>
-      </w:r>
-      <w:r>
-        <w:rPr>
-          <w:rFonts w:ascii="Calibri" w:eastAsia="Calibri" w:hAnsi="Calibri" w:cs="Calibri"/>
-          <w:noProof/>
-          <w:szCs w:val="22"/>
-        </w:rPr>
-        <w:t>slide</w:t>
-      </w:r>
-      <w:r>
-        <w:rPr>
-          <w:rFonts w:ascii="Calibri" w:eastAsia="Calibri" w:hAnsi="Calibri" w:cs="Calibri"/>
-          <w:szCs w:val="22"/>
-        </w:rPr>
-        <w:t xml:space="preserve"> show image to display the temple’s area</w:t>
-      </w:r>
-      <w:r>
+        <w:t xml:space="preserve"> System shall provide register link for </w:t>
+      </w:r>
+      <w:r>
+        <w:rPr>
+          <w:rFonts w:ascii="Calibri" w:eastAsia="Calibri" w:hAnsi="Calibri" w:cs="Calibri"/>
+          <w:noProof/>
+          <w:szCs w:val="22"/>
+        </w:rPr>
+        <w:t>visitor</w:t>
+      </w:r>
+      <w:r>
+        <w:rPr>
+          <w:rFonts w:ascii="Calibri" w:eastAsia="Calibri" w:hAnsi="Calibri" w:cs="Calibri"/>
+          <w:szCs w:val="22"/>
+        </w:rPr>
+        <w:t xml:space="preserve"> on</w:t>
+      </w:r>
+      <w:r>
+        <w:rPr>
+          <w:rFonts w:ascii="Calibri" w:eastAsia="Calibri" w:hAnsi="Calibri" w:cs="Calibri"/>
+          <w:szCs w:val="22"/>
+        </w:rPr>
+        <w:t xml:space="preserve"> the</w:t>
+      </w:r>
+      <w:r>
+        <w:rPr>
+          <w:rFonts w:ascii="Calibri" w:eastAsia="Calibri" w:hAnsi="Calibri" w:cs="Calibri"/>
+          <w:szCs w:val="22"/>
+        </w:rPr>
+        <w:t xml:space="preserve"> </w:t>
+      </w:r>
+      <w:r>
+        <w:rPr>
+          <w:rFonts w:ascii="Calibri" w:eastAsia="Calibri" w:hAnsi="Calibri" w:cs="Calibri"/>
+          <w:noProof/>
+          <w:szCs w:val="22"/>
+        </w:rPr>
+        <w:t>home</w:t>
+      </w:r>
+      <w:r>
+        <w:rPr>
+          <w:rFonts w:ascii="Calibri" w:eastAsia="Calibri" w:hAnsi="Calibri" w:cs="Calibri"/>
+          <w:szCs w:val="22"/>
+        </w:rPr>
+        <w:t xml:space="preserve"> page.</w:t>
+      </w:r>
+      <w:r>
+        <w:br/>
+      </w:r>
+      <w:r>
+        <w:rPr>
+          <w:rFonts w:ascii="Calibri" w:eastAsia="Calibri" w:hAnsi="Calibri" w:cs="Calibri"/>
+          <w:b/>
+          <w:bCs/>
+          <w:szCs w:val="22"/>
+        </w:rPr>
+        <w:t>SRS-06</w:t>
+      </w:r>
+      <w:r>
+        <w:rPr>
+          <w:rFonts w:ascii="Calibri" w:eastAsia="Calibri" w:hAnsi="Calibri" w:cs="Calibri"/>
+          <w:szCs w:val="22"/>
+        </w:rPr>
+        <w:t xml:space="preserve">: System shall provide register page </w:t>
+      </w:r>
+      <w:r>
+        <w:rPr>
+          <w:rFonts w:ascii="Calibri" w:eastAsia="Calibri" w:hAnsi="Calibri" w:cs="Calibri"/>
+          <w:noProof/>
+          <w:szCs w:val="22"/>
+        </w:rPr>
+        <w:t>that</w:t>
+      </w:r>
+      <w:r>
+        <w:rPr>
+          <w:rFonts w:ascii="Calibri" w:eastAsia="Calibri" w:hAnsi="Calibri" w:cs="Calibri"/>
+          <w:szCs w:val="22"/>
+        </w:rPr>
+        <w:t xml:space="preserve"> contain username textbox, password text box, re-passwo</w:t>
+      </w:r>
+      <w:r>
+        <w:rPr>
+          <w:rFonts w:ascii="Calibri" w:eastAsia="Calibri" w:hAnsi="Calibri" w:cs="Calibri"/>
+          <w:szCs w:val="22"/>
+        </w:rPr>
+        <w:t>rd text box, email text box,</w:t>
+      </w:r>
+      <w:r>
+        <w:rPr>
+          <w:rFonts w:ascii="Calibri" w:eastAsia="Calibri" w:hAnsi="Calibri" w:cs="Calibri"/>
+          <w:szCs w:val="22"/>
+        </w:rPr>
+        <w:t xml:space="preserve"> submit button</w:t>
+      </w:r>
+      <w:r>
+        <w:rPr>
+          <w:rFonts w:ascii="Calibri" w:eastAsia="Calibri" w:hAnsi="Calibri" w:cs="Calibri"/>
+          <w:szCs w:val="22"/>
+        </w:rPr>
+        <w:t xml:space="preserve"> and cancel button</w:t>
+      </w:r>
+      <w:r>
+        <w:rPr>
+          <w:rFonts w:ascii="Calibri" w:eastAsia="Calibri" w:hAnsi="Calibri" w:cs="Calibri"/>
+          <w:szCs w:val="22"/>
+        </w:rPr>
         <w:t>.</w:t>
-      </w:r>
-    </w:p>
-    <w:p>
-      <w:pPr>
-        <w:rPr>
-          <w:b/>
-          <w:bCs/>
-          <w:szCs w:val="22"/>
-        </w:rPr>
-      </w:pPr>
-    </w:p>
-    <w:p>
-      <w:pPr>
-        <w:rPr>
-          <w:b/>
-          <w:bCs/>
-          <w:szCs w:val="22"/>
-        </w:rPr>
-      </w:pPr>
-      <w:r>
-        <w:rPr>
-          <w:b/>
-          <w:bCs/>
-          <w:szCs w:val="22"/>
-        </w:rPr>
-        <w:t>URS-02</w:t>
-      </w:r>
-      <w:r>
-        <w:rPr>
-          <w:b/>
-          <w:bCs/>
-          <w:szCs w:val="22"/>
-        </w:rPr>
-        <w:t xml:space="preserve">: Visitor can register to be a member of the </w:t>
-      </w:r>
-      <w:proofErr w:type="spellStart"/>
-      <w:r>
-        <w:rPr>
-          <w:b/>
-          <w:bCs/>
-          <w:szCs w:val="22"/>
-        </w:rPr>
-        <w:t>Wat</w:t>
-      </w:r>
-      <w:proofErr w:type="spellEnd"/>
-      <w:r>
-        <w:rPr>
-          <w:b/>
-          <w:bCs/>
-          <w:szCs w:val="22"/>
-        </w:rPr>
-        <w:t xml:space="preserve"> </w:t>
-      </w:r>
-      <w:proofErr w:type="spellStart"/>
-      <w:r>
-        <w:rPr>
-          <w:b/>
-          <w:bCs/>
-          <w:szCs w:val="22"/>
-        </w:rPr>
-        <w:t>Pra</w:t>
-      </w:r>
-      <w:proofErr w:type="spellEnd"/>
-      <w:r>
-        <w:rPr>
-          <w:b/>
-          <w:bCs/>
-          <w:szCs w:val="22"/>
-        </w:rPr>
-        <w:t xml:space="preserve"> Singh </w:t>
-      </w:r>
-      <w:r>
-        <w:rPr>
-          <w:b/>
-          <w:bCs/>
-          <w:noProof/>
-          <w:szCs w:val="22"/>
-        </w:rPr>
-        <w:t>web</w:t>
-      </w:r>
-      <w:r>
-        <w:rPr>
-          <w:b/>
-          <w:bCs/>
-          <w:noProof/>
-          <w:szCs w:val="22"/>
-        </w:rPr>
-        <w:t xml:space="preserve"> </w:t>
-      </w:r>
-      <w:r>
-        <w:rPr>
-          <w:b/>
-          <w:bCs/>
-          <w:noProof/>
-          <w:szCs w:val="22"/>
-        </w:rPr>
-        <w:t>site</w:t>
-      </w:r>
-      <w:r>
-        <w:rPr>
-          <w:b/>
-          <w:bCs/>
-          <w:szCs w:val="22"/>
-        </w:rPr>
-        <w:t>.</w:t>
-      </w:r>
-    </w:p>
-    <w:p>
-      <w:pPr>
-        <w:ind w:left="720"/>
-      </w:pPr>
-      <w:r>
-        <w:rPr>
-          <w:rFonts w:ascii="Calibri" w:eastAsia="Calibri" w:hAnsi="Calibri" w:cs="Calibri"/>
-          <w:b/>
-          <w:bCs/>
-          <w:szCs w:val="22"/>
-        </w:rPr>
-        <w:t>SRS-05</w:t>
-      </w:r>
-      <w:r>
-        <w:rPr>
-          <w:rFonts w:ascii="Calibri" w:eastAsia="Calibri" w:hAnsi="Calibri" w:cs="Calibri"/>
-          <w:b/>
-          <w:bCs/>
-          <w:szCs w:val="22"/>
-        </w:rPr>
-        <w:t>:</w:t>
-      </w:r>
-      <w:r>
-        <w:rPr>
-          <w:rFonts w:ascii="Calibri" w:eastAsia="Calibri" w:hAnsi="Calibri" w:cs="Calibri"/>
-          <w:szCs w:val="22"/>
-        </w:rPr>
-        <w:t xml:space="preserve"> System shall provide register link for </w:t>
-      </w:r>
-      <w:r>
-        <w:rPr>
-          <w:rFonts w:ascii="Calibri" w:eastAsia="Calibri" w:hAnsi="Calibri" w:cs="Calibri"/>
-          <w:noProof/>
-          <w:szCs w:val="22"/>
-        </w:rPr>
-        <w:t>visitor</w:t>
-      </w:r>
-      <w:r>
-        <w:rPr>
-          <w:rFonts w:ascii="Calibri" w:eastAsia="Calibri" w:hAnsi="Calibri" w:cs="Calibri"/>
-          <w:szCs w:val="22"/>
-        </w:rPr>
-        <w:t xml:space="preserve"> on</w:t>
-      </w:r>
-      <w:r>
-        <w:rPr>
-          <w:rFonts w:ascii="Calibri" w:eastAsia="Calibri" w:hAnsi="Calibri" w:cs="Calibri"/>
-          <w:szCs w:val="22"/>
-        </w:rPr>
-        <w:t xml:space="preserve"> the</w:t>
-      </w:r>
-      <w:r>
-        <w:rPr>
-          <w:rFonts w:ascii="Calibri" w:eastAsia="Calibri" w:hAnsi="Calibri" w:cs="Calibri"/>
-          <w:szCs w:val="22"/>
-        </w:rPr>
-        <w:t xml:space="preserve"> </w:t>
-      </w:r>
-      <w:r>
-        <w:rPr>
-          <w:rFonts w:ascii="Calibri" w:eastAsia="Calibri" w:hAnsi="Calibri" w:cs="Calibri"/>
-          <w:noProof/>
-          <w:szCs w:val="22"/>
-        </w:rPr>
-        <w:t>home</w:t>
-      </w:r>
-      <w:r>
-        <w:rPr>
-          <w:rFonts w:ascii="Calibri" w:eastAsia="Calibri" w:hAnsi="Calibri" w:cs="Calibri"/>
-          <w:szCs w:val="22"/>
-        </w:rPr>
-        <w:t xml:space="preserve"> page.</w:t>
-      </w:r>
-      <w:r>
-        <w:br/>
-      </w:r>
-      <w:r>
-        <w:rPr>
-          <w:rFonts w:ascii="Calibri" w:eastAsia="Calibri" w:hAnsi="Calibri" w:cs="Calibri"/>
-          <w:b/>
-          <w:bCs/>
-          <w:szCs w:val="22"/>
-        </w:rPr>
-        <w:t>SRS-06</w:t>
-      </w:r>
-      <w:r>
-        <w:rPr>
-          <w:rFonts w:ascii="Calibri" w:eastAsia="Calibri" w:hAnsi="Calibri" w:cs="Calibri"/>
-          <w:szCs w:val="22"/>
-        </w:rPr>
-        <w:t xml:space="preserve">: System shall provide register page </w:t>
-      </w:r>
-      <w:r>
-        <w:rPr>
-          <w:rFonts w:ascii="Calibri" w:eastAsia="Calibri" w:hAnsi="Calibri" w:cs="Calibri"/>
-          <w:noProof/>
-          <w:szCs w:val="22"/>
-        </w:rPr>
-        <w:t>that</w:t>
-      </w:r>
-      <w:r>
-        <w:rPr>
-          <w:rFonts w:ascii="Calibri" w:eastAsia="Calibri" w:hAnsi="Calibri" w:cs="Calibri"/>
-          <w:szCs w:val="22"/>
-        </w:rPr>
-        <w:t xml:space="preserve"> contain username textbox, password text box, re-password text box, email text box, and submit button.</w:t>
       </w:r>
       <w:r>
         <w:br/>
@@ -1282,8 +1293,6 @@
           <w:szCs w:val="22"/>
         </w:rPr>
       </w:pPr>
-      <w:bookmarkStart w:id="0" w:name="_GoBack"/>
-      <w:bookmarkEnd w:id="0"/>
     </w:p>
     <w:p>
       <w:pPr>
@@ -1829,7 +1838,15 @@
           <w:bCs/>
           <w:szCs w:val="22"/>
         </w:rPr>
-        <w:t xml:space="preserve"> of each activity.</w:t>
+        <w:t xml:space="preserve"> of selected</w:t>
+      </w:r>
+      <w:r>
+        <w:rPr>
+          <w:b/>
+          <w:bCs/>
+          <w:szCs w:val="22"/>
+        </w:rPr>
+        <w:t xml:space="preserve"> activity.</w:t>
       </w:r>
     </w:p>
     <w:p>
@@ -1989,7 +2006,7 @@
           <w:bCs/>
           <w:szCs w:val="22"/>
         </w:rPr>
-        <w:t>URS-06: Visitor and</w:t>
+        <w:t>URS-06: Visitor,</w:t>
       </w:r>
       <w:r>
         <w:rPr>
@@ -2005,7 +2022,23 @@
           <w:bCs/>
           <w:szCs w:val="22"/>
         </w:rPr>
-        <w:t>Member can view the Q&amp;A page.</w:t>
+        <w:t>Member</w:t>
+      </w:r>
+      <w:r>
+        <w:rPr>
+          <w:b/>
+          <w:bCs/>
+          <w:szCs w:val="22"/>
+        </w:rPr>
+        <w:t xml:space="preserve"> and Admin</w:t>
+      </w:r>
+      <w:r>
+        <w:rPr>
+          <w:b/>
+          <w:bCs/>
+          <w:szCs w:val="22"/>
+        </w:rPr>
+        <w:t xml:space="preserve"> can view the Q&amp;A page.</w:t>
       </w:r>
     </w:p>
     <w:p>
@@ -2593,7 +2626,16 @@
           <w:color w:val="FF0000"/>
           <w:szCs w:val="22"/>
         </w:rPr>
-        <w:t>can view pictures of each activity picture album.</w:t>
+        <w:t>can view pictures of selected</w:t>
+      </w:r>
+      <w:r>
+        <w:rPr>
+          <w:b/>
+          <w:bCs/>
+          <w:color w:val="FF0000"/>
+          <w:szCs w:val="22"/>
+        </w:rPr>
+        <w:t xml:space="preserve"> album.</w:t>
       </w:r>
     </w:p>
     <w:p>
@@ -2689,7 +2731,21 @@
           <w:rFonts w:ascii="Calibri" w:eastAsia="Calibri" w:hAnsi="Calibri" w:cs="Calibri"/>
           <w:szCs w:val="22"/>
         </w:rPr>
-        <w:t xml:space="preserve"> the chosen activity album.</w:t>
+        <w:t xml:space="preserve"> the </w:t>
+      </w:r>
+      <w:r>
+        <w:rPr>
+          <w:rFonts w:ascii="Calibri" w:eastAsia="Calibri" w:hAnsi="Calibri" w:cs="Calibri"/>
+          <w:szCs w:val="22"/>
+        </w:rPr>
+        <w:t>selected</w:t>
+      </w:r>
+      <w:r>
+        <w:rPr>
+          <w:rFonts w:ascii="Calibri" w:eastAsia="Calibri" w:hAnsi="Calibri" w:cs="Calibri"/>
+          <w:szCs w:val="22"/>
+        </w:rPr>
+        <w:t xml:space="preserve"> album.</w:t>
       </w:r>
     </w:p>
     <w:p>
@@ -2735,7 +2791,23 @@
           <w:bCs/>
           <w:szCs w:val="22"/>
         </w:rPr>
-        <w:t>Member, and Admin can view the larger size of each activity picture.</w:t>
+        <w:t xml:space="preserve">Member, and Admin can view the larger size of </w:t>
+      </w:r>
+      <w:r>
+        <w:rPr>
+          <w:b/>
+          <w:bCs/>
+          <w:szCs w:val="22"/>
+        </w:rPr>
+        <w:t>selected</w:t>
+      </w:r>
+      <w:r>
+        <w:rPr>
+          <w:b/>
+          <w:bCs/>
+          <w:szCs w:val="22"/>
+        </w:rPr>
+        <w:t xml:space="preserve"> picture.</w:t>
       </w:r>
       <w:r>
         <w:rPr>
@@ -2963,7 +3035,28 @@
           <w:rFonts w:ascii="Calibri" w:eastAsia="Calibri" w:hAnsi="Calibri" w:cs="Calibri"/>
           <w:szCs w:val="22"/>
         </w:rPr>
-        <w:t xml:space="preserve"> contain temple’s address, phone number, and email. </w:t>
+        <w:t xml:space="preserve"> contain</w:t>
+      </w:r>
+      <w:r>
+        <w:rPr>
+          <w:rFonts w:ascii="Calibri" w:eastAsia="Calibri" w:hAnsi="Calibri" w:cs="Calibri"/>
+          <w:szCs w:val="22"/>
+        </w:rPr>
+        <w:t>s</w:t>
+      </w:r>
+      <w:r>
+        <w:rPr>
+          <w:rFonts w:ascii="Calibri" w:eastAsia="Calibri" w:hAnsi="Calibri" w:cs="Calibri"/>
+          <w:szCs w:val="22"/>
+        </w:rPr>
+        <w:t xml:space="preserve"> temple’s ad</w:t>
+      </w:r>
+      <w:r>
+        <w:rPr>
+          <w:rFonts w:ascii="Calibri" w:eastAsia="Calibri" w:hAnsi="Calibri" w:cs="Calibri"/>
+          <w:szCs w:val="22"/>
+        </w:rPr>
+        <w:t>dress, and phone number.</w:t>
       </w:r>
     </w:p>
     <w:p>
@@ -3460,7 +3553,35 @@
           <w:rFonts w:ascii="Calibri" w:eastAsia="Calibri" w:hAnsi="Calibri" w:cs="Calibri"/>
           <w:szCs w:val="22"/>
         </w:rPr>
-        <w:t xml:space="preserve"> contain username textbox, password text box, and submit button.</w:t>
+        <w:t xml:space="preserve"> contain username</w:t>
+      </w:r>
+      <w:r>
+        <w:rPr>
+          <w:rFonts w:ascii="Calibri" w:eastAsia="Calibri" w:hAnsi="Calibri" w:cs="Calibri"/>
+          <w:szCs w:val="22"/>
+        </w:rPr>
+        <w:t xml:space="preserve"> textbox, password text box,</w:t>
+      </w:r>
+      <w:r>
+        <w:rPr>
+          <w:rFonts w:ascii="Calibri" w:eastAsia="Calibri" w:hAnsi="Calibri" w:cs="Calibri"/>
+          <w:szCs w:val="22"/>
+        </w:rPr>
+        <w:t xml:space="preserve"> submit button</w:t>
+      </w:r>
+      <w:r>
+        <w:rPr>
+          <w:rFonts w:ascii="Calibri" w:eastAsia="Calibri" w:hAnsi="Calibri" w:cs="Calibri"/>
+          <w:szCs w:val="22"/>
+        </w:rPr>
+        <w:t xml:space="preserve"> and cancel button</w:t>
+      </w:r>
+      <w:r>
+        <w:rPr>
+          <w:rFonts w:ascii="Calibri" w:eastAsia="Calibri" w:hAnsi="Calibri" w:cs="Calibri"/>
+          <w:szCs w:val="22"/>
+        </w:rPr>
+        <w:t>.</w:t>
       </w:r>
       <w:r>
         <w:br/>
@@ -4156,12 +4277,24 @@
         <w:rPr>
           <w:color w:val="70AD47" w:themeColor="accent6"/>
         </w:rPr>
-        <w:t>, date, time, place of the activity, submit button, and cancel button.</w:t>
+        <w:t>, date, time, place of the activity,</w:t>
       </w:r>
       <w:r>
         <w:rPr>
           <w:color w:val="70AD47" w:themeColor="accent6"/>
         </w:rPr>
+        <w:t xml:space="preserve"> language radio button,</w:t>
+      </w:r>
+      <w:r>
+        <w:rPr>
+          <w:color w:val="70AD47" w:themeColor="accent6"/>
+        </w:rPr>
+        <w:t xml:space="preserve"> submit button, and cancel button.</w:t>
+      </w:r>
+      <w:r>
+        <w:rPr>
+          <w:color w:val="70AD47" w:themeColor="accent6"/>
+        </w:rPr>
         <w:br/>
       </w:r>
       <w:r>
@@ -4341,7 +4474,7 @@
         <w:rPr>
           <w:color w:val="70AD47" w:themeColor="accent6"/>
         </w:rPr>
-        <w:t>, date, time, place of the activity, submit button, and cancel button.</w:t>
+        <w:t>, date, time, place of the activity, language radio button, submit button, and cancel button.</w:t>
       </w:r>
       <w:r>
         <w:br/>
@@ -4457,6 +4590,7 @@
           <w:bCs/>
           <w:szCs w:val="22"/>
         </w:rPr>
+        <w:lastRenderedPageBreak/>
         <w:t>URS-20: Admin can delete the temple’s activities in the update activities page.</w:t>
       </w:r>
     </w:p>
@@ -4469,728 +4603,749 @@
           <w:b/>
           <w:bCs/>
         </w:rPr>
+        <w:t xml:space="preserve">SRS-79: </w:t>
+      </w:r>
+      <w:r>
+        <w:t>System shall provide delete button after the activity title on the activity announcement page.</w:t>
+      </w:r>
+      <w:r>
+        <w:br/>
+      </w:r>
+      <w:r>
+        <w:rPr>
+          <w:b/>
+          <w:bCs/>
+        </w:rPr>
+        <w:t>SRS-80:</w:t>
+      </w:r>
+      <w:r>
+        <w:t xml:space="preserve"> System shall provide </w:t>
+      </w:r>
+      <w:r>
+        <w:rPr>
+          <w:noProof/>
+        </w:rPr>
+        <w:t>confirm</w:t>
+      </w:r>
+      <w:r>
+        <w:rPr>
+          <w:noProof/>
+        </w:rPr>
+        <w:t>ation</w:t>
+      </w:r>
+      <w:r>
+        <w:t xml:space="preserve"> user interface “Are you sure to delete this activity</w:t>
+      </w:r>
+      <w:proofErr w:type="gramStart"/>
+      <w:r>
+        <w:t>? ”</w:t>
+      </w:r>
+      <w:proofErr w:type="gramEnd"/>
+      <w:r>
+        <w:t>.</w:t>
+      </w:r>
+      <w:r>
+        <w:br/>
+      </w:r>
+      <w:r>
+        <w:rPr>
+          <w:b/>
+          <w:bCs/>
+        </w:rPr>
+        <w:t xml:space="preserve">SRS-81: </w:t>
+      </w:r>
+      <w:r>
+        <w:t>System shall delete the activity in the database.</w:t>
+      </w:r>
+      <w:r>
+        <w:br/>
+      </w:r>
+      <w:r>
+        <w:rPr>
+          <w:b/>
+          <w:bCs/>
+          <w:color w:val="7030A0"/>
+        </w:rPr>
+        <w:t>SRS-82:</w:t>
+      </w:r>
+      <w:r>
+        <w:rPr>
+          <w:color w:val="7030A0"/>
+        </w:rPr>
+        <w:t xml:space="preserve"> System shall display the success message “Delete success”.</w:t>
+      </w:r>
+      <w:r>
+        <w:br/>
+      </w:r>
+      <w:r>
+        <w:rPr>
+          <w:rFonts w:ascii="Calibri" w:eastAsia="Calibri" w:hAnsi="Calibri" w:cs="Calibri"/>
+          <w:b/>
+          <w:bCs/>
+          <w:color w:val="00B0F0"/>
+          <w:szCs w:val="22"/>
+        </w:rPr>
+        <w:t>SRS-73:</w:t>
+      </w:r>
+      <w:r>
+        <w:rPr>
+          <w:color w:val="00B0F0"/>
+        </w:rPr>
+        <w:t xml:space="preserve"> System shall redirect</w:t>
+      </w:r>
+      <w:r>
+        <w:rPr>
+          <w:rFonts w:ascii="Calibri" w:eastAsia="Calibri" w:hAnsi="Calibri" w:cs="Calibri"/>
+          <w:color w:val="00B0F0"/>
+          <w:szCs w:val="22"/>
+        </w:rPr>
+        <w:t xml:space="preserve"> to </w:t>
+      </w:r>
+      <w:r>
+        <w:rPr>
+          <w:color w:val="00B0F0"/>
+        </w:rPr>
+        <w:t>activity announcement page.</w:t>
+      </w:r>
+    </w:p>
+    <w:p>
+      <w:pPr>
+        <w:rPr>
+          <w:rFonts w:ascii="Calibri" w:eastAsia="Calibri" w:hAnsi="Calibri" w:cs="Calibri"/>
+          <w:b/>
+          <w:bCs/>
+          <w:szCs w:val="22"/>
+        </w:rPr>
+      </w:pPr>
+    </w:p>
+    <w:p>
+      <w:pPr>
+        <w:rPr>
+          <w:b/>
+          <w:bCs/>
+        </w:rPr>
+      </w:pPr>
+      <w:r>
+        <w:rPr>
+          <w:rFonts w:ascii="Calibri" w:eastAsia="Calibri" w:hAnsi="Calibri" w:cs="Calibri"/>
+          <w:b/>
+          <w:bCs/>
+          <w:szCs w:val="22"/>
+        </w:rPr>
+        <w:t>URS-21</w:t>
+      </w:r>
+      <w:r>
+        <w:rPr>
+          <w:rFonts w:ascii="Calibri" w:eastAsia="Calibri" w:hAnsi="Calibri" w:cs="Calibri"/>
+          <w:b/>
+          <w:bCs/>
+          <w:szCs w:val="22"/>
+        </w:rPr>
+        <w:t xml:space="preserve">: Admins can view </w:t>
+      </w:r>
+      <w:r>
+        <w:rPr>
+          <w:rFonts w:ascii="Calibri" w:eastAsia="Calibri" w:hAnsi="Calibri" w:cs="Calibri"/>
+          <w:b/>
+          <w:bCs/>
+          <w:szCs w:val="22"/>
+        </w:rPr>
+        <w:t xml:space="preserve">unanswered Dharma question. </w:t>
+      </w:r>
+    </w:p>
+    <w:p>
+      <w:pPr>
+        <w:ind w:left="720"/>
+        <w:rPr>
+          <w:rFonts w:ascii="Calibri" w:eastAsia="Calibri" w:hAnsi="Calibri" w:cs="Calibri"/>
+          <w:szCs w:val="22"/>
+        </w:rPr>
+      </w:pPr>
+      <w:r>
+        <w:rPr>
+          <w:rFonts w:ascii="Calibri" w:eastAsia="Calibri" w:hAnsi="Calibri" w:cs="Calibri"/>
+          <w:b/>
+          <w:bCs/>
+          <w:color w:val="6FAC47"/>
+          <w:szCs w:val="22"/>
+        </w:rPr>
+        <w:t>SRS-01</w:t>
+      </w:r>
+      <w:r>
+        <w:rPr>
+          <w:rFonts w:ascii="Calibri" w:eastAsia="Calibri" w:hAnsi="Calibri" w:cs="Calibri"/>
+          <w:b/>
+          <w:bCs/>
+          <w:color w:val="6FAC47"/>
+          <w:szCs w:val="22"/>
+        </w:rPr>
+        <w:t>:</w:t>
+      </w:r>
+      <w:r>
+        <w:rPr>
+          <w:rFonts w:ascii="Calibri" w:eastAsia="Calibri" w:hAnsi="Calibri" w:cs="Calibri"/>
+          <w:color w:val="6FAC47"/>
+          <w:szCs w:val="22"/>
+        </w:rPr>
+        <w:t xml:space="preserve"> System shall connect to the database.</w:t>
+      </w:r>
+      <w:r>
+        <w:rPr>
+          <w:rFonts w:ascii="Calibri" w:eastAsia="Calibri" w:hAnsi="Calibri" w:cs="Calibri"/>
+          <w:szCs w:val="22"/>
+        </w:rPr>
+        <w:br/>
+      </w:r>
+      <w:r>
+        <w:rPr>
+          <w:rFonts w:ascii="Calibri" w:eastAsia="Calibri" w:hAnsi="Calibri" w:cs="Calibri"/>
+          <w:b/>
+          <w:bCs/>
+          <w:noProof/>
+          <w:color w:val="FF0000"/>
+          <w:szCs w:val="22"/>
+        </w:rPr>
+        <w:t>SRS-02</w:t>
+      </w:r>
+      <w:r>
+        <w:rPr>
+          <w:b/>
+          <w:bCs/>
+          <w:noProof/>
+          <w:color w:val="FF0000"/>
+        </w:rPr>
+        <w:t>:</w:t>
+      </w:r>
+      <w:r>
+        <w:rPr>
+          <w:noProof/>
+          <w:color w:val="FF0000"/>
+        </w:rPr>
+        <w:t xml:space="preserve"> System shall provide a menu bar </w:t>
+      </w:r>
+      <w:r>
+        <w:rPr>
+          <w:noProof/>
+          <w:color w:val="FF0000"/>
+        </w:rPr>
+        <w:t>that</w:t>
+      </w:r>
+      <w:r>
+        <w:rPr>
+          <w:noProof/>
+          <w:color w:val="FF0000"/>
+        </w:rPr>
+        <w:t xml:space="preserve"> contain homepage link, activity announcement page link, temple’s history page link, gallery page link, contact page link, Q &amp; A page link, map page link, and Facebook fan page link in every pages.</w:t>
+      </w:r>
+      <w:r>
+        <w:rPr>
+          <w:rFonts w:ascii="Calibri" w:eastAsia="Calibri" w:hAnsi="Calibri" w:cs="Calibri"/>
+          <w:szCs w:val="22"/>
+        </w:rPr>
+        <w:br/>
+      </w:r>
+      <w:r>
+        <w:rPr>
+          <w:rFonts w:ascii="Calibri" w:eastAsia="Calibri" w:hAnsi="Calibri" w:cs="Calibri"/>
+          <w:b/>
+          <w:bCs/>
+          <w:szCs w:val="22"/>
+        </w:rPr>
+        <w:t>SRS-36</w:t>
+      </w:r>
+      <w:r>
+        <w:rPr>
+          <w:rFonts w:ascii="Calibri" w:eastAsia="Calibri" w:hAnsi="Calibri" w:cs="Calibri"/>
+          <w:szCs w:val="22"/>
+        </w:rPr>
+        <w:t>: System shall provide the user interface to</w:t>
+      </w:r>
+      <w:r>
+        <w:rPr>
+          <w:rFonts w:ascii="Calibri" w:eastAsia="Calibri" w:hAnsi="Calibri" w:cs="Calibri"/>
+          <w:szCs w:val="22"/>
+        </w:rPr>
+        <w:t xml:space="preserve"> display</w:t>
+      </w:r>
+      <w:r>
+        <w:rPr>
+          <w:rFonts w:ascii="Calibri" w:eastAsia="Calibri" w:hAnsi="Calibri" w:cs="Calibri"/>
+          <w:szCs w:val="22"/>
+        </w:rPr>
+        <w:t xml:space="preserve"> </w:t>
+      </w:r>
+      <w:r>
+        <w:rPr>
+          <w:rFonts w:ascii="Calibri" w:eastAsia="Calibri" w:hAnsi="Calibri" w:cs="Calibri"/>
+          <w:szCs w:val="22"/>
+        </w:rPr>
+        <w:t>unanswered Dharma question</w:t>
+      </w:r>
+      <w:r>
+        <w:rPr>
+          <w:rFonts w:ascii="Calibri" w:eastAsia="Calibri" w:hAnsi="Calibri" w:cs="Calibri"/>
+          <w:szCs w:val="22"/>
+        </w:rPr>
+        <w:t>.</w:t>
+      </w:r>
+      <w:r>
+        <w:rPr>
+          <w:rFonts w:ascii="Calibri" w:eastAsia="Calibri" w:hAnsi="Calibri" w:cs="Calibri"/>
+          <w:b/>
+          <w:bCs/>
+          <w:szCs w:val="22"/>
+        </w:rPr>
+        <w:br/>
+        <w:t>SRS-83</w:t>
+      </w:r>
+      <w:r>
+        <w:rPr>
+          <w:rFonts w:ascii="Calibri" w:eastAsia="Calibri" w:hAnsi="Calibri" w:cs="Calibri"/>
+          <w:szCs w:val="22"/>
+        </w:rPr>
+        <w:t>: System shall separate each Unanswered Dharma question into</w:t>
+      </w:r>
+      <w:r>
+        <w:rPr>
+          <w:rFonts w:ascii="Calibri" w:eastAsia="Calibri" w:hAnsi="Calibri" w:cs="Calibri"/>
+          <w:szCs w:val="22"/>
+        </w:rPr>
+        <w:t xml:space="preserve"> the</w:t>
+      </w:r>
+      <w:r>
+        <w:rPr>
+          <w:rFonts w:ascii="Calibri" w:eastAsia="Calibri" w:hAnsi="Calibri" w:cs="Calibri"/>
+          <w:szCs w:val="22"/>
+        </w:rPr>
+        <w:t xml:space="preserve"> </w:t>
+      </w:r>
+      <w:r>
+        <w:rPr>
+          <w:rFonts w:ascii="Calibri" w:eastAsia="Calibri" w:hAnsi="Calibri" w:cs="Calibri"/>
+          <w:noProof/>
+          <w:szCs w:val="22"/>
+        </w:rPr>
+        <w:t>form</w:t>
+      </w:r>
+      <w:r>
+        <w:rPr>
+          <w:rFonts w:ascii="Calibri" w:eastAsia="Calibri" w:hAnsi="Calibri" w:cs="Calibri"/>
+          <w:szCs w:val="22"/>
+        </w:rPr>
+        <w:t xml:space="preserve"> of post arrange by the latest question date.</w:t>
+      </w:r>
+    </w:p>
+    <w:p>
+      <w:pPr>
+        <w:rPr>
+          <w:b/>
+          <w:bCs/>
+          <w:szCs w:val="22"/>
+        </w:rPr>
+      </w:pPr>
+    </w:p>
+    <w:p>
+      <w:pPr>
+        <w:rPr>
+          <w:b/>
+          <w:bCs/>
+          <w:szCs w:val="22"/>
+        </w:rPr>
+      </w:pPr>
+      <w:r>
+        <w:rPr>
+          <w:b/>
+          <w:bCs/>
+          <w:szCs w:val="22"/>
+        </w:rPr>
+        <w:t>URS-22</w:t>
+      </w:r>
+      <w:r>
+        <w:rPr>
+          <w:b/>
+          <w:bCs/>
+          <w:szCs w:val="22"/>
+        </w:rPr>
+        <w:t xml:space="preserve">: Admin can answer the Dharma question in the Question page. </w:t>
+      </w:r>
+    </w:p>
+    <w:p>
+      <w:pPr>
+        <w:ind w:left="720"/>
+      </w:pPr>
+      <w:r>
+        <w:rPr>
+          <w:rFonts w:ascii="Calibri" w:eastAsia="Calibri" w:hAnsi="Calibri" w:cs="Calibri"/>
+          <w:b/>
+          <w:bCs/>
+          <w:szCs w:val="22"/>
+        </w:rPr>
+        <w:t>SRS-84</w:t>
+      </w:r>
+      <w:r>
+        <w:rPr>
+          <w:rFonts w:ascii="Calibri" w:eastAsia="Calibri" w:hAnsi="Calibri" w:cs="Calibri"/>
+          <w:b/>
+          <w:bCs/>
+          <w:szCs w:val="22"/>
+        </w:rPr>
+        <w:t>:</w:t>
+      </w:r>
+      <w:r>
+        <w:t xml:space="preserve"> System shall provide the answer button next to the question.</w:t>
+      </w:r>
+      <w:r>
+        <w:br/>
+      </w:r>
+      <w:r>
+        <w:rPr>
+          <w:rFonts w:ascii="Calibri" w:eastAsia="Calibri" w:hAnsi="Calibri" w:cs="Calibri"/>
+          <w:b/>
+          <w:bCs/>
+          <w:szCs w:val="22"/>
+        </w:rPr>
+        <w:t>SRS-85</w:t>
+      </w:r>
+      <w:r>
+        <w:rPr>
+          <w:rFonts w:ascii="Calibri" w:eastAsia="Calibri" w:hAnsi="Calibri" w:cs="Calibri"/>
+          <w:b/>
+          <w:bCs/>
+          <w:szCs w:val="22"/>
+        </w:rPr>
+        <w:t>:</w:t>
+      </w:r>
+      <w:r>
+        <w:rPr>
+          <w:b/>
+          <w:bCs/>
+        </w:rPr>
+        <w:t xml:space="preserve"> </w:t>
+      </w:r>
+      <w:r>
+        <w:t xml:space="preserve">System shall provide </w:t>
+      </w:r>
+      <w:r>
+        <w:rPr>
+          <w:noProof/>
+        </w:rPr>
+        <w:t>user</w:t>
+      </w:r>
+      <w:r>
+        <w:t xml:space="preserve"> interface to display the answer form </w:t>
+      </w:r>
+      <w:r>
+        <w:rPr>
+          <w:noProof/>
+        </w:rPr>
+        <w:t>that</w:t>
+      </w:r>
+      <w:r>
+        <w:t xml:space="preserve"> contain textbox, submit button, and cancel button.</w:t>
+      </w:r>
+      <w:bookmarkStart w:id="0" w:name="_GoBack"/>
+      <w:bookmarkEnd w:id="0"/>
+      <w:r>
+        <w:br/>
+      </w:r>
+      <w:r>
+        <w:rPr>
+          <w:rFonts w:ascii="Calibri" w:eastAsia="Calibri" w:hAnsi="Calibri" w:cs="Calibri"/>
+          <w:b/>
+          <w:bCs/>
+          <w:szCs w:val="22"/>
+        </w:rPr>
+        <w:t>SRS-86</w:t>
+      </w:r>
+      <w:r>
+        <w:rPr>
+          <w:rFonts w:ascii="Calibri" w:eastAsia="Calibri" w:hAnsi="Calibri" w:cs="Calibri"/>
+          <w:b/>
+          <w:bCs/>
+          <w:szCs w:val="22"/>
+        </w:rPr>
+        <w:t>:</w:t>
+      </w:r>
+      <w:r>
+        <w:t xml:space="preserve"> System shall add answer into the database. </w:t>
+      </w:r>
+      <w:r>
+        <w:br/>
+      </w:r>
+      <w:r>
+        <w:rPr>
+          <w:rFonts w:ascii="Calibri" w:eastAsia="Calibri" w:hAnsi="Calibri" w:cs="Calibri"/>
+          <w:b/>
+          <w:bCs/>
+          <w:szCs w:val="22"/>
+        </w:rPr>
+        <w:t>SRS-87</w:t>
+      </w:r>
+      <w:r>
+        <w:rPr>
+          <w:rFonts w:ascii="Calibri" w:eastAsia="Calibri" w:hAnsi="Calibri" w:cs="Calibri"/>
+          <w:b/>
+          <w:bCs/>
+          <w:szCs w:val="22"/>
+        </w:rPr>
+        <w:t>:</w:t>
+      </w:r>
+      <w:r>
+        <w:t xml:space="preserve"> System shall display success message “Answer success”.</w:t>
+      </w:r>
+      <w:r>
+        <w:br/>
+      </w:r>
+      <w:r>
+        <w:rPr>
+          <w:rFonts w:ascii="Calibri" w:eastAsia="Calibri" w:hAnsi="Calibri" w:cs="Calibri"/>
+          <w:b/>
+          <w:bCs/>
+          <w:color w:val="44546A" w:themeColor="text2"/>
+          <w:szCs w:val="22"/>
+        </w:rPr>
+        <w:t>SRS-88</w:t>
+      </w:r>
+      <w:r>
+        <w:rPr>
+          <w:rFonts w:ascii="Calibri" w:eastAsia="Calibri" w:hAnsi="Calibri" w:cs="Calibri"/>
+          <w:b/>
+          <w:bCs/>
+          <w:color w:val="44546A" w:themeColor="text2"/>
+          <w:szCs w:val="22"/>
+        </w:rPr>
+        <w:t>:</w:t>
+      </w:r>
+      <w:r>
+        <w:rPr>
+          <w:color w:val="44546A" w:themeColor="text2"/>
+        </w:rPr>
+        <w:t xml:space="preserve"> System shall redirect</w:t>
+      </w:r>
+      <w:r>
+        <w:rPr>
+          <w:rFonts w:ascii="Calibri" w:eastAsia="Calibri" w:hAnsi="Calibri" w:cs="Calibri"/>
+          <w:color w:val="44546A" w:themeColor="text2"/>
+          <w:szCs w:val="22"/>
+        </w:rPr>
+        <w:t xml:space="preserve"> to Q&amp;A page</w:t>
+      </w:r>
+      <w:r>
+        <w:rPr>
+          <w:color w:val="44546A" w:themeColor="text2"/>
+        </w:rPr>
+        <w:t>.</w:t>
+      </w:r>
+    </w:p>
+    <w:p>
+      <w:pPr>
+        <w:rPr>
+          <w:b/>
+          <w:bCs/>
+          <w:szCs w:val="22"/>
+        </w:rPr>
+      </w:pPr>
+    </w:p>
+    <w:p>
+      <w:pPr>
+        <w:rPr>
+          <w:b/>
+          <w:bCs/>
+          <w:szCs w:val="22"/>
+        </w:rPr>
+      </w:pPr>
+      <w:r>
+        <w:rPr>
+          <w:b/>
+          <w:bCs/>
+          <w:szCs w:val="22"/>
+        </w:rPr>
+        <w:t>URS-23</w:t>
+      </w:r>
+      <w:r>
+        <w:rPr>
+          <w:b/>
+          <w:bCs/>
+          <w:szCs w:val="22"/>
+        </w:rPr>
+        <w:t>: Admin can delete the Dharma question in the Question page.</w:t>
+      </w:r>
+    </w:p>
+    <w:p>
+      <w:pPr>
+        <w:ind w:left="720"/>
+      </w:pPr>
+      <w:r>
+        <w:rPr>
+          <w:rFonts w:ascii="Calibri" w:eastAsia="Calibri" w:hAnsi="Calibri" w:cs="Calibri"/>
+          <w:b/>
+          <w:bCs/>
+          <w:szCs w:val="22"/>
+        </w:rPr>
+        <w:t>SRS-89:</w:t>
+      </w:r>
+      <w:r>
+        <w:t xml:space="preserve"> System shall provide the delete button next to the question.</w:t>
+      </w:r>
+      <w:r>
+        <w:br/>
+      </w:r>
+      <w:r>
+        <w:rPr>
+          <w:rFonts w:ascii="Calibri" w:eastAsia="Calibri" w:hAnsi="Calibri" w:cs="Calibri"/>
+          <w:b/>
+          <w:bCs/>
+          <w:szCs w:val="22"/>
+        </w:rPr>
+        <w:t>SRS-90:</w:t>
+      </w:r>
+      <w:r>
+        <w:t xml:space="preserve"> System shall display </w:t>
+      </w:r>
+      <w:r>
+        <w:rPr>
+          <w:noProof/>
+        </w:rPr>
+        <w:t>confirm</w:t>
+      </w:r>
+      <w:r>
+        <w:rPr>
+          <w:noProof/>
+        </w:rPr>
+        <w:t>ation</w:t>
+      </w:r>
+      <w:r>
+        <w:t xml:space="preserve"> user interface “Are you sure to delete this question</w:t>
+      </w:r>
+      <w:r>
+        <w:rPr>
+          <w:noProof/>
+        </w:rPr>
+        <w:t>.”</w:t>
+      </w:r>
+      <w:r>
+        <w:t xml:space="preserve"> </w:t>
+      </w:r>
+      <w:r>
+        <w:br/>
+      </w:r>
+      <w:r>
+        <w:rPr>
+          <w:rFonts w:ascii="Calibri" w:eastAsia="Calibri" w:hAnsi="Calibri" w:cs="Calibri"/>
+          <w:b/>
+          <w:bCs/>
+          <w:szCs w:val="22"/>
+        </w:rPr>
+        <w:t>SRS-91:</w:t>
+      </w:r>
+      <w:r>
+        <w:t xml:space="preserve"> System shall delete the question in the database. </w:t>
+      </w:r>
+      <w:r>
+        <w:br/>
+      </w:r>
+      <w:r>
+        <w:rPr>
+          <w:rFonts w:ascii="Calibri" w:eastAsia="Calibri" w:hAnsi="Calibri" w:cs="Calibri"/>
+          <w:b/>
+          <w:bCs/>
+          <w:color w:val="7030A0"/>
+          <w:szCs w:val="22"/>
+        </w:rPr>
+        <w:t>SRS-82:</w:t>
+      </w:r>
+      <w:r>
+        <w:rPr>
+          <w:color w:val="7030A0"/>
+        </w:rPr>
+        <w:t xml:space="preserve"> System shall display success message “Delete success”.</w:t>
+      </w:r>
+      <w:r>
+        <w:br/>
+      </w:r>
+      <w:r>
+        <w:rPr>
+          <w:rFonts w:ascii="Calibri" w:eastAsia="Calibri" w:hAnsi="Calibri" w:cs="Calibri"/>
+          <w:b/>
+          <w:bCs/>
+          <w:color w:val="44546A" w:themeColor="text2"/>
+          <w:szCs w:val="22"/>
+        </w:rPr>
+        <w:t>SRS-88:</w:t>
+      </w:r>
+      <w:r>
+        <w:rPr>
+          <w:color w:val="44546A" w:themeColor="text2"/>
+        </w:rPr>
+        <w:t xml:space="preserve"> System shall redirect</w:t>
+      </w:r>
+      <w:r>
+        <w:rPr>
+          <w:rFonts w:ascii="Calibri" w:eastAsia="Calibri" w:hAnsi="Calibri" w:cs="Calibri"/>
+          <w:color w:val="44546A" w:themeColor="text2"/>
+          <w:szCs w:val="22"/>
+        </w:rPr>
+        <w:t xml:space="preserve"> to Q&amp;A page</w:t>
+      </w:r>
+      <w:r>
+        <w:rPr>
+          <w:color w:val="44546A" w:themeColor="text2"/>
+        </w:rPr>
+        <w:t>.</w:t>
+      </w:r>
+    </w:p>
+    <w:p>
+      <w:pPr>
+        <w:rPr>
+          <w:b/>
+          <w:bCs/>
+          <w:szCs w:val="22"/>
+        </w:rPr>
+      </w:pPr>
+    </w:p>
+    <w:p>
+      <w:pPr>
+        <w:rPr>
+          <w:b/>
+          <w:bCs/>
+          <w:szCs w:val="22"/>
+        </w:rPr>
+      </w:pPr>
+      <w:r>
+        <w:rPr>
+          <w:b/>
+          <w:bCs/>
+          <w:szCs w:val="22"/>
+        </w:rPr>
+        <w:t>URS-2</w:t>
+      </w:r>
+      <w:r>
+        <w:rPr>
+          <w:b/>
+          <w:bCs/>
+          <w:szCs w:val="22"/>
+        </w:rPr>
+        <w:t>4</w:t>
+      </w:r>
+      <w:r>
+        <w:rPr>
+          <w:b/>
+          <w:bCs/>
+          <w:szCs w:val="22"/>
+        </w:rPr>
+        <w:t>: Admin can edit the temple’s history page.</w:t>
+      </w:r>
+    </w:p>
+    <w:p>
+      <w:pPr>
+        <w:ind w:left="720"/>
+      </w:pPr>
+      <w:r>
+        <w:rPr>
+          <w:b/>
+          <w:bCs/>
+        </w:rPr>
         <w:lastRenderedPageBreak/>
-        <w:t xml:space="preserve">SRS-79: </w:t>
-      </w:r>
-      <w:r>
-        <w:t>System shall provide delete button after the activity title on the activity announcement page.</w:t>
-      </w:r>
-      <w:r>
-        <w:br/>
-      </w:r>
-      <w:r>
-        <w:rPr>
-          <w:b/>
-          <w:bCs/>
-        </w:rPr>
-        <w:t>SRS-80:</w:t>
-      </w:r>
-      <w:r>
-        <w:t xml:space="preserve"> System shall provide </w:t>
-      </w:r>
-      <w:r>
-        <w:rPr>
-          <w:noProof/>
-        </w:rPr>
-        <w:t>confirm</w:t>
-      </w:r>
-      <w:r>
-        <w:rPr>
-          <w:noProof/>
-        </w:rPr>
-        <w:t>ation</w:t>
-      </w:r>
-      <w:r>
-        <w:t xml:space="preserve"> user interface “Are you sure to delete this activity</w:t>
-      </w:r>
-      <w:proofErr w:type="gramStart"/>
-      <w:r>
-        <w:t>? ”</w:t>
-      </w:r>
-      <w:proofErr w:type="gramEnd"/>
-      <w:r>
-        <w:t>.</w:t>
-      </w:r>
-      <w:r>
-        <w:br/>
-      </w:r>
-      <w:r>
-        <w:rPr>
-          <w:b/>
-          <w:bCs/>
-        </w:rPr>
-        <w:t xml:space="preserve">SRS-81: </w:t>
-      </w:r>
-      <w:r>
-        <w:t>System shall delete the activity in the database.</w:t>
-      </w:r>
-      <w:r>
-        <w:br/>
-      </w:r>
-      <w:r>
-        <w:rPr>
-          <w:b/>
-          <w:bCs/>
-          <w:color w:val="7030A0"/>
-        </w:rPr>
-        <w:t>SRS-82:</w:t>
-      </w:r>
-      <w:r>
-        <w:rPr>
-          <w:color w:val="7030A0"/>
-        </w:rPr>
-        <w:t xml:space="preserve"> System shall display the success message “Delete success”.</w:t>
-      </w:r>
-      <w:r>
-        <w:br/>
-      </w:r>
-      <w:r>
-        <w:rPr>
-          <w:rFonts w:ascii="Calibri" w:eastAsia="Calibri" w:hAnsi="Calibri" w:cs="Calibri"/>
-          <w:b/>
-          <w:bCs/>
-          <w:color w:val="00B0F0"/>
-          <w:szCs w:val="22"/>
-        </w:rPr>
-        <w:t>SRS-73:</w:t>
-      </w:r>
-      <w:r>
-        <w:rPr>
-          <w:color w:val="00B0F0"/>
-        </w:rPr>
-        <w:t xml:space="preserve"> System shall redirect</w:t>
-      </w:r>
-      <w:r>
-        <w:rPr>
-          <w:rFonts w:ascii="Calibri" w:eastAsia="Calibri" w:hAnsi="Calibri" w:cs="Calibri"/>
-          <w:color w:val="00B0F0"/>
-          <w:szCs w:val="22"/>
-        </w:rPr>
-        <w:t xml:space="preserve"> to </w:t>
-      </w:r>
-      <w:r>
-        <w:rPr>
-          <w:color w:val="00B0F0"/>
-        </w:rPr>
-        <w:t>activity announcement page.</w:t>
-      </w:r>
-    </w:p>
-    <w:p>
-      <w:pPr>
-        <w:rPr>
-          <w:rFonts w:ascii="Calibri" w:eastAsia="Calibri" w:hAnsi="Calibri" w:cs="Calibri"/>
-          <w:b/>
-          <w:bCs/>
-          <w:szCs w:val="22"/>
-        </w:rPr>
-      </w:pPr>
-    </w:p>
-    <w:p>
-      <w:pPr>
-        <w:rPr>
-          <w:b/>
-          <w:bCs/>
-        </w:rPr>
-      </w:pPr>
-      <w:r>
-        <w:rPr>
-          <w:rFonts w:ascii="Calibri" w:eastAsia="Calibri" w:hAnsi="Calibri" w:cs="Calibri"/>
-          <w:b/>
-          <w:bCs/>
-          <w:szCs w:val="22"/>
-        </w:rPr>
-        <w:t>URS-21</w:t>
-      </w:r>
-      <w:r>
-        <w:rPr>
-          <w:rFonts w:ascii="Calibri" w:eastAsia="Calibri" w:hAnsi="Calibri" w:cs="Calibri"/>
-          <w:b/>
-          <w:bCs/>
-          <w:szCs w:val="22"/>
-        </w:rPr>
-        <w:t xml:space="preserve">: Admins can view the </w:t>
-      </w:r>
-      <w:r>
-        <w:rPr>
-          <w:rFonts w:ascii="Calibri" w:eastAsia="Calibri" w:hAnsi="Calibri" w:cs="Calibri"/>
-          <w:b/>
-          <w:bCs/>
-          <w:szCs w:val="22"/>
-        </w:rPr>
-        <w:t>Q&amp;A</w:t>
-      </w:r>
-      <w:r>
-        <w:rPr>
-          <w:rFonts w:ascii="Calibri" w:eastAsia="Calibri" w:hAnsi="Calibri" w:cs="Calibri"/>
-          <w:b/>
-          <w:bCs/>
-          <w:szCs w:val="22"/>
-        </w:rPr>
-        <w:t xml:space="preserve"> page. </w:t>
-      </w:r>
-    </w:p>
-    <w:p>
-      <w:pPr>
-        <w:ind w:left="720"/>
-        <w:rPr>
-          <w:rFonts w:ascii="Calibri" w:eastAsia="Calibri" w:hAnsi="Calibri" w:cs="Calibri"/>
-          <w:szCs w:val="22"/>
-        </w:rPr>
-      </w:pPr>
-      <w:r>
-        <w:rPr>
-          <w:rFonts w:ascii="Calibri" w:eastAsia="Calibri" w:hAnsi="Calibri" w:cs="Calibri"/>
-          <w:b/>
-          <w:bCs/>
-          <w:color w:val="6FAC47"/>
-          <w:szCs w:val="22"/>
-        </w:rPr>
-        <w:t>SRS-01</w:t>
-      </w:r>
-      <w:r>
-        <w:rPr>
-          <w:rFonts w:ascii="Calibri" w:eastAsia="Calibri" w:hAnsi="Calibri" w:cs="Calibri"/>
-          <w:b/>
-          <w:bCs/>
-          <w:color w:val="6FAC47"/>
-          <w:szCs w:val="22"/>
-        </w:rPr>
-        <w:t>:</w:t>
-      </w:r>
-      <w:r>
-        <w:rPr>
-          <w:rFonts w:ascii="Calibri" w:eastAsia="Calibri" w:hAnsi="Calibri" w:cs="Calibri"/>
-          <w:color w:val="6FAC47"/>
-          <w:szCs w:val="22"/>
-        </w:rPr>
-        <w:t xml:space="preserve"> System shall connect to the database.</w:t>
-      </w:r>
-      <w:r>
-        <w:rPr>
-          <w:rFonts w:ascii="Calibri" w:eastAsia="Calibri" w:hAnsi="Calibri" w:cs="Calibri"/>
-          <w:szCs w:val="22"/>
-        </w:rPr>
-        <w:br/>
-      </w:r>
-      <w:r>
-        <w:rPr>
-          <w:rFonts w:ascii="Calibri" w:eastAsia="Calibri" w:hAnsi="Calibri" w:cs="Calibri"/>
-          <w:b/>
-          <w:bCs/>
-          <w:noProof/>
-          <w:color w:val="FF0000"/>
-          <w:szCs w:val="22"/>
-        </w:rPr>
-        <w:t>SRS-02</w:t>
-      </w:r>
-      <w:r>
-        <w:rPr>
-          <w:b/>
-          <w:bCs/>
-          <w:noProof/>
-          <w:color w:val="FF0000"/>
-        </w:rPr>
-        <w:t>:</w:t>
-      </w:r>
-      <w:r>
-        <w:rPr>
-          <w:noProof/>
-          <w:color w:val="FF0000"/>
-        </w:rPr>
-        <w:t xml:space="preserve"> System shall provide a menu bar </w:t>
-      </w:r>
-      <w:r>
-        <w:rPr>
-          <w:noProof/>
-          <w:color w:val="FF0000"/>
-        </w:rPr>
-        <w:t>that</w:t>
-      </w:r>
-      <w:r>
-        <w:rPr>
-          <w:noProof/>
-          <w:color w:val="FF0000"/>
-        </w:rPr>
-        <w:t xml:space="preserve"> contain homepage link, activity announcement page link, temple’s history page link, gallery page link, contact page link, Q &amp; A page link, map page link, and Facebook fan page link in every pages.</w:t>
-      </w:r>
-      <w:r>
-        <w:rPr>
-          <w:rFonts w:ascii="Calibri" w:eastAsia="Calibri" w:hAnsi="Calibri" w:cs="Calibri"/>
-          <w:szCs w:val="22"/>
-        </w:rPr>
-        <w:br/>
-      </w:r>
-      <w:r>
-        <w:rPr>
-          <w:rFonts w:ascii="Calibri" w:eastAsia="Calibri" w:hAnsi="Calibri" w:cs="Calibri"/>
-          <w:b/>
-          <w:bCs/>
-          <w:szCs w:val="22"/>
-        </w:rPr>
-        <w:t>SRS-36</w:t>
-      </w:r>
-      <w:r>
-        <w:rPr>
-          <w:rFonts w:ascii="Calibri" w:eastAsia="Calibri" w:hAnsi="Calibri" w:cs="Calibri"/>
-          <w:szCs w:val="22"/>
-        </w:rPr>
-        <w:t>: System shall provide the user interface to display Q&amp;A page.</w:t>
-      </w:r>
-      <w:r>
-        <w:rPr>
-          <w:rFonts w:ascii="Calibri" w:eastAsia="Calibri" w:hAnsi="Calibri" w:cs="Calibri"/>
-          <w:b/>
-          <w:bCs/>
-          <w:szCs w:val="22"/>
-        </w:rPr>
-        <w:br/>
-        <w:t>SRS-83</w:t>
-      </w:r>
-      <w:r>
-        <w:rPr>
-          <w:rFonts w:ascii="Calibri" w:eastAsia="Calibri" w:hAnsi="Calibri" w:cs="Calibri"/>
-          <w:szCs w:val="22"/>
-        </w:rPr>
-        <w:t>: System shall separate each Unanswered Dharma question into</w:t>
-      </w:r>
-      <w:r>
-        <w:rPr>
-          <w:rFonts w:ascii="Calibri" w:eastAsia="Calibri" w:hAnsi="Calibri" w:cs="Calibri"/>
-          <w:szCs w:val="22"/>
-        </w:rPr>
-        <w:t xml:space="preserve"> the</w:t>
-      </w:r>
-      <w:r>
-        <w:rPr>
-          <w:rFonts w:ascii="Calibri" w:eastAsia="Calibri" w:hAnsi="Calibri" w:cs="Calibri"/>
-          <w:szCs w:val="22"/>
-        </w:rPr>
-        <w:t xml:space="preserve"> </w:t>
-      </w:r>
-      <w:r>
-        <w:rPr>
-          <w:rFonts w:ascii="Calibri" w:eastAsia="Calibri" w:hAnsi="Calibri" w:cs="Calibri"/>
-          <w:noProof/>
-          <w:szCs w:val="22"/>
-        </w:rPr>
-        <w:t>form</w:t>
-      </w:r>
-      <w:r>
-        <w:rPr>
-          <w:rFonts w:ascii="Calibri" w:eastAsia="Calibri" w:hAnsi="Calibri" w:cs="Calibri"/>
-          <w:szCs w:val="22"/>
-        </w:rPr>
-        <w:t xml:space="preserve"> of post arrange by the latest question date.</w:t>
-      </w:r>
-    </w:p>
-    <w:p>
-      <w:pPr>
-        <w:rPr>
-          <w:b/>
-          <w:bCs/>
-          <w:szCs w:val="22"/>
-        </w:rPr>
-      </w:pPr>
-    </w:p>
-    <w:p>
-      <w:pPr>
-        <w:rPr>
-          <w:b/>
-          <w:bCs/>
-          <w:szCs w:val="22"/>
-        </w:rPr>
-      </w:pPr>
-      <w:r>
-        <w:rPr>
-          <w:b/>
-          <w:bCs/>
-          <w:szCs w:val="22"/>
-        </w:rPr>
-        <w:t>URS-22</w:t>
-      </w:r>
-      <w:r>
-        <w:rPr>
-          <w:b/>
-          <w:bCs/>
-          <w:szCs w:val="22"/>
-        </w:rPr>
-        <w:t xml:space="preserve">: Admin can answer the Dharma question in the Question page. </w:t>
-      </w:r>
-    </w:p>
-    <w:p>
-      <w:pPr>
-        <w:ind w:left="720"/>
-      </w:pPr>
-      <w:r>
-        <w:rPr>
-          <w:rFonts w:ascii="Calibri" w:eastAsia="Calibri" w:hAnsi="Calibri" w:cs="Calibri"/>
-          <w:b/>
-          <w:bCs/>
-          <w:szCs w:val="22"/>
-        </w:rPr>
-        <w:t>SRS-84</w:t>
-      </w:r>
-      <w:r>
-        <w:rPr>
-          <w:rFonts w:ascii="Calibri" w:eastAsia="Calibri" w:hAnsi="Calibri" w:cs="Calibri"/>
-          <w:b/>
-          <w:bCs/>
-          <w:szCs w:val="22"/>
-        </w:rPr>
-        <w:t>:</w:t>
-      </w:r>
-      <w:r>
-        <w:t xml:space="preserve"> System shall provide the answer button next to the question.</w:t>
-      </w:r>
-      <w:r>
-        <w:br/>
-      </w:r>
-      <w:r>
-        <w:rPr>
-          <w:rFonts w:ascii="Calibri" w:eastAsia="Calibri" w:hAnsi="Calibri" w:cs="Calibri"/>
-          <w:b/>
-          <w:bCs/>
-          <w:szCs w:val="22"/>
-        </w:rPr>
-        <w:t>SRS-85</w:t>
-      </w:r>
-      <w:r>
-        <w:rPr>
-          <w:rFonts w:ascii="Calibri" w:eastAsia="Calibri" w:hAnsi="Calibri" w:cs="Calibri"/>
-          <w:b/>
-          <w:bCs/>
-          <w:szCs w:val="22"/>
-        </w:rPr>
-        <w:t>:</w:t>
-      </w:r>
-      <w:r>
-        <w:rPr>
-          <w:b/>
-          <w:bCs/>
-        </w:rPr>
-        <w:t xml:space="preserve"> </w:t>
-      </w:r>
-      <w:r>
-        <w:t xml:space="preserve">System shall provide </w:t>
-      </w:r>
-      <w:r>
-        <w:rPr>
-          <w:noProof/>
-        </w:rPr>
-        <w:t>user</w:t>
-      </w:r>
-      <w:r>
-        <w:t xml:space="preserve"> interface to display the answer form </w:t>
-      </w:r>
-      <w:r>
-        <w:rPr>
-          <w:noProof/>
-        </w:rPr>
-        <w:t>that</w:t>
-      </w:r>
-      <w:r>
-        <w:t xml:space="preserve"> contain textbox, submit button, and cancel button.</w:t>
-      </w:r>
-      <w:r>
-        <w:br/>
-      </w:r>
-      <w:r>
-        <w:rPr>
-          <w:rFonts w:ascii="Calibri" w:eastAsia="Calibri" w:hAnsi="Calibri" w:cs="Calibri"/>
-          <w:b/>
-          <w:bCs/>
-          <w:szCs w:val="22"/>
-        </w:rPr>
-        <w:t>SRS-86</w:t>
-      </w:r>
-      <w:r>
-        <w:rPr>
-          <w:rFonts w:ascii="Calibri" w:eastAsia="Calibri" w:hAnsi="Calibri" w:cs="Calibri"/>
-          <w:b/>
-          <w:bCs/>
-          <w:szCs w:val="22"/>
-        </w:rPr>
-        <w:t>:</w:t>
-      </w:r>
-      <w:r>
-        <w:t xml:space="preserve"> System shall add answer into the database. </w:t>
-      </w:r>
-      <w:r>
-        <w:br/>
-      </w:r>
-      <w:r>
-        <w:rPr>
-          <w:rFonts w:ascii="Calibri" w:eastAsia="Calibri" w:hAnsi="Calibri" w:cs="Calibri"/>
-          <w:b/>
-          <w:bCs/>
-          <w:szCs w:val="22"/>
-        </w:rPr>
-        <w:t>SRS-87</w:t>
-      </w:r>
-      <w:r>
-        <w:rPr>
-          <w:rFonts w:ascii="Calibri" w:eastAsia="Calibri" w:hAnsi="Calibri" w:cs="Calibri"/>
-          <w:b/>
-          <w:bCs/>
-          <w:szCs w:val="22"/>
-        </w:rPr>
-        <w:t>:</w:t>
-      </w:r>
-      <w:r>
-        <w:t xml:space="preserve"> System shall display success message “Answer success”.</w:t>
-      </w:r>
-      <w:r>
-        <w:br/>
-      </w:r>
-      <w:r>
-        <w:rPr>
-          <w:rFonts w:ascii="Calibri" w:eastAsia="Calibri" w:hAnsi="Calibri" w:cs="Calibri"/>
-          <w:b/>
-          <w:bCs/>
-          <w:color w:val="44546A" w:themeColor="text2"/>
-          <w:szCs w:val="22"/>
-        </w:rPr>
-        <w:t>SRS-88</w:t>
-      </w:r>
-      <w:r>
-        <w:rPr>
-          <w:rFonts w:ascii="Calibri" w:eastAsia="Calibri" w:hAnsi="Calibri" w:cs="Calibri"/>
-          <w:b/>
-          <w:bCs/>
-          <w:color w:val="44546A" w:themeColor="text2"/>
-          <w:szCs w:val="22"/>
-        </w:rPr>
-        <w:t>:</w:t>
-      </w:r>
-      <w:r>
-        <w:rPr>
-          <w:color w:val="44546A" w:themeColor="text2"/>
-        </w:rPr>
-        <w:t xml:space="preserve"> System shall redirect</w:t>
-      </w:r>
-      <w:r>
-        <w:rPr>
-          <w:rFonts w:ascii="Calibri" w:eastAsia="Calibri" w:hAnsi="Calibri" w:cs="Calibri"/>
-          <w:color w:val="44546A" w:themeColor="text2"/>
-          <w:szCs w:val="22"/>
-        </w:rPr>
-        <w:t xml:space="preserve"> to Q&amp;A page</w:t>
-      </w:r>
-      <w:r>
-        <w:rPr>
-          <w:color w:val="44546A" w:themeColor="text2"/>
-        </w:rPr>
-        <w:t>.</w:t>
-      </w:r>
-    </w:p>
-    <w:p>
-      <w:pPr>
-        <w:rPr>
-          <w:b/>
-          <w:bCs/>
-          <w:szCs w:val="22"/>
-        </w:rPr>
-      </w:pPr>
-    </w:p>
-    <w:p>
-      <w:pPr>
-        <w:rPr>
-          <w:b/>
-          <w:bCs/>
-          <w:szCs w:val="22"/>
-        </w:rPr>
-      </w:pPr>
-      <w:r>
-        <w:rPr>
-          <w:b/>
-          <w:bCs/>
-          <w:szCs w:val="22"/>
-        </w:rPr>
-        <w:t>URS-23</w:t>
-      </w:r>
-      <w:r>
-        <w:rPr>
-          <w:b/>
-          <w:bCs/>
-          <w:szCs w:val="22"/>
-        </w:rPr>
-        <w:t>: Admin can delete the Dharma question in the Question page.</w:t>
-      </w:r>
-    </w:p>
-    <w:p>
-      <w:pPr>
-        <w:ind w:left="720"/>
-      </w:pPr>
-      <w:r>
-        <w:rPr>
-          <w:rFonts w:ascii="Calibri" w:eastAsia="Calibri" w:hAnsi="Calibri" w:cs="Calibri"/>
-          <w:b/>
-          <w:bCs/>
-          <w:szCs w:val="22"/>
-        </w:rPr>
-        <w:t>SRS-89:</w:t>
-      </w:r>
-      <w:r>
-        <w:t xml:space="preserve"> System shall provide the delete button next to the question.</w:t>
-      </w:r>
-      <w:r>
-        <w:br/>
-      </w:r>
-      <w:r>
-        <w:rPr>
-          <w:rFonts w:ascii="Calibri" w:eastAsia="Calibri" w:hAnsi="Calibri" w:cs="Calibri"/>
-          <w:b/>
-          <w:bCs/>
-          <w:szCs w:val="22"/>
-        </w:rPr>
-        <w:t>SRS-90:</w:t>
-      </w:r>
-      <w:r>
-        <w:t xml:space="preserve"> System shall display </w:t>
-      </w:r>
-      <w:r>
-        <w:rPr>
-          <w:noProof/>
-        </w:rPr>
-        <w:t>confirm</w:t>
-      </w:r>
-      <w:r>
-        <w:rPr>
-          <w:noProof/>
-        </w:rPr>
-        <w:t>ation</w:t>
-      </w:r>
-      <w:r>
-        <w:t xml:space="preserve"> user interface “Are you sure to delete this question</w:t>
-      </w:r>
-      <w:r>
-        <w:rPr>
-          <w:noProof/>
-        </w:rPr>
-        <w:t>.”</w:t>
-      </w:r>
-      <w:r>
-        <w:t xml:space="preserve"> </w:t>
-      </w:r>
-      <w:r>
-        <w:br/>
-      </w:r>
-      <w:r>
-        <w:rPr>
-          <w:rFonts w:ascii="Calibri" w:eastAsia="Calibri" w:hAnsi="Calibri" w:cs="Calibri"/>
-          <w:b/>
-          <w:bCs/>
-          <w:szCs w:val="22"/>
-        </w:rPr>
-        <w:t>SRS-91:</w:t>
-      </w:r>
-      <w:r>
-        <w:t xml:space="preserve"> System shall delete the question in the database. </w:t>
-      </w:r>
-      <w:r>
-        <w:br/>
-      </w:r>
-      <w:r>
-        <w:rPr>
-          <w:rFonts w:ascii="Calibri" w:eastAsia="Calibri" w:hAnsi="Calibri" w:cs="Calibri"/>
-          <w:b/>
-          <w:bCs/>
-          <w:color w:val="7030A0"/>
-          <w:szCs w:val="22"/>
-        </w:rPr>
-        <w:t>SRS-82:</w:t>
-      </w:r>
-      <w:r>
-        <w:rPr>
-          <w:color w:val="7030A0"/>
-        </w:rPr>
-        <w:t xml:space="preserve"> System shall display success message “Delete success”.</w:t>
-      </w:r>
-      <w:r>
-        <w:br/>
-      </w:r>
-      <w:r>
-        <w:rPr>
-          <w:rFonts w:ascii="Calibri" w:eastAsia="Calibri" w:hAnsi="Calibri" w:cs="Calibri"/>
-          <w:b/>
-          <w:bCs/>
-          <w:color w:val="44546A" w:themeColor="text2"/>
-          <w:szCs w:val="22"/>
-        </w:rPr>
-        <w:t>SRS-88:</w:t>
-      </w:r>
-      <w:r>
-        <w:rPr>
-          <w:color w:val="44546A" w:themeColor="text2"/>
-        </w:rPr>
-        <w:t xml:space="preserve"> System shall redirect</w:t>
-      </w:r>
-      <w:r>
-        <w:rPr>
-          <w:rFonts w:ascii="Calibri" w:eastAsia="Calibri" w:hAnsi="Calibri" w:cs="Calibri"/>
-          <w:color w:val="44546A" w:themeColor="text2"/>
-          <w:szCs w:val="22"/>
-        </w:rPr>
-        <w:t xml:space="preserve"> to Q&amp;A page</w:t>
-      </w:r>
-      <w:r>
-        <w:rPr>
-          <w:color w:val="44546A" w:themeColor="text2"/>
-        </w:rPr>
-        <w:t>.</w:t>
-      </w:r>
-    </w:p>
-    <w:p>
-      <w:pPr>
-        <w:rPr>
-          <w:b/>
-          <w:bCs/>
-          <w:szCs w:val="22"/>
-        </w:rPr>
-      </w:pPr>
-    </w:p>
-    <w:p>
-      <w:pPr>
-        <w:rPr>
-          <w:b/>
-          <w:bCs/>
-          <w:szCs w:val="22"/>
-        </w:rPr>
-      </w:pPr>
-      <w:r>
-        <w:rPr>
-          <w:b/>
-          <w:bCs/>
-          <w:szCs w:val="22"/>
-        </w:rPr>
-        <w:t>URS-2</w:t>
-      </w:r>
-      <w:r>
-        <w:rPr>
-          <w:b/>
-          <w:bCs/>
-          <w:szCs w:val="22"/>
-        </w:rPr>
-        <w:t>4</w:t>
-      </w:r>
-      <w:r>
-        <w:rPr>
-          <w:b/>
-          <w:bCs/>
-          <w:szCs w:val="22"/>
-        </w:rPr>
-        <w:t>: Admin can edit the temple’s history page.</w:t>
-      </w:r>
-    </w:p>
-    <w:p>
-      <w:pPr>
-        <w:ind w:left="720"/>
-      </w:pPr>
-      <w:r>
-        <w:rPr>
-          <w:b/>
-          <w:bCs/>
-        </w:rPr>
         <w:t xml:space="preserve">SRS-92: </w:t>
       </w:r>
       <w:r>
@@ -5230,7 +5385,6 @@
           <w:b/>
           <w:bCs/>
         </w:rPr>
-        <w:lastRenderedPageBreak/>
         <w:t>SRS-95:</w:t>
       </w:r>
       <w:r>
@@ -5350,7 +5504,7 @@
 </file>
 
 <file path=word/styles.xml><?xml version="1.0" encoding="utf-8"?>
-<w:styles xmlns:mc="http://schemas.openxmlformats.org/markup-compatibility/2006" xmlns:r="http://schemas.openxmlformats.org/officeDocument/2006/relationships" xmlns:w="http://schemas.openxmlformats.org/wordprocessingml/2006/main" xmlns:w14="http://schemas.microsoft.com/office/word/2010/wordml" xmlns:w15="http://schemas.microsoft.com/office/word/2012/wordml" mc:Ignorable="w14 w15">
+<w:styles xmlns:mc="http://schemas.openxmlformats.org/markup-compatibility/2006" xmlns:r="http://schemas.openxmlformats.org/officeDocument/2006/relationships" xmlns:w="http://schemas.openxmlformats.org/wordprocessingml/2006/main" xmlns:w14="http://schemas.microsoft.com/office/word/2010/wordml" mc:Ignorable="w14">
   <w:docDefaults>
     <w:rPrDefault>
       <w:rPr>
@@ -5366,378 +5520,349 @@
       </w:pPr>
     </w:pPrDefault>
   </w:docDefaults>
-  <w:latentStyles w:defLockedState="0" w:defUIPriority="99" w:defSemiHidden="0" w:defUnhideWhenUsed="0" w:defQFormat="0" w:count="371">
-    <w:lsdException w:name="Normal" w:uiPriority="0" w:qFormat="1"/>
-    <w:lsdException w:name="heading 1" w:uiPriority="9" w:qFormat="1"/>
-    <w:lsdException w:name="heading 2" w:semiHidden="1" w:uiPriority="9" w:unhideWhenUsed="1" w:qFormat="1"/>
-    <w:lsdException w:name="heading 3" w:semiHidden="1" w:uiPriority="9" w:unhideWhenUsed="1" w:qFormat="1"/>
-    <w:lsdException w:name="heading 4" w:semiHidden="1" w:uiPriority="9" w:unhideWhenUsed="1" w:qFormat="1"/>
-    <w:lsdException w:name="heading 5" w:semiHidden="1" w:uiPriority="9" w:unhideWhenUsed="1" w:qFormat="1"/>
-    <w:lsdException w:name="heading 6" w:semiHidden="1" w:uiPriority="9" w:unhideWhenUsed="1" w:qFormat="1"/>
-    <w:lsdException w:name="heading 7" w:semiHidden="1" w:uiPriority="9" w:unhideWhenUsed="1" w:qFormat="1"/>
-    <w:lsdException w:name="heading 8" w:semiHidden="1" w:uiPriority="9" w:unhideWhenUsed="1" w:qFormat="1"/>
-    <w:lsdException w:name="heading 9" w:semiHidden="1" w:uiPriority="9" w:unhideWhenUsed="1" w:qFormat="1"/>
-    <w:lsdException w:name="index 1" w:semiHidden="1" w:unhideWhenUsed="1"/>
-    <w:lsdException w:name="index 2" w:semiHidden="1" w:unhideWhenUsed="1"/>
-    <w:lsdException w:name="index 3" w:semiHidden="1" w:unhideWhenUsed="1"/>
-    <w:lsdException w:name="index 4" w:semiHidden="1" w:unhideWhenUsed="1"/>
-    <w:lsdException w:name="index 5" w:semiHidden="1" w:unhideWhenUsed="1"/>
-    <w:lsdException w:name="index 6" w:semiHidden="1" w:unhideWhenUsed="1"/>
-    <w:lsdException w:name="index 7" w:semiHidden="1" w:unhideWhenUsed="1"/>
-    <w:lsdException w:name="index 8" w:semiHidden="1" w:unhideWhenUsed="1"/>
-    <w:lsdException w:name="index 9" w:semiHidden="1" w:unhideWhenUsed="1"/>
-    <w:lsdException w:name="toc 1" w:semiHidden="1" w:uiPriority="39" w:unhideWhenUsed="1"/>
-    <w:lsdException w:name="toc 2" w:semiHidden="1" w:uiPriority="39" w:unhideWhenUsed="1"/>
-    <w:lsdException w:name="toc 3" w:semiHidden="1" w:uiPriority="39" w:unhideWhenUsed="1"/>
-    <w:lsdException w:name="toc 4" w:semiHidden="1" w:uiPriority="39" w:unhideWhenUsed="1"/>
-    <w:lsdException w:name="toc 5" w:semiHidden="1" w:uiPriority="39" w:unhideWhenUsed="1"/>
-    <w:lsdException w:name="toc 6" w:semiHidden="1" w:uiPriority="39" w:unhideWhenUsed="1"/>
-    <w:lsdException w:name="toc 7" w:semiHidden="1" w:uiPriority="39" w:unhideWhenUsed="1"/>
-    <w:lsdException w:name="toc 8" w:semiHidden="1" w:uiPriority="39" w:unhideWhenUsed="1"/>
-    <w:lsdException w:name="toc 9" w:semiHidden="1" w:uiPriority="39" w:unhideWhenUsed="1"/>
-    <w:lsdException w:name="Normal Indent" w:semiHidden="1" w:unhideWhenUsed="1"/>
-    <w:lsdException w:name="footnote text" w:semiHidden="1" w:unhideWhenUsed="1"/>
-    <w:lsdException w:name="annotation text" w:semiHidden="1" w:unhideWhenUsed="1"/>
-    <w:lsdException w:name="header" w:semiHidden="1" w:unhideWhenUsed="1"/>
-    <w:lsdException w:name="footer" w:semiHidden="1" w:unhideWhenUsed="1"/>
-    <w:lsdException w:name="index heading" w:semiHidden="1" w:unhideWhenUsed="1"/>
-    <w:lsdException w:name="caption" w:semiHidden="1" w:uiPriority="35" w:unhideWhenUsed="1" w:qFormat="1"/>
-    <w:lsdException w:name="table of figures" w:semiHidden="1" w:unhideWhenUsed="1"/>
-    <w:lsdException w:name="envelope address" w:semiHidden="1" w:unhideWhenUsed="1"/>
-    <w:lsdException w:name="envelope return" w:semiHidden="1" w:unhideWhenUsed="1"/>
-    <w:lsdException w:name="footnote reference" w:semiHidden="1" w:unhideWhenUsed="1"/>
-    <w:lsdException w:name="annotation reference" w:semiHidden="1" w:unhideWhenUsed="1"/>
-    <w:lsdException w:name="line number" w:semiHidden="1" w:unhideWhenUsed="1"/>
-    <w:lsdException w:name="page number" w:semiHidden="1" w:unhideWhenUsed="1"/>
-    <w:lsdException w:name="endnote reference" w:semiHidden="1" w:unhideWhenUsed="1"/>
-    <w:lsdException w:name="endnote text" w:semiHidden="1" w:unhideWhenUsed="1"/>
-    <w:lsdException w:name="table of authorities" w:semiHidden="1" w:unhideWhenUsed="1"/>
-    <w:lsdException w:name="macro" w:semiHidden="1" w:unhideWhenUsed="1"/>
-    <w:lsdException w:name="toa heading" w:semiHidden="1" w:unhideWhenUsed="1"/>
-    <w:lsdException w:name="List" w:semiHidden="1" w:unhideWhenUsed="1"/>
-    <w:lsdException w:name="List Bullet" w:semiHidden="1" w:unhideWhenUsed="1"/>
-    <w:lsdException w:name="List Number" w:semiHidden="1" w:unhideWhenUsed="1"/>
-    <w:lsdException w:name="List 2" w:semiHidden="1" w:unhideWhenUsed="1"/>
-    <w:lsdException w:name="List 3" w:semiHidden="1" w:unhideWhenUsed="1"/>
-    <w:lsdException w:name="List 4" w:semiHidden="1" w:unhideWhenUsed="1"/>
-    <w:lsdException w:name="List 5" w:semiHidden="1" w:unhideWhenUsed="1"/>
-    <w:lsdException w:name="List Bullet 2" w:semiHidden="1" w:unhideWhenUsed="1"/>
-    <w:lsdException w:name="List Bullet 3" w:semiHidden="1" w:unhideWhenUsed="1"/>
-    <w:lsdException w:name="List Bullet 4" w:semiHidden="1" w:unhideWhenUsed="1"/>
-    <w:lsdException w:name="List Bullet 5" w:semiHidden="1" w:unhideWhenUsed="1"/>
-    <w:lsdException w:name="List Number 2" w:semiHidden="1" w:unhideWhenUsed="1"/>
-    <w:lsdException w:name="List Number 3" w:semiHidden="1" w:unhideWhenUsed="1"/>
-    <w:lsdException w:name="List Number 4" w:semiHidden="1" w:unhideWhenUsed="1"/>
-    <w:lsdException w:name="List Number 5" w:semiHidden="1" w:unhideWhenUsed="1"/>
-    <w:lsdException w:name="Title" w:uiPriority="10" w:qFormat="1"/>
-    <w:lsdException w:name="Closing" w:semiHidden="1" w:unhideWhenUsed="1"/>
-    <w:lsdException w:name="Signature" w:semiHidden="1" w:unhideWhenUsed="1"/>
-    <w:lsdException w:name="Default Paragraph Font" w:semiHidden="1" w:uiPriority="1" w:unhideWhenUsed="1"/>
-    <w:lsdException w:name="Body Text" w:semiHidden="1" w:unhideWhenUsed="1"/>
-    <w:lsdException w:name="Body Text Indent" w:semiHidden="1" w:unhideWhenUsed="1"/>
-    <w:lsdException w:name="List Continue" w:semiHidden="1" w:unhideWhenUsed="1"/>
-    <w:lsdException w:name="List Continue 2" w:semiHidden="1" w:unhideWhenUsed="1"/>
-    <w:lsdException w:name="List Continue 3" w:semiHidden="1" w:unhideWhenUsed="1"/>
-    <w:lsdException w:name="List Continue 4" w:semiHidden="1" w:unhideWhenUsed="1"/>
-    <w:lsdException w:name="List Continue 5" w:semiHidden="1" w:unhideWhenUsed="1"/>
-    <w:lsdException w:name="Message Header" w:semiHidden="1" w:unhideWhenUsed="1"/>
-    <w:lsdException w:name="Subtitle" w:uiPriority="11" w:qFormat="1"/>
-    <w:lsdException w:name="Salutation" w:semiHidden="1" w:unhideWhenUsed="1"/>
-    <w:lsdException w:name="Date" w:semiHidden="1" w:unhideWhenUsed="1"/>
-    <w:lsdException w:name="Body Text First Indent" w:semiHidden="1" w:unhideWhenUsed="1"/>
-    <w:lsdException w:name="Body Text First Indent 2" w:semiHidden="1" w:unhideWhenUsed="1"/>
-    <w:lsdException w:name="Note Heading" w:semiHidden="1" w:unhideWhenUsed="1"/>
-    <w:lsdException w:name="Body Text 2" w:semiHidden="1" w:unhideWhenUsed="1"/>
-    <w:lsdException w:name="Body Text 3" w:semiHidden="1" w:unhideWhenUsed="1"/>
-    <w:lsdException w:name="Body Text Indent 2" w:semiHidden="1" w:unhideWhenUsed="1"/>
-    <w:lsdException w:name="Body Text Indent 3" w:semiHidden="1" w:unhideWhenUsed="1"/>
-    <w:lsdException w:name="Block Text" w:semiHidden="1" w:unhideWhenUsed="1"/>
-    <w:lsdException w:name="Hyperlink" w:semiHidden="1" w:unhideWhenUsed="1"/>
-    <w:lsdException w:name="FollowedHyperlink" w:semiHidden="1" w:unhideWhenUsed="1"/>
-    <w:lsdException w:name="Strong" w:uiPriority="22" w:qFormat="1"/>
-    <w:lsdException w:name="Emphasis" w:uiPriority="20" w:qFormat="1"/>
-    <w:lsdException w:name="Document Map" w:semiHidden="1" w:unhideWhenUsed="1"/>
-    <w:lsdException w:name="Plain Text" w:semiHidden="1" w:unhideWhenUsed="1"/>
-    <w:lsdException w:name="E-mail Signature" w:semiHidden="1" w:unhideWhenUsed="1"/>
-    <w:lsdException w:name="HTML Top of Form" w:semiHidden="1" w:unhideWhenUsed="1"/>
-    <w:lsdException w:name="HTML Bottom of Form" w:semiHidden="1" w:unhideWhenUsed="1"/>
-    <w:lsdException w:name="Normal (Web)" w:semiHidden="1" w:unhideWhenUsed="1"/>
-    <w:lsdException w:name="HTML Acronym" w:semiHidden="1" w:unhideWhenUsed="1"/>
-    <w:lsdException w:name="HTML Address" w:semiHidden="1" w:unhideWhenUsed="1"/>
-    <w:lsdException w:name="HTML Cite" w:semiHidden="1" w:unhideWhenUsed="1"/>
-    <w:lsdException w:name="HTML Code" w:semiHidden="1" w:unhideWhenUsed="1"/>
-    <w:lsdException w:name="HTML Definition" w:semiHidden="1" w:unhideWhenUsed="1"/>
-    <w:lsdException w:name="HTML Keyboard" w:semiHidden="1" w:unhideWhenUsed="1"/>
-    <w:lsdException w:name="HTML Preformatted" w:semiHidden="1" w:unhideWhenUsed="1"/>
-    <w:lsdException w:name="HTML Sample" w:semiHidden="1" w:unhideWhenUsed="1"/>
-    <w:lsdException w:name="HTML Typewriter" w:semiHidden="1" w:unhideWhenUsed="1"/>
-    <w:lsdException w:name="HTML Variable" w:semiHidden="1" w:unhideWhenUsed="1"/>
-    <w:lsdException w:name="Normal Table" w:semiHidden="1" w:unhideWhenUsed="1"/>
-    <w:lsdException w:name="annotation subject" w:semiHidden="1" w:unhideWhenUsed="1"/>
-    <w:lsdException w:name="No List" w:semiHidden="1" w:unhideWhenUsed="1"/>
-    <w:lsdException w:name="Outline List 1" w:semiHidden="1" w:unhideWhenUsed="1"/>
-    <w:lsdException w:name="Outline List 2" w:semiHidden="1" w:unhideWhenUsed="1"/>
-    <w:lsdException w:name="Outline List 3" w:semiHidden="1" w:unhideWhenUsed="1"/>
-    <w:lsdException w:name="Table Simple 1" w:semiHidden="1" w:unhideWhenUsed="1"/>
-    <w:lsdException w:name="Table Simple 2" w:semiHidden="1" w:unhideWhenUsed="1"/>
-    <w:lsdException w:name="Table Simple 3" w:semiHidden="1" w:unhideWhenUsed="1"/>
-    <w:lsdException w:name="Table Classic 1" w:semiHidden="1" w:unhideWhenUsed="1"/>
-    <w:lsdException w:name="Table Classic 2" w:semiHidden="1" w:unhideWhenUsed="1"/>
-    <w:lsdException w:name="Table Classic 3" w:semiHidden="1" w:unhideWhenUsed="1"/>
-    <w:lsdException w:name="Table Classic 4" w:semiHidden="1" w:unhideWhenUsed="1"/>
-    <w:lsdException w:name="Table Colorful 1" w:semiHidden="1" w:unhideWhenUsed="1"/>
-    <w:lsdException w:name="Table Colorful 2" w:semiHidden="1" w:unhideWhenUsed="1"/>
-    <w:lsdException w:name="Table Colorful 3" w:semiHidden="1" w:unhideWhenUsed="1"/>
-    <w:lsdException w:name="Table Columns 1" w:semiHidden="1" w:unhideWhenUsed="1"/>
-    <w:lsdException w:name="Table Columns 2" w:semiHidden="1" w:unhideWhenUsed="1"/>
-    <w:lsdException w:name="Table Columns 3" w:semiHidden="1" w:unhideWhenUsed="1"/>
-    <w:lsdException w:name="Table Columns 4" w:semiHidden="1" w:unhideWhenUsed="1"/>
-    <w:lsdException w:name="Table Columns 5" w:semiHidden="1" w:unhideWhenUsed="1"/>
-    <w:lsdException w:name="Table Grid 1" w:semiHidden="1" w:unhideWhenUsed="1"/>
-    <w:lsdException w:name="Table Grid 2" w:semiHidden="1" w:unhideWhenUsed="1"/>
-    <w:lsdException w:name="Table Grid 3" w:semiHidden="1" w:unhideWhenUsed="1"/>
-    <w:lsdException w:name="Table Grid 4" w:semiHidden="1" w:unhideWhenUsed="1"/>
-    <w:lsdException w:name="Table Grid 5" w:semiHidden="1" w:unhideWhenUsed="1"/>
-    <w:lsdException w:name="Table Grid 6" w:semiHidden="1" w:unhideWhenUsed="1"/>
-    <w:lsdException w:name="Table Grid 7" w:semiHidden="1" w:unhideWhenUsed="1"/>
-    <w:lsdException w:name="Table Grid 8" w:semiHidden="1" w:unhideWhenUsed="1"/>
-    <w:lsdException w:name="Table List 1" w:semiHidden="1" w:unhideWhenUsed="1"/>
-    <w:lsdException w:name="Table List 2" w:semiHidden="1" w:unhideWhenUsed="1"/>
-    <w:lsdException w:name="Table List 3" w:semiHidden="1" w:unhideWhenUsed="1"/>
-    <w:lsdException w:name="Table List 4" w:semiHidden="1" w:unhideWhenUsed="1"/>
-    <w:lsdException w:name="Table List 5" w:semiHidden="1" w:unhideWhenUsed="1"/>
-    <w:lsdException w:name="Table List 6" w:semiHidden="1" w:unhideWhenUsed="1"/>
-    <w:lsdException w:name="Table List 7" w:semiHidden="1" w:unhideWhenUsed="1"/>
-    <w:lsdException w:name="Table List 8" w:semiHidden="1" w:unhideWhenUsed="1"/>
-    <w:lsdException w:name="Table 3D effects 1" w:semiHidden="1" w:unhideWhenUsed="1"/>
-    <w:lsdException w:name="Table 3D effects 2" w:semiHidden="1" w:unhideWhenUsed="1"/>
-    <w:lsdException w:name="Table 3D effects 3" w:semiHidden="1" w:unhideWhenUsed="1"/>
-    <w:lsdException w:name="Table Contemporary" w:semiHidden="1" w:unhideWhenUsed="1"/>
-    <w:lsdException w:name="Table Elegant" w:semiHidden="1" w:unhideWhenUsed="1"/>
-    <w:lsdException w:name="Table Professional" w:semiHidden="1" w:unhideWhenUsed="1"/>
-    <w:lsdException w:name="Table Subtle 1" w:semiHidden="1" w:unhideWhenUsed="1"/>
-    <w:lsdException w:name="Table Subtle 2" w:semiHidden="1" w:unhideWhenUsed="1"/>
-    <w:lsdException w:name="Table Web 1" w:semiHidden="1" w:unhideWhenUsed="1"/>
-    <w:lsdException w:name="Table Web 2" w:semiHidden="1" w:unhideWhenUsed="1"/>
-    <w:lsdException w:name="Table Web 3" w:semiHidden="1" w:unhideWhenUsed="1"/>
-    <w:lsdException w:name="Balloon Text" w:semiHidden="1" w:unhideWhenUsed="1"/>
-    <w:lsdException w:name="Table Grid" w:uiPriority="39"/>
-    <w:lsdException w:name="Table Theme" w:semiHidden="1" w:unhideWhenUsed="1"/>
-    <w:lsdException w:name="Placeholder Text" w:semiHidden="1"/>
-    <w:lsdException w:name="No Spacing" w:uiPriority="1" w:qFormat="1"/>
-    <w:lsdException w:name="Light Shading" w:uiPriority="60"/>
-    <w:lsdException w:name="Light List" w:uiPriority="61"/>
-    <w:lsdException w:name="Light Grid" w:uiPriority="62"/>
-    <w:lsdException w:name="Medium Shading 1" w:uiPriority="63"/>
-    <w:lsdException w:name="Medium Shading 2" w:uiPriority="64"/>
-    <w:lsdException w:name="Medium List 1" w:uiPriority="65"/>
-    <w:lsdException w:name="Medium List 2" w:uiPriority="66"/>
-    <w:lsdException w:name="Medium Grid 1" w:uiPriority="67"/>
-    <w:lsdException w:name="Medium Grid 2" w:uiPriority="68"/>
-    <w:lsdException w:name="Medium Grid 3" w:uiPriority="69"/>
-    <w:lsdException w:name="Dark List" w:uiPriority="70"/>
-    <w:lsdException w:name="Colorful Shading" w:uiPriority="71"/>
-    <w:lsdException w:name="Colorful List" w:uiPriority="72"/>
-    <w:lsdException w:name="Colorful Grid" w:uiPriority="73"/>
-    <w:lsdException w:name="Light Shading Accent 1" w:uiPriority="60"/>
-    <w:lsdException w:name="Light List Accent 1" w:uiPriority="61"/>
-    <w:lsdException w:name="Light Grid Accent 1" w:uiPriority="62"/>
-    <w:lsdException w:name="Medium Shading 1 Accent 1" w:uiPriority="63"/>
-    <w:lsdException w:name="Medium Shading 2 Accent 1" w:uiPriority="64"/>
-    <w:lsdException w:name="Medium List 1 Accent 1" w:uiPriority="65"/>
-    <w:lsdException w:name="Revision" w:semiHidden="1"/>
-    <w:lsdException w:name="List Paragraph" w:uiPriority="34" w:qFormat="1"/>
-    <w:lsdException w:name="Quote" w:uiPriority="29" w:qFormat="1"/>
-    <w:lsdException w:name="Intense Quote" w:uiPriority="30" w:qFormat="1"/>
-    <w:lsdException w:name="Medium List 2 Accent 1" w:uiPriority="66"/>
-    <w:lsdException w:name="Medium Grid 1 Accent 1" w:uiPriority="67"/>
-    <w:lsdException w:name="Medium Grid 2 Accent 1" w:uiPriority="68"/>
-    <w:lsdException w:name="Medium Grid 3 Accent 1" w:uiPriority="69"/>
-    <w:lsdException w:name="Dark List Accent 1" w:uiPriority="70"/>
-    <w:lsdException w:name="Colorful Shading Accent 1" w:uiPriority="71"/>
-    <w:lsdException w:name="Colorful List Accent 1" w:uiPriority="72"/>
-    <w:lsdException w:name="Colorful Grid Accent 1" w:uiPriority="73"/>
-    <w:lsdException w:name="Light Shading Accent 2" w:uiPriority="60"/>
-    <w:lsdException w:name="Light List Accent 2" w:uiPriority="61"/>
-    <w:lsdException w:name="Light Grid Accent 2" w:uiPriority="62"/>
-    <w:lsdException w:name="Medium Shading 1 Accent 2" w:uiPriority="63"/>
-    <w:lsdException w:name="Medium Shading 2 Accent 2" w:uiPriority="64"/>
-    <w:lsdException w:name="Medium List 1 Accent 2" w:uiPriority="65"/>
-    <w:lsdException w:name="Medium List 2 Accent 2" w:uiPriority="66"/>
-    <w:lsdException w:name="Medium Grid 1 Accent 2" w:uiPriority="67"/>
-    <w:lsdException w:name="Medium Grid 2 Accent 2" w:uiPriority="68"/>
-    <w:lsdException w:name="Medium Grid 3 Accent 2" w:uiPriority="69"/>
-    <w:lsdException w:name="Dark List Accent 2" w:uiPriority="70"/>
-    <w:lsdException w:name="Colorful Shading Accent 2" w:uiPriority="71"/>
-    <w:lsdException w:name="Colorful List Accent 2" w:uiPriority="72"/>
-    <w:lsdException w:name="Colorful Grid Accent 2" w:uiPriority="73"/>
-    <w:lsdException w:name="Light Shading Accent 3" w:uiPriority="60"/>
-    <w:lsdException w:name="Light List Accent 3" w:uiPriority="61"/>
-    <w:lsdException w:name="Light Grid Accent 3" w:uiPriority="62"/>
-    <w:lsdException w:name="Medium Shading 1 Accent 3" w:uiPriority="63"/>
-    <w:lsdException w:name="Medium Shading 2 Accent 3" w:uiPriority="64"/>
-    <w:lsdException w:name="Medium List 1 Accent 3" w:uiPriority="65"/>
-    <w:lsdException w:name="Medium List 2 Accent 3" w:uiPriority="66"/>
-    <w:lsdException w:name="Medium Grid 1 Accent 3" w:uiPriority="67"/>
-    <w:lsdException w:name="Medium Grid 2 Accent 3" w:uiPriority="68"/>
-    <w:lsdException w:name="Medium Grid 3 Accent 3" w:uiPriority="69"/>
-    <w:lsdException w:name="Dark List Accent 3" w:uiPriority="70"/>
-    <w:lsdException w:name="Colorful Shading Accent 3" w:uiPriority="71"/>
-    <w:lsdException w:name="Colorful List Accent 3" w:uiPriority="72"/>
-    <w:lsdException w:name="Colorful Grid Accent 3" w:uiPriority="73"/>
-    <w:lsdException w:name="Light Shading Accent 4" w:uiPriority="60"/>
-    <w:lsdException w:name="Light List Accent 4" w:uiPriority="61"/>
-    <w:lsdException w:name="Light Grid Accent 4" w:uiPriority="62"/>
-    <w:lsdException w:name="Medium Shading 1 Accent 4" w:uiPriority="63"/>
-    <w:lsdException w:name="Medium Shading 2 Accent 4" w:uiPriority="64"/>
-    <w:lsdException w:name="Medium List 1 Accent 4" w:uiPriority="65"/>
-    <w:lsdException w:name="Medium List 2 Accent 4" w:uiPriority="66"/>
-    <w:lsdException w:name="Medium Grid 1 Accent 4" w:uiPriority="67"/>
-    <w:lsdException w:name="Medium Grid 2 Accent 4" w:uiPriority="68"/>
-    <w:lsdException w:name="Medium Grid 3 Accent 4" w:uiPriority="69"/>
-    <w:lsdException w:name="Dark List Accent 4" w:uiPriority="70"/>
-    <w:lsdException w:name="Colorful Shading Accent 4" w:uiPriority="71"/>
-    <w:lsdException w:name="Colorful List Accent 4" w:uiPriority="72"/>
-    <w:lsdException w:name="Colorful Grid Accent 4" w:uiPriority="73"/>
-    <w:lsdException w:name="Light Shading Accent 5" w:uiPriority="60"/>
-    <w:lsdException w:name="Light List Accent 5" w:uiPriority="61"/>
-    <w:lsdException w:name="Light Grid Accent 5" w:uiPriority="62"/>
-    <w:lsdException w:name="Medium Shading 1 Accent 5" w:uiPriority="63"/>
-    <w:lsdException w:name="Medium Shading 2 Accent 5" w:uiPriority="64"/>
-    <w:lsdException w:name="Medium List 1 Accent 5" w:uiPriority="65"/>
-    <w:lsdException w:name="Medium List 2 Accent 5" w:uiPriority="66"/>
-    <w:lsdException w:name="Medium Grid 1 Accent 5" w:uiPriority="67"/>
-    <w:lsdException w:name="Medium Grid 2 Accent 5" w:uiPriority="68"/>
-    <w:lsdException w:name="Medium Grid 3 Accent 5" w:uiPriority="69"/>
-    <w:lsdException w:name="Dark List Accent 5" w:uiPriority="70"/>
-    <w:lsdException w:name="Colorful Shading Accent 5" w:uiPriority="71"/>
-    <w:lsdException w:name="Colorful List Accent 5" w:uiPriority="72"/>
-    <w:lsdException w:name="Colorful Grid Accent 5" w:uiPriority="73"/>
-    <w:lsdException w:name="Light Shading Accent 6" w:uiPriority="60"/>
-    <w:lsdException w:name="Light List Accent 6" w:uiPriority="61"/>
-    <w:lsdException w:name="Light Grid Accent 6" w:uiPriority="62"/>
-    <w:lsdException w:name="Medium Shading 1 Accent 6" w:uiPriority="63"/>
-    <w:lsdException w:name="Medium Shading 2 Accent 6" w:uiPriority="64"/>
-    <w:lsdException w:name="Medium List 1 Accent 6" w:uiPriority="65"/>
-    <w:lsdException w:name="Medium List 2 Accent 6" w:uiPriority="66"/>
-    <w:lsdException w:name="Medium Grid 1 Accent 6" w:uiPriority="67"/>
-    <w:lsdException w:name="Medium Grid 2 Accent 6" w:uiPriority="68"/>
-    <w:lsdException w:name="Medium Grid 3 Accent 6" w:uiPriority="69"/>
-    <w:lsdException w:name="Dark List Accent 6" w:uiPriority="70"/>
-    <w:lsdException w:name="Colorful Shading Accent 6" w:uiPriority="71"/>
-    <w:lsdException w:name="Colorful List Accent 6" w:uiPriority="72"/>
-    <w:lsdException w:name="Colorful Grid Accent 6" w:uiPriority="73"/>
-    <w:lsdException w:name="Subtle Emphasis" w:uiPriority="19" w:qFormat="1"/>
-    <w:lsdException w:name="Intense Emphasis" w:uiPriority="21" w:qFormat="1"/>
-    <w:lsdException w:name="Subtle Reference" w:uiPriority="31" w:qFormat="1"/>
-    <w:lsdException w:name="Intense Reference" w:uiPriority="32" w:qFormat="1"/>
-    <w:lsdException w:name="Book Title" w:uiPriority="33" w:qFormat="1"/>
-    <w:lsdException w:name="Bibliography" w:semiHidden="1" w:uiPriority="37" w:unhideWhenUsed="1"/>
-    <w:lsdException w:name="TOC Heading" w:semiHidden="1" w:uiPriority="39" w:unhideWhenUsed="1" w:qFormat="1"/>
-    <w:lsdException w:name="Plain Table 1" w:uiPriority="41"/>
-    <w:lsdException w:name="Plain Table 2" w:uiPriority="42"/>
-    <w:lsdException w:name="Plain Table 3" w:uiPriority="43"/>
-    <w:lsdException w:name="Plain Table 4" w:uiPriority="44"/>
-    <w:lsdException w:name="Plain Table 5" w:uiPriority="45"/>
-    <w:lsdException w:name="Grid Table Light" w:uiPriority="40"/>
-    <w:lsdException w:name="Grid Table 1 Light" w:uiPriority="46"/>
-    <w:lsdException w:name="Grid Table 2" w:uiPriority="47"/>
-    <w:lsdException w:name="Grid Table 3" w:uiPriority="48"/>
-    <w:lsdException w:name="Grid Table 4" w:uiPriority="49"/>
-    <w:lsdException w:name="Grid Table 5 Dark" w:uiPriority="50"/>
-    <w:lsdException w:name="Grid Table 6 Colorful" w:uiPriority="51"/>
-    <w:lsdException w:name="Grid Table 7 Colorful" w:uiPriority="52"/>
-    <w:lsdException w:name="Grid Table 1 Light Accent 1" w:uiPriority="46"/>
-    <w:lsdException w:name="Grid Table 2 Accent 1" w:uiPriority="47"/>
-    <w:lsdException w:name="Grid Table 3 Accent 1" w:uiPriority="48"/>
-    <w:lsdException w:name="Grid Table 4 Accent 1" w:uiPriority="49"/>
-    <w:lsdException w:name="Grid Table 5 Dark Accent 1" w:uiPriority="50"/>
-    <w:lsdException w:name="Grid Table 6 Colorful Accent 1" w:uiPriority="51"/>
-    <w:lsdException w:name="Grid Table 7 Colorful Accent 1" w:uiPriority="52"/>
-    <w:lsdException w:name="Grid Table 1 Light Accent 2" w:uiPriority="46"/>
-    <w:lsdException w:name="Grid Table 2 Accent 2" w:uiPriority="47"/>
-    <w:lsdException w:name="Grid Table 3 Accent 2" w:uiPriority="48"/>
-    <w:lsdException w:name="Grid Table 4 Accent 2" w:uiPriority="49"/>
-    <w:lsdException w:name="Grid Table 5 Dark Accent 2" w:uiPriority="50"/>
-    <w:lsdException w:name="Grid Table 6 Colorful Accent 2" w:uiPriority="51"/>
-    <w:lsdException w:name="Grid Table 7 Colorful Accent 2" w:uiPriority="52"/>
-    <w:lsdException w:name="Grid Table 1 Light Accent 3" w:uiPriority="46"/>
-    <w:lsdException w:name="Grid Table 2 Accent 3" w:uiPriority="47"/>
-    <w:lsdException w:name="Grid Table 3 Accent 3" w:uiPriority="48"/>
-    <w:lsdException w:name="Grid Table 4 Accent 3" w:uiPriority="49"/>
-    <w:lsdException w:name="Grid Table 5 Dark Accent 3" w:uiPriority="50"/>
-    <w:lsdException w:name="Grid Table 6 Colorful Accent 3" w:uiPriority="51"/>
-    <w:lsdException w:name="Grid Table 7 Colorful Accent 3" w:uiPriority="52"/>
-    <w:lsdException w:name="Grid Table 1 Light Accent 4" w:uiPriority="46"/>
-    <w:lsdException w:name="Grid Table 2 Accent 4" w:uiPriority="47"/>
-    <w:lsdException w:name="Grid Table 3 Accent 4" w:uiPriority="48"/>
-    <w:lsdException w:name="Grid Table 4 Accent 4" w:uiPriority="49"/>
-    <w:lsdException w:name="Grid Table 5 Dark Accent 4" w:uiPriority="50"/>
-    <w:lsdException w:name="Grid Table 6 Colorful Accent 4" w:uiPriority="51"/>
-    <w:lsdException w:name="Grid Table 7 Colorful Accent 4" w:uiPriority="52"/>
-    <w:lsdException w:name="Grid Table 1 Light Accent 5" w:uiPriority="46"/>
-    <w:lsdException w:name="Grid Table 2 Accent 5" w:uiPriority="47"/>
-    <w:lsdException w:name="Grid Table 3 Accent 5" w:uiPriority="48"/>
-    <w:lsdException w:name="Grid Table 4 Accent 5" w:uiPriority="49"/>
-    <w:lsdException w:name="Grid Table 5 Dark Accent 5" w:uiPriority="50"/>
-    <w:lsdException w:name="Grid Table 6 Colorful Accent 5" w:uiPriority="51"/>
-    <w:lsdException w:name="Grid Table 7 Colorful Accent 5" w:uiPriority="52"/>
-    <w:lsdException w:name="Grid Table 1 Light Accent 6" w:uiPriority="46"/>
-    <w:lsdException w:name="Grid Table 2 Accent 6" w:uiPriority="47"/>
-    <w:lsdException w:name="Grid Table 3 Accent 6" w:uiPriority="48"/>
-    <w:lsdException w:name="Grid Table 4 Accent 6" w:uiPriority="49"/>
-    <w:lsdException w:name="Grid Table 5 Dark Accent 6" w:uiPriority="50"/>
-    <w:lsdException w:name="Grid Table 6 Colorful Accent 6" w:uiPriority="51"/>
-    <w:lsdException w:name="Grid Table 7 Colorful Accent 6" w:uiPriority="52"/>
-    <w:lsdException w:name="List Table 1 Light" w:uiPriority="46"/>
-    <w:lsdException w:name="List Table 2" w:uiPriority="47"/>
-    <w:lsdException w:name="List Table 3" w:uiPriority="48"/>
-    <w:lsdException w:name="List Table 4" w:uiPriority="49"/>
-    <w:lsdException w:name="List Table 5 Dark" w:uiPriority="50"/>
-    <w:lsdException w:name="List Table 6 Colorful" w:uiPriority="51"/>
-    <w:lsdException w:name="List Table 7 Colorful" w:uiPriority="52"/>
-    <w:lsdException w:name="List Table 1 Light Accent 1" w:uiPriority="46"/>
-    <w:lsdException w:name="List Table 2 Accent 1" w:uiPriority="47"/>
-    <w:lsdException w:name="List Table 3 Accent 1" w:uiPriority="48"/>
-    <w:lsdException w:name="List Table 4 Accent 1" w:uiPriority="49"/>
-    <w:lsdException w:name="List Table 5 Dark Accent 1" w:uiPriority="50"/>
-    <w:lsdException w:name="List Table 6 Colorful Accent 1" w:uiPriority="51"/>
-    <w:lsdException w:name="List Table 7 Colorful Accent 1" w:uiPriority="52"/>
-    <w:lsdException w:name="List Table 1 Light Accent 2" w:uiPriority="46"/>
-    <w:lsdException w:name="List Table 2 Accent 2" w:uiPriority="47"/>
-    <w:lsdException w:name="List Table 3 Accent 2" w:uiPriority="48"/>
-    <w:lsdException w:name="List Table 4 Accent 2" w:uiPriority="49"/>
-    <w:lsdException w:name="List Table 5 Dark Accent 2" w:uiPriority="50"/>
-    <w:lsdException w:name="List Table 6 Colorful Accent 2" w:uiPriority="51"/>
-    <w:lsdException w:name="List Table 7 Colorful Accent 2" w:uiPriority="52"/>
-    <w:lsdException w:name="List Table 1 Light Accent 3" w:uiPriority="46"/>
-    <w:lsdException w:name="List Table 2 Accent 3" w:uiPriority="47"/>
-    <w:lsdException w:name="List Table 3 Accent 3" w:uiPriority="48"/>
-    <w:lsdException w:name="List Table 4 Accent 3" w:uiPriority="49"/>
-    <w:lsdException w:name="List Table 5 Dark Accent 3" w:uiPriority="50"/>
-    <w:lsdException w:name="List Table 6 Colorful Accent 3" w:uiPriority="51"/>
-    <w:lsdException w:name="List Table 7 Colorful Accent 3" w:uiPriority="52"/>
-    <w:lsdException w:name="List Table 1 Light Accent 4" w:uiPriority="46"/>
-    <w:lsdException w:name="List Table 2 Accent 4" w:uiPriority="47"/>
-    <w:lsdException w:name="List Table 3 Accent 4" w:uiPriority="48"/>
-    <w:lsdException w:name="List Table 4 Accent 4" w:uiPriority="49"/>
-    <w:lsdException w:name="List Table 5 Dark Accent 4" w:uiPriority="50"/>
-    <w:lsdException w:name="List Table 6 Colorful Accent 4" w:uiPriority="51"/>
-    <w:lsdException w:name="List Table 7 Colorful Accent 4" w:uiPriority="52"/>
-    <w:lsdException w:name="List Table 1 Light Accent 5" w:uiPriority="46"/>
-    <w:lsdException w:name="List Table 2 Accent 5" w:uiPriority="47"/>
-    <w:lsdException w:name="List Table 3 Accent 5" w:uiPriority="48"/>
-    <w:lsdException w:name="List Table 4 Accent 5" w:uiPriority="49"/>
-    <w:lsdException w:name="List Table 5 Dark Accent 5" w:uiPriority="50"/>
-    <w:lsdException w:name="List Table 6 Colorful Accent 5" w:uiPriority="51"/>
-    <w:lsdException w:name="List Table 7 Colorful Accent 5" w:uiPriority="52"/>
-    <w:lsdException w:name="List Table 1 Light Accent 6" w:uiPriority="46"/>
-    <w:lsdException w:name="List Table 2 Accent 6" w:uiPriority="47"/>
-    <w:lsdException w:name="List Table 3 Accent 6" w:uiPriority="48"/>
-    <w:lsdException w:name="List Table 4 Accent 6" w:uiPriority="49"/>
-    <w:lsdException w:name="List Table 5 Dark Accent 6" w:uiPriority="50"/>
-    <w:lsdException w:name="List Table 6 Colorful Accent 6" w:uiPriority="51"/>
-    <w:lsdException w:name="List Table 7 Colorful Accent 6" w:uiPriority="52"/>
+  <w:latentStyles w:defLockedState="0" w:defUIPriority="99" w:defSemiHidden="1" w:defUnhideWhenUsed="1" w:defQFormat="0" w:count="267">
+    <w:lsdException w:name="Normal" w:semiHidden="0" w:uiPriority="0" w:unhideWhenUsed="0" w:qFormat="1"/>
+    <w:lsdException w:name="heading 1" w:semiHidden="0" w:uiPriority="9" w:unhideWhenUsed="0" w:qFormat="1"/>
+    <w:lsdException w:name="heading 2" w:uiPriority="9" w:qFormat="1"/>
+    <w:lsdException w:name="heading 3" w:uiPriority="9" w:qFormat="1"/>
+    <w:lsdException w:name="heading 4" w:uiPriority="9" w:qFormat="1"/>
+    <w:lsdException w:name="heading 5" w:uiPriority="9" w:qFormat="1"/>
+    <w:lsdException w:name="heading 6" w:uiPriority="9" w:qFormat="1"/>
+    <w:lsdException w:name="heading 7" w:uiPriority="9" w:qFormat="1"/>
+    <w:lsdException w:name="heading 8" w:uiPriority="9" w:qFormat="1"/>
+    <w:lsdException w:name="heading 9" w:uiPriority="9" w:qFormat="1"/>
+    <w:lsdException w:name="toc 1" w:uiPriority="39"/>
+    <w:lsdException w:name="toc 2" w:uiPriority="39"/>
+    <w:lsdException w:name="toc 3" w:uiPriority="39"/>
+    <w:lsdException w:name="toc 4" w:uiPriority="39"/>
+    <w:lsdException w:name="toc 5" w:uiPriority="39"/>
+    <w:lsdException w:name="toc 6" w:uiPriority="39"/>
+    <w:lsdException w:name="toc 7" w:uiPriority="39"/>
+    <w:lsdException w:name="toc 8" w:uiPriority="39"/>
+    <w:lsdException w:name="toc 9" w:uiPriority="39"/>
+    <w:lsdException w:name="caption" w:uiPriority="35" w:qFormat="1"/>
+    <w:lsdException w:name="Title" w:semiHidden="0" w:uiPriority="10" w:unhideWhenUsed="0" w:qFormat="1"/>
+    <w:lsdException w:name="Default Paragraph Font" w:uiPriority="1"/>
+    <w:lsdException w:name="Subtitle" w:semiHidden="0" w:uiPriority="11" w:unhideWhenUsed="0" w:qFormat="1"/>
+    <w:lsdException w:name="Strong" w:semiHidden="0" w:uiPriority="22" w:unhideWhenUsed="0" w:qFormat="1"/>
+    <w:lsdException w:name="Emphasis" w:semiHidden="0" w:uiPriority="20" w:unhideWhenUsed="0" w:qFormat="1"/>
+    <w:lsdException w:name="Table Grid" w:semiHidden="0" w:uiPriority="39" w:unhideWhenUsed="0"/>
+    <w:lsdException w:name="Placeholder Text" w:unhideWhenUsed="0"/>
+    <w:lsdException w:name="No Spacing" w:semiHidden="0" w:uiPriority="1" w:unhideWhenUsed="0" w:qFormat="1"/>
+    <w:lsdException w:name="Light Shading" w:semiHidden="0" w:uiPriority="60" w:unhideWhenUsed="0"/>
+    <w:lsdException w:name="Light List" w:semiHidden="0" w:uiPriority="61" w:unhideWhenUsed="0"/>
+    <w:lsdException w:name="Light Grid" w:semiHidden="0" w:uiPriority="62" w:unhideWhenUsed="0"/>
+    <w:lsdException w:name="Medium Shading 1" w:semiHidden="0" w:uiPriority="63" w:unhideWhenUsed="0"/>
+    <w:lsdException w:name="Medium Shading 2" w:semiHidden="0" w:uiPriority="64" w:unhideWhenUsed="0"/>
+    <w:lsdException w:name="Medium List 1" w:semiHidden="0" w:uiPriority="65" w:unhideWhenUsed="0"/>
+    <w:lsdException w:name="Medium List 2" w:semiHidden="0" w:uiPriority="66" w:unhideWhenUsed="0"/>
+    <w:lsdException w:name="Medium Grid 1" w:semiHidden="0" w:uiPriority="67" w:unhideWhenUsed="0"/>
+    <w:lsdException w:name="Medium Grid 2" w:semiHidden="0" w:uiPriority="68" w:unhideWhenUsed="0"/>
+    <w:lsdException w:name="Medium Grid 3" w:semiHidden="0" w:uiPriority="69" w:unhideWhenUsed="0"/>
+    <w:lsdException w:name="Dark List" w:semiHidden="0" w:uiPriority="70" w:unhideWhenUsed="0"/>
+    <w:lsdException w:name="Colorful Shading" w:semiHidden="0" w:uiPriority="71" w:unhideWhenUsed="0"/>
+    <w:lsdException w:name="Colorful List" w:semiHidden="0" w:uiPriority="72" w:unhideWhenUsed="0"/>
+    <w:lsdException w:name="Colorful Grid" w:semiHidden="0" w:uiPriority="73" w:unhideWhenUsed="0"/>
+    <w:lsdException w:name="Light Shading Accent 1" w:semiHidden="0" w:uiPriority="60" w:unhideWhenUsed="0"/>
+    <w:lsdException w:name="Light List Accent 1" w:semiHidden="0" w:uiPriority="61" w:unhideWhenUsed="0"/>
+    <w:lsdException w:name="Light Grid Accent 1" w:semiHidden="0" w:uiPriority="62" w:unhideWhenUsed="0"/>
+    <w:lsdException w:name="Medium Shading 1 Accent 1" w:semiHidden="0" w:uiPriority="63" w:unhideWhenUsed="0"/>
+    <w:lsdException w:name="Medium Shading 2 Accent 1" w:semiHidden="0" w:uiPriority="64" w:unhideWhenUsed="0"/>
+    <w:lsdException w:name="Medium List 1 Accent 1" w:semiHidden="0" w:uiPriority="65" w:unhideWhenUsed="0"/>
+    <w:lsdException w:name="Revision" w:unhideWhenUsed="0"/>
+    <w:lsdException w:name="List Paragraph" w:semiHidden="0" w:uiPriority="34" w:unhideWhenUsed="0" w:qFormat="1"/>
+    <w:lsdException w:name="Quote" w:semiHidden="0" w:uiPriority="29" w:unhideWhenUsed="0" w:qFormat="1"/>
+    <w:lsdException w:name="Intense Quote" w:semiHidden="0" w:uiPriority="30" w:unhideWhenUsed="0" w:qFormat="1"/>
+    <w:lsdException w:name="Medium List 2 Accent 1" w:semiHidden="0" w:uiPriority="66" w:unhideWhenUsed="0"/>
+    <w:lsdException w:name="Medium Grid 1 Accent 1" w:semiHidden="0" w:uiPriority="67" w:unhideWhenUsed="0"/>
+    <w:lsdException w:name="Medium Grid 2 Accent 1" w:semiHidden="0" w:uiPriority="68" w:unhideWhenUsed="0"/>
+    <w:lsdException w:name="Medium Grid 3 Accent 1" w:semiHidden="0" w:uiPriority="69" w:unhideWhenUsed="0"/>
+    <w:lsdException w:name="Dark List Accent 1" w:semiHidden="0" w:uiPriority="70" w:unhideWhenUsed="0"/>
+    <w:lsdException w:name="Colorful Shading Accent 1" w:semiHidden="0" w:uiPriority="71" w:unhideWhenUsed="0"/>
+    <w:lsdException w:name="Colorful List Accent 1" w:semiHidden="0" w:uiPriority="72" w:unhideWhenUsed="0"/>
+    <w:lsdException w:name="Colorful Grid Accent 1" w:semiHidden="0" w:uiPriority="73" w:unhideWhenUsed="0"/>
+    <w:lsdException w:name="Light Shading Accent 2" w:semiHidden="0" w:uiPriority="60" w:unhideWhenUsed="0"/>
+    <w:lsdException w:name="Light List Accent 2" w:semiHidden="0" w:uiPriority="61" w:unhideWhenUsed="0"/>
+    <w:lsdException w:name="Light Grid Accent 2" w:semiHidden="0" w:uiPriority="62" w:unhideWhenUsed="0"/>
+    <w:lsdException w:name="Medium Shading 1 Accent 2" w:semiHidden="0" w:uiPriority="63" w:unhideWhenUsed="0"/>
+    <w:lsdException w:name="Medium Shading 2 Accent 2" w:semiHidden="0" w:uiPriority="64" w:unhideWhenUsed="0"/>
+    <w:lsdException w:name="Medium List 1 Accent 2" w:semiHidden="0" w:uiPriority="65" w:unhideWhenUsed="0"/>
+    <w:lsdException w:name="Medium List 2 Accent 2" w:semiHidden="0" w:uiPriority="66" w:unhideWhenUsed="0"/>
+    <w:lsdException w:name="Medium Grid 1 Accent 2" w:semiHidden="0" w:uiPriority="67" w:unhideWhenUsed="0"/>
+    <w:lsdException w:name="Medium Grid 2 Accent 2" w:semiHidden="0" w:uiPriority="68" w:unhideWhenUsed="0"/>
+    <w:lsdException w:name="Medium Grid 3 Accent 2" w:semiHidden="0" w:uiPriority="69" w:unhideWhenUsed="0"/>
+    <w:lsdException w:name="Dark List Accent 2" w:semiHidden="0" w:uiPriority="70" w:unhideWhenUsed="0"/>
+    <w:lsdException w:name="Colorful Shading Accent 2" w:semiHidden="0" w:uiPriority="71" w:unhideWhenUsed="0"/>
+    <w:lsdException w:name="Colorful List Accent 2" w:semiHidden="0" w:uiPriority="72" w:unhideWhenUsed="0"/>
+    <w:lsdException w:name="Colorful Grid Accent 2" w:semiHidden="0" w:uiPriority="73" w:unhideWhenUsed="0"/>
+    <w:lsdException w:name="Light Shading Accent 3" w:semiHidden="0" w:uiPriority="60" w:unhideWhenUsed="0"/>
+    <w:lsdException w:name="Light List Accent 3" w:semiHidden="0" w:uiPriority="61" w:unhideWhenUsed="0"/>
+    <w:lsdException w:name="Light Grid Accent 3" w:semiHidden="0" w:uiPriority="62" w:unhideWhenUsed="0"/>
+    <w:lsdException w:name="Medium Shading 1 Accent 3" w:semiHidden="0" w:uiPriority="63" w:unhideWhenUsed="0"/>
+    <w:lsdException w:name="Medium Shading 2 Accent 3" w:semiHidden="0" w:uiPriority="64" w:unhideWhenUsed="0"/>
+    <w:lsdException w:name="Medium List 1 Accent 3" w:semiHidden="0" w:uiPriority="65" w:unhideWhenUsed="0"/>
+    <w:lsdException w:name="Medium List 2 Accent 3" w:semiHidden="0" w:uiPriority="66" w:unhideWhenUsed="0"/>
+    <w:lsdException w:name="Medium Grid 1 Accent 3" w:semiHidden="0" w:uiPriority="67" w:unhideWhenUsed="0"/>
+    <w:lsdException w:name="Medium Grid 2 Accent 3" w:semiHidden="0" w:uiPriority="68" w:unhideWhenUsed="0"/>
+    <w:lsdException w:name="Medium Grid 3 Accent 3" w:semiHidden="0" w:uiPriority="69" w:unhideWhenUsed="0"/>
+    <w:lsdException w:name="Dark List Accent 3" w:semiHidden="0" w:uiPriority="70" w:unhideWhenUsed="0"/>
+    <w:lsdException w:name="Colorful Shading Accent 3" w:semiHidden="0" w:uiPriority="71" w:unhideWhenUsed="0"/>
+    <w:lsdException w:name="Colorful List Accent 3" w:semiHidden="0" w:uiPriority="72" w:unhideWhenUsed="0"/>
+    <w:lsdException w:name="Colorful Grid Accent 3" w:semiHidden="0" w:uiPriority="73" w:unhideWhenUsed="0"/>
+    <w:lsdException w:name="Light Shading Accent 4" w:semiHidden="0" w:uiPriority="60" w:unhideWhenUsed="0"/>
+    <w:lsdException w:name="Light List Accent 4" w:semiHidden="0" w:uiPriority="61" w:unhideWhenUsed="0"/>
+    <w:lsdException w:name="Light Grid Accent 4" w:semiHidden="0" w:uiPriority="62" w:unhideWhenUsed="0"/>
+    <w:lsdException w:name="Medium Shading 1 Accent 4" w:semiHidden="0" w:uiPriority="63" w:unhideWhenUsed="0"/>
+    <w:lsdException w:name="Medium Shading 2 Accent 4" w:semiHidden="0" w:uiPriority="64" w:unhideWhenUsed="0"/>
+    <w:lsdException w:name="Medium List 1 Accent 4" w:semiHidden="0" w:uiPriority="65" w:unhideWhenUsed="0"/>
+    <w:lsdException w:name="Medium List 2 Accent 4" w:semiHidden="0" w:uiPriority="66" w:unhideWhenUsed="0"/>
+    <w:lsdException w:name="Medium Grid 1 Accent 4" w:semiHidden="0" w:uiPriority="67" w:unhideWhenUsed="0"/>
+    <w:lsdException w:name="Medium Grid 2 Accent 4" w:semiHidden="0" w:uiPriority="68" w:unhideWhenUsed="0"/>
+    <w:lsdException w:name="Medium Grid 3 Accent 4" w:semiHidden="0" w:uiPriority="69" w:unhideWhenUsed="0"/>
+    <w:lsdException w:name="Dark List Accent 4" w:semiHidden="0" w:uiPriority="70" w:unhideWhenUsed="0"/>
+    <w:lsdException w:name="Colorful Shading Accent 4" w:semiHidden="0" w:uiPriority="71" w:unhideWhenUsed="0"/>
+    <w:lsdException w:name="Colorful List Accent 4" w:semiHidden="0" w:uiPriority="72" w:unhideWhenUsed="0"/>
+    <w:lsdException w:name="Colorful Grid Accent 4" w:semiHidden="0" w:uiPriority="73" w:unhideWhenUsed="0"/>
+    <w:lsdException w:name="Light Shading Accent 5" w:semiHidden="0" w:uiPriority="60" w:unhideWhenUsed="0"/>
+    <w:lsdException w:name="Light List Accent 5" w:semiHidden="0" w:uiPriority="61" w:unhideWhenUsed="0"/>
+    <w:lsdException w:name="Light Grid Accent 5" w:semiHidden="0" w:uiPriority="62" w:unhideWhenUsed="0"/>
+    <w:lsdException w:name="Medium Shading 1 Accent 5" w:semiHidden="0" w:uiPriority="63" w:unhideWhenUsed="0"/>
+    <w:lsdException w:name="Medium Shading 2 Accent 5" w:semiHidden="0" w:uiPriority="64" w:unhideWhenUsed="0"/>
+    <w:lsdException w:name="Medium List 1 Accent 5" w:semiHidden="0" w:uiPriority="65" w:unhideWhenUsed="0"/>
+    <w:lsdException w:name="Medium List 2 Accent 5" w:semiHidden="0" w:uiPriority="66" w:unhideWhenUsed="0"/>
+    <w:lsdException w:name="Medium Grid 1 Accent 5" w:semiHidden="0" w:uiPriority="67" w:unhideWhenUsed="0"/>
+    <w:lsdException w:name="Medium Grid 2 Accent 5" w:semiHidden="0" w:uiPriority="68" w:unhideWhenUsed="0"/>
+    <w:lsdException w:name="Medium Grid 3 Accent 5" w:semiHidden="0" w:uiPriority="69" w:unhideWhenUsed="0"/>
+    <w:lsdException w:name="Dark List Accent 5" w:semiHidden="0" w:uiPriority="70" w:unhideWhenUsed="0"/>
+    <w:lsdException w:name="Colorful Shading Accent 5" w:semiHidden="0" w:uiPriority="71" w:unhideWhenUsed="0"/>
+    <w:lsdException w:name="Colorful List Accent 5" w:semiHidden="0" w:uiPriority="72" w:unhideWhenUsed="0"/>
+    <w:lsdException w:name="Colorful Grid Accent 5" w:semiHidden="0" w:uiPriority="73" w:unhideWhenUsed="0"/>
+    <w:lsdException w:name="Light Shading Accent 6" w:semiHidden="0" w:uiPriority="60" w:unhideWhenUsed="0"/>
+    <w:lsdException w:name="Light List Accent 6" w:semiHidden="0" w:uiPriority="61" w:unhideWhenUsed="0"/>
+    <w:lsdException w:name="Light Grid Accent 6" w:semiHidden="0" w:uiPriority="62" w:unhideWhenUsed="0"/>
+    <w:lsdException w:name="Medium Shading 1 Accent 6" w:semiHidden="0" w:uiPriority="63" w:unhideWhenUsed="0"/>
+    <w:lsdException w:name="Medium Shading 2 Accent 6" w:semiHidden="0" w:uiPriority="64" w:unhideWhenUsed="0"/>
+    <w:lsdException w:name="Medium List 1 Accent 6" w:semiHidden="0" w:uiPriority="65" w:unhideWhenUsed="0"/>
+    <w:lsdException w:name="Medium List 2 Accent 6" w:semiHidden="0" w:uiPriority="66" w:unhideWhenUsed="0"/>
+    <w:lsdException w:name="Medium Grid 1 Accent 6" w:semiHidden="0" w:uiPriority="67" w:unhideWhenUsed="0"/>
+    <w:lsdException w:name="Medium Grid 2 Accent 6" w:semiHidden="0" w:uiPriority="68" w:unhideWhenUsed="0"/>
+    <w:lsdException w:name="Medium Grid 3 Accent 6" w:semiHidden="0" w:uiPriority="69" w:unhideWhenUsed="0"/>
+    <w:lsdException w:name="Dark List Accent 6" w:semiHidden="0" w:uiPriority="70" w:unhideWhenUsed="0"/>
+    <w:lsdException w:name="Colorful Shading Accent 6" w:semiHidden="0" w:uiPriority="71" w:unhideWhenUsed="0"/>
+    <w:lsdException w:name="Colorful List Accent 6" w:semiHidden="0" w:uiPriority="72" w:unhideWhenUsed="0"/>
+    <w:lsdException w:name="Colorful Grid Accent 6" w:semiHidden="0" w:uiPriority="73" w:unhideWhenUsed="0"/>
+    <w:lsdException w:name="Subtle Emphasis" w:semiHidden="0" w:uiPriority="19" w:unhideWhenUsed="0" w:qFormat="1"/>
+    <w:lsdException w:name="Intense Emphasis" w:semiHidden="0" w:uiPriority="21" w:unhideWhenUsed="0" w:qFormat="1"/>
+    <w:lsdException w:name="Subtle Reference" w:semiHidden="0" w:uiPriority="31" w:unhideWhenUsed="0" w:qFormat="1"/>
+    <w:lsdException w:name="Intense Reference" w:semiHidden="0" w:uiPriority="32" w:unhideWhenUsed="0" w:qFormat="1"/>
+    <w:lsdException w:name="Book Title" w:semiHidden="0" w:uiPriority="33" w:unhideWhenUsed="0" w:qFormat="1"/>
+    <w:lsdException w:name="Bibliography" w:uiPriority="37"/>
+    <w:lsdException w:name="TOC Heading" w:uiPriority="39" w:qFormat="1"/>
+  </w:latentStyles>
+  <w:style w:type="paragraph" w:default="1" w:styleId="a">
+    <w:name w:val="Normal"/>
+    <w:qFormat/>
+    <w:rsid w:val="0032524B"/>
+    <w:pPr>
+      <w:spacing w:after="200" w:line="276" w:lineRule="auto"/>
+    </w:pPr>
+  </w:style>
+  <w:style w:type="character" w:default="1" w:styleId="a0">
+    <w:name w:val="Default Paragraph Font"/>
+    <w:uiPriority w:val="1"/>
+    <w:semiHidden/>
+    <w:unhideWhenUsed/>
+  </w:style>
+  <w:style w:type="table" w:default="1" w:styleId="a1">
+    <w:name w:val="Normal Table"/>
+    <w:uiPriority w:val="99"/>
+    <w:semiHidden/>
+    <w:unhideWhenUsed/>
+    <w:tblPr>
+      <w:tblInd w:w="0" w:type="dxa"/>
+      <w:tblCellMar>
+        <w:top w:w="0" w:type="dxa"/>
+        <w:left w:w="108" w:type="dxa"/>
+        <w:bottom w:w="0" w:type="dxa"/>
+        <w:right w:w="108" w:type="dxa"/>
+      </w:tblCellMar>
+    </w:tblPr>
+  </w:style>
+  <w:style w:type="numbering" w:default="1" w:styleId="a2">
+    <w:name w:val="No List"/>
+    <w:uiPriority w:val="99"/>
+    <w:semiHidden/>
+    <w:unhideWhenUsed/>
+  </w:style>
+  <w:style w:type="character" w:styleId="a3">
+    <w:name w:val="Hyperlink"/>
+    <w:basedOn w:val="a0"/>
+    <w:uiPriority w:val="99"/>
+    <w:unhideWhenUsed/>
+    <w:rsid w:val="00157C51"/>
+    <w:rPr>
+      <w:color w:val="0563C1" w:themeColor="hyperlink"/>
+      <w:u w:val="single"/>
+    </w:rPr>
+  </w:style>
+</w:styles>
+</file>
+
+<file path=word/stylesWithEffects.xml><?xml version="1.0" encoding="utf-8"?>
+<w:styles xmlns:wpc="http://schemas.microsoft.com/office/word/2010/wordprocessingCanvas" xmlns:mc="http://schemas.openxmlformats.org/markup-compatibility/2006" xmlns:o="urn:schemas-microsoft-com:office:office" xmlns:r="http://schemas.openxmlformats.org/officeDocument/2006/relationships" xmlns:m="http://schemas.openxmlformats.org/officeDocument/2006/math" xmlns:v="urn:schemas-microsoft-com:vml" xmlns:wp14="http://schemas.microsoft.com/office/word/2010/wordprocessingDrawing" xmlns:wp="http://schemas.openxmlformats.org/drawingml/2006/wordprocessingDrawing" xmlns:w10="urn:schemas-microsoft-com:office:word" xmlns:w="http://schemas.openxmlformats.org/wordprocessingml/2006/main" xmlns:w14="http://schemas.microsoft.com/office/word/2010/wordml" xmlns:wpg="http://schemas.microsoft.com/office/word/2010/wordprocessingGroup" xmlns:wpi="http://schemas.microsoft.com/office/word/2010/wordprocessingInk" xmlns:wne="http://schemas.microsoft.com/office/word/2006/wordml" xmlns:wps="http://schemas.microsoft.com/office/word/2010/wordprocessingShape" mc:Ignorable="w14 wp14">
+  <w:docDefaults>
+    <w:rPrDefault>
+      <w:rPr>
+        <w:rFonts w:asciiTheme="minorHAnsi" w:eastAsiaTheme="minorHAnsi" w:hAnsiTheme="minorHAnsi" w:cstheme="minorBidi"/>
+        <w:sz w:val="22"/>
+        <w:szCs w:val="28"/>
+        <w:lang w:val="en-US" w:eastAsia="en-US" w:bidi="th-TH"/>
+      </w:rPr>
+    </w:rPrDefault>
+    <w:pPrDefault>
+      <w:pPr>
+        <w:spacing w:after="160" w:line="259" w:lineRule="auto"/>
+      </w:pPr>
+    </w:pPrDefault>
+  </w:docDefaults>
+  <w:latentStyles w:defLockedState="0" w:defUIPriority="99" w:defSemiHidden="1" w:defUnhideWhenUsed="1" w:defQFormat="0" w:count="267">
+    <w:lsdException w:name="Normal" w:semiHidden="0" w:uiPriority="0" w:unhideWhenUsed="0" w:qFormat="1"/>
+    <w:lsdException w:name="heading 1" w:semiHidden="0" w:uiPriority="9" w:unhideWhenUsed="0" w:qFormat="1"/>
+    <w:lsdException w:name="heading 2" w:uiPriority="9" w:qFormat="1"/>
+    <w:lsdException w:name="heading 3" w:uiPriority="9" w:qFormat="1"/>
+    <w:lsdException w:name="heading 4" w:uiPriority="9" w:qFormat="1"/>
+    <w:lsdException w:name="heading 5" w:uiPriority="9" w:qFormat="1"/>
+    <w:lsdException w:name="heading 6" w:uiPriority="9" w:qFormat="1"/>
+    <w:lsdException w:name="heading 7" w:uiPriority="9" w:qFormat="1"/>
+    <w:lsdException w:name="heading 8" w:uiPriority="9" w:qFormat="1"/>
+    <w:lsdException w:name="heading 9" w:uiPriority="9" w:qFormat="1"/>
+    <w:lsdException w:name="toc 1" w:uiPriority="39"/>
+    <w:lsdException w:name="toc 2" w:uiPriority="39"/>
+    <w:lsdException w:name="toc 3" w:uiPriority="39"/>
+    <w:lsdException w:name="toc 4" w:uiPriority="39"/>
+    <w:lsdException w:name="toc 5" w:uiPriority="39"/>
+    <w:lsdException w:name="toc 6" w:uiPriority="39"/>
+    <w:lsdException w:name="toc 7" w:uiPriority="39"/>
+    <w:lsdException w:name="toc 8" w:uiPriority="39"/>
+    <w:lsdException w:name="toc 9" w:uiPriority="39"/>
+    <w:lsdException w:name="caption" w:uiPriority="35" w:qFormat="1"/>
+    <w:lsdException w:name="Title" w:semiHidden="0" w:uiPriority="10" w:unhideWhenUsed="0" w:qFormat="1"/>
+    <w:lsdException w:name="Default Paragraph Font" w:uiPriority="1"/>
+    <w:lsdException w:name="Subtitle" w:semiHidden="0" w:uiPriority="11" w:unhideWhenUsed="0" w:qFormat="1"/>
+    <w:lsdException w:name="Strong" w:semiHidden="0" w:uiPriority="22" w:unhideWhenUsed="0" w:qFormat="1"/>
+    <w:lsdException w:name="Emphasis" w:semiHidden="0" w:uiPriority="20" w:unhideWhenUsed="0" w:qFormat="1"/>
+    <w:lsdException w:name="Table Grid" w:semiHidden="0" w:uiPriority="39" w:unhideWhenUsed="0"/>
+    <w:lsdException w:name="Placeholder Text" w:unhideWhenUsed="0"/>
+    <w:lsdException w:name="No Spacing" w:semiHidden="0" w:uiPriority="1" w:unhideWhenUsed="0" w:qFormat="1"/>
+    <w:lsdException w:name="Light Shading" w:semiHidden="0" w:uiPriority="60" w:unhideWhenUsed="0"/>
+    <w:lsdException w:name="Light List" w:semiHidden="0" w:uiPriority="61" w:unhideWhenUsed="0"/>
+    <w:lsdException w:name="Light Grid" w:semiHidden="0" w:uiPriority="62" w:unhideWhenUsed="0"/>
+    <w:lsdException w:name="Medium Shading 1" w:semiHidden="0" w:uiPriority="63" w:unhideWhenUsed="0"/>
+    <w:lsdException w:name="Medium Shading 2" w:semiHidden="0" w:uiPriority="64" w:unhideWhenUsed="0"/>
+    <w:lsdException w:name="Medium List 1" w:semiHidden="0" w:uiPriority="65" w:unhideWhenUsed="0"/>
+    <w:lsdException w:name="Medium List 2" w:semiHidden="0" w:uiPriority="66" w:unhideWhenUsed="0"/>
+    <w:lsdException w:name="Medium Grid 1" w:semiHidden="0" w:uiPriority="67" w:unhideWhenUsed="0"/>
+    <w:lsdException w:name="Medium Grid 2" w:semiHidden="0" w:uiPriority="68" w:unhideWhenUsed="0"/>
+    <w:lsdException w:name="Medium Grid 3" w:semiHidden="0" w:uiPriority="69" w:unhideWhenUsed="0"/>
+    <w:lsdException w:name="Dark List" w:semiHidden="0" w:uiPriority="70" w:unhideWhenUsed="0"/>
+    <w:lsdException w:name="Colorful Shading" w:semiHidden="0" w:uiPriority="71" w:unhideWhenUsed="0"/>
+    <w:lsdException w:name="Colorful List" w:semiHidden="0" w:uiPriority="72" w:unhideWhenUsed="0"/>
+    <w:lsdException w:name="Colorful Grid" w:semiHidden="0" w:uiPriority="73" w:unhideWhenUsed="0"/>
+    <w:lsdException w:name="Light Shading Accent 1" w:semiHidden="0" w:uiPriority="60" w:unhideWhenUsed="0"/>
+    <w:lsdException w:name="Light List Accent 1" w:semiHidden="0" w:uiPriority="61" w:unhideWhenUsed="0"/>
+    <w:lsdException w:name="Light Grid Accent 1" w:semiHidden="0" w:uiPriority="62" w:unhideWhenUsed="0"/>
+    <w:lsdException w:name="Medium Shading 1 Accent 1" w:semiHidden="0" w:uiPriority="63" w:unhideWhenUsed="0"/>
+    <w:lsdException w:name="Medium Shading 2 Accent 1" w:semiHidden="0" w:uiPriority="64" w:unhideWhenUsed="0"/>
+    <w:lsdException w:name="Medium List 1 Accent 1" w:semiHidden="0" w:uiPriority="65" w:unhideWhenUsed="0"/>
+    <w:lsdException w:name="Revision" w:unhideWhenUsed="0"/>
+    <w:lsdException w:name="List Paragraph" w:semiHidden="0" w:uiPriority="34" w:unhideWhenUsed="0" w:qFormat="1"/>
+    <w:lsdException w:name="Quote" w:semiHidden="0" w:uiPriority="29" w:unhideWhenUsed="0" w:qFormat="1"/>
+    <w:lsdException w:name="Intense Quote" w:semiHidden="0" w:uiPriority="30" w:unhideWhenUsed="0" w:qFormat="1"/>
+    <w:lsdException w:name="Medium List 2 Accent 1" w:semiHidden="0" w:uiPriority="66" w:unhideWhenUsed="0"/>
+    <w:lsdException w:name="Medium Grid 1 Accent 1" w:semiHidden="0" w:uiPriority="67" w:unhideWhenUsed="0"/>
+    <w:lsdException w:name="Medium Grid 2 Accent 1" w:semiHidden="0" w:uiPriority="68" w:unhideWhenUsed="0"/>
+    <w:lsdException w:name="Medium Grid 3 Accent 1" w:semiHidden="0" w:uiPriority="69" w:unhideWhenUsed="0"/>
+    <w:lsdException w:name="Dark List Accent 1" w:semiHidden="0" w:uiPriority="70" w:unhideWhenUsed="0"/>
+    <w:lsdException w:name="Colorful Shading Accent 1" w:semiHidden="0" w:uiPriority="71" w:unhideWhenUsed="0"/>
+    <w:lsdException w:name="Colorful List Accent 1" w:semiHidden="0" w:uiPriority="72" w:unhideWhenUsed="0"/>
+    <w:lsdException w:name="Colorful Grid Accent 1" w:semiHidden="0" w:uiPriority="73" w:unhideWhenUsed="0"/>
+    <w:lsdException w:name="Light Shading Accent 2" w:semiHidden="0" w:uiPriority="60" w:unhideWhenUsed="0"/>
+    <w:lsdException w:name="Light List Accent 2" w:semiHidden="0" w:uiPriority="61" w:unhideWhenUsed="0"/>
+    <w:lsdException w:name="Light Grid Accent 2" w:semiHidden="0" w:uiPriority="62" w:unhideWhenUsed="0"/>
+    <w:lsdException w:name="Medium Shading 1 Accent 2" w:semiHidden="0" w:uiPriority="63" w:unhideWhenUsed="0"/>
+    <w:lsdException w:name="Medium Shading 2 Accent 2" w:semiHidden="0" w:uiPriority="64" w:unhideWhenUsed="0"/>
+    <w:lsdException w:name="Medium List 1 Accent 2" w:semiHidden="0" w:uiPriority="65" w:unhideWhenUsed="0"/>
+    <w:lsdException w:name="Medium List 2 Accent 2" w:semiHidden="0" w:uiPriority="66" w:unhideWhenUsed="0"/>
+    <w:lsdException w:name="Medium Grid 1 Accent 2" w:semiHidden="0" w:uiPriority="67" w:unhideWhenUsed="0"/>
+    <w:lsdException w:name="Medium Grid 2 Accent 2" w:semiHidden="0" w:uiPriority="68" w:unhideWhenUsed="0"/>
+    <w:lsdException w:name="Medium Grid 3 Accent 2" w:semiHidden="0" w:uiPriority="69" w:unhideWhenUsed="0"/>
+    <w:lsdException w:name="Dark List Accent 2" w:semiHidden="0" w:uiPriority="70" w:unhideWhenUsed="0"/>
+    <w:lsdException w:name="Colorful Shading Accent 2" w:semiHidden="0" w:uiPriority="71" w:unhideWhenUsed="0"/>
+    <w:lsdException w:name="Colorful List Accent 2" w:semiHidden="0" w:uiPriority="72" w:unhideWhenUsed="0"/>
+    <w:lsdException w:name="Colorful Grid Accent 2" w:semiHidden="0" w:uiPriority="73" w:unhideWhenUsed="0"/>
+    <w:lsdException w:name="Light Shading Accent 3" w:semiHidden="0" w:uiPriority="60" w:unhideWhenUsed="0"/>
+    <w:lsdException w:name="Light List Accent 3" w:semiHidden="0" w:uiPriority="61" w:unhideWhenUsed="0"/>
+    <w:lsdException w:name="Light Grid Accent 3" w:semiHidden="0" w:uiPriority="62" w:unhideWhenUsed="0"/>
+    <w:lsdException w:name="Medium Shading 1 Accent 3" w:semiHidden="0" w:uiPriority="63" w:unhideWhenUsed="0"/>
+    <w:lsdException w:name="Medium Shading 2 Accent 3" w:semiHidden="0" w:uiPriority="64" w:unhideWhenUsed="0"/>
+    <w:lsdException w:name="Medium List 1 Accent 3" w:semiHidden="0" w:uiPriority="65" w:unhideWhenUsed="0"/>
+    <w:lsdException w:name="Medium List 2 Accent 3" w:semiHidden="0" w:uiPriority="66" w:unhideWhenUsed="0"/>
+    <w:lsdException w:name="Medium Grid 1 Accent 3" w:semiHidden="0" w:uiPriority="67" w:unhideWhenUsed="0"/>
+    <w:lsdException w:name="Medium Grid 2 Accent 3" w:semiHidden="0" w:uiPriority="68" w:unhideWhenUsed="0"/>
+    <w:lsdException w:name="Medium Grid 3 Accent 3" w:semiHidden="0" w:uiPriority="69" w:unhideWhenUsed="0"/>
+    <w:lsdException w:name="Dark List Accent 3" w:semiHidden="0" w:uiPriority="70" w:unhideWhenUsed="0"/>
+    <w:lsdException w:name="Colorful Shading Accent 3" w:semiHidden="0" w:uiPriority="71" w:unhideWhenUsed="0"/>
+    <w:lsdException w:name="Colorful List Accent 3" w:semiHidden="0" w:uiPriority="72" w:unhideWhenUsed="0"/>
+    <w:lsdException w:name="Colorful Grid Accent 3" w:semiHidden="0" w:uiPriority="73" w:unhideWhenUsed="0"/>
+    <w:lsdException w:name="Light Shading Accent 4" w:semiHidden="0" w:uiPriority="60" w:unhideWhenUsed="0"/>
+    <w:lsdException w:name="Light List Accent 4" w:semiHidden="0" w:uiPriority="61" w:unhideWhenUsed="0"/>
+    <w:lsdException w:name="Light Grid Accent 4" w:semiHidden="0" w:uiPriority="62" w:unhideWhenUsed="0"/>
+    <w:lsdException w:name="Medium Shading 1 Accent 4" w:semiHidden="0" w:uiPriority="63" w:unhideWhenUsed="0"/>
+    <w:lsdException w:name="Medium Shading 2 Accent 4" w:semiHidden="0" w:uiPriority="64" w:unhideWhenUsed="0"/>
+    <w:lsdException w:name="Medium List 1 Accent 4" w:semiHidden="0" w:uiPriority="65" w:unhideWhenUsed="0"/>
+    <w:lsdException w:name="Medium List 2 Accent 4" w:semiHidden="0" w:uiPriority="66" w:unhideWhenUsed="0"/>
+    <w:lsdException w:name="Medium Grid 1 Accent 4" w:semiHidden="0" w:uiPriority="67" w:unhideWhenUsed="0"/>
+    <w:lsdException w:name="Medium Grid 2 Accent 4" w:semiHidden="0" w:uiPriority="68" w:unhideWhenUsed="0"/>
+    <w:lsdException w:name="Medium Grid 3 Accent 4" w:semiHidden="0" w:uiPriority="69" w:unhideWhenUsed="0"/>
+    <w:lsdException w:name="Dark List Accent 4" w:semiHidden="0" w:uiPriority="70" w:unhideWhenUsed="0"/>
+    <w:lsdException w:name="Colorful Shading Accent 4" w:semiHidden="0" w:uiPriority="71" w:unhideWhenUsed="0"/>
+    <w:lsdException w:name="Colorful List Accent 4" w:semiHidden="0" w:uiPriority="72" w:unhideWhenUsed="0"/>
+    <w:lsdException w:name="Colorful Grid Accent 4" w:semiHidden="0" w:uiPriority="73" w:unhideWhenUsed="0"/>
+    <w:lsdException w:name="Light Shading Accent 5" w:semiHidden="0" w:uiPriority="60" w:unhideWhenUsed="0"/>
+    <w:lsdException w:name="Light List Accent 5" w:semiHidden="0" w:uiPriority="61" w:unhideWhenUsed="0"/>
+    <w:lsdException w:name="Light Grid Accent 5" w:semiHidden="0" w:uiPriority="62" w:unhideWhenUsed="0"/>
+    <w:lsdException w:name="Medium Shading 1 Accent 5" w:semiHidden="0" w:uiPriority="63" w:unhideWhenUsed="0"/>
+    <w:lsdException w:name="Medium Shading 2 Accent 5" w:semiHidden="0" w:uiPriority="64" w:unhideWhenUsed="0"/>
+    <w:lsdException w:name="Medium List 1 Accent 5" w:semiHidden="0" w:uiPriority="65" w:unhideWhenUsed="0"/>
+    <w:lsdException w:name="Medium List 2 Accent 5" w:semiHidden="0" w:uiPriority="66" w:unhideWhenUsed="0"/>
+    <w:lsdException w:name="Medium Grid 1 Accent 5" w:semiHidden="0" w:uiPriority="67" w:unhideWhenUsed="0"/>
+    <w:lsdException w:name="Medium Grid 2 Accent 5" w:semiHidden="0" w:uiPriority="68" w:unhideWhenUsed="0"/>
+    <w:lsdException w:name="Medium Grid 3 Accent 5" w:semiHidden="0" w:uiPriority="69" w:unhideWhenUsed="0"/>
+    <w:lsdException w:name="Dark List Accent 5" w:semiHidden="0" w:uiPriority="70" w:unhideWhenUsed="0"/>
+    <w:lsdException w:name="Colorful Shading Accent 5" w:semiHidden="0" w:uiPriority="71" w:unhideWhenUsed="0"/>
+    <w:lsdException w:name="Colorful List Accent 5" w:semiHidden="0" w:uiPriority="72" w:unhideWhenUsed="0"/>
+    <w:lsdException w:name="Colorful Grid Accent 5" w:semiHidden="0" w:uiPriority="73" w:unhideWhenUsed="0"/>
+    <w:lsdException w:name="Light Shading Accent 6" w:semiHidden="0" w:uiPriority="60" w:unhideWhenUsed="0"/>
+    <w:lsdException w:name="Light List Accent 6" w:semiHidden="0" w:uiPriority="61" w:unhideWhenUsed="0"/>
+    <w:lsdException w:name="Light Grid Accent 6" w:semiHidden="0" w:uiPriority="62" w:unhideWhenUsed="0"/>
+    <w:lsdException w:name="Medium Shading 1 Accent 6" w:semiHidden="0" w:uiPriority="63" w:unhideWhenUsed="0"/>
+    <w:lsdException w:name="Medium Shading 2 Accent 6" w:semiHidden="0" w:uiPriority="64" w:unhideWhenUsed="0"/>
+    <w:lsdException w:name="Medium List 1 Accent 6" w:semiHidden="0" w:uiPriority="65" w:unhideWhenUsed="0"/>
+    <w:lsdException w:name="Medium List 2 Accent 6" w:semiHidden="0" w:uiPriority="66" w:unhideWhenUsed="0"/>
+    <w:lsdException w:name="Medium Grid 1 Accent 6" w:semiHidden="0" w:uiPriority="67" w:unhideWhenUsed="0"/>
+    <w:lsdException w:name="Medium Grid 2 Accent 6" w:semiHidden="0" w:uiPriority="68" w:unhideWhenUsed="0"/>
+    <w:lsdException w:name="Medium Grid 3 Accent 6" w:semiHidden="0" w:uiPriority="69" w:unhideWhenUsed="0"/>
+    <w:lsdException w:name="Dark List Accent 6" w:semiHidden="0" w:uiPriority="70" w:unhideWhenUsed="0"/>
+    <w:lsdException w:name="Colorful Shading Accent 6" w:semiHidden="0" w:uiPriority="71" w:unhideWhenUsed="0"/>
+    <w:lsdException w:name="Colorful List Accent 6" w:semiHidden="0" w:uiPriority="72" w:unhideWhenUsed="0"/>
+    <w:lsdException w:name="Colorful Grid Accent 6" w:semiHidden="0" w:uiPriority="73" w:unhideWhenUsed="0"/>
+    <w:lsdException w:name="Subtle Emphasis" w:semiHidden="0" w:uiPriority="19" w:unhideWhenUsed="0" w:qFormat="1"/>
+    <w:lsdException w:name="Intense Emphasis" w:semiHidden="0" w:uiPriority="21" w:unhideWhenUsed="0" w:qFormat="1"/>
+    <w:lsdException w:name="Subtle Reference" w:semiHidden="0" w:uiPriority="31" w:unhideWhenUsed="0" w:qFormat="1"/>
+    <w:lsdException w:name="Intense Reference" w:semiHidden="0" w:uiPriority="32" w:unhideWhenUsed="0" w:qFormat="1"/>
+    <w:lsdException w:name="Book Title" w:semiHidden="0" w:uiPriority="33" w:unhideWhenUsed="0" w:qFormat="1"/>
+    <w:lsdException w:name="Bibliography" w:uiPriority="37"/>
+    <w:lsdException w:name="TOC Heading" w:uiPriority="39" w:qFormat="1"/>
   </w:latentStyles>
   <w:style w:type="paragraph" w:default="1" w:styleId="a">
     <w:name w:val="Normal"/>
@@ -5831,7 +5956,7 @@
     </a:clrScheme>
     <a:fontScheme name="Office">
       <a:majorFont>
-        <a:latin typeface="Calibri Light" panose="020F0302020204030204"/>
+        <a:latin typeface="Calibri Light"/>
         <a:ea typeface=""/>
         <a:cs typeface=""/>
         <a:font script="Jpan" typeface="ＭＳ ゴシック"/>
@@ -5866,7 +5991,7 @@
         <a:font script="Geor" typeface="Sylfaen"/>
       </a:majorFont>
       <a:minorFont>
-        <a:latin typeface="Calibri" panose="020F0502020204030204"/>
+        <a:latin typeface="Calibri"/>
         <a:ea typeface=""/>
         <a:cs typeface=""/>
         <a:font script="Jpan" typeface="ＭＳ 明朝"/>
@@ -6043,7 +6168,7 @@
   <a:extraClrSchemeLst/>
   <a:extLst>
     <a:ext uri="{05A4C25C-085E-4340-85A3-A5531E510DB2}">
-      <thm15:themeFamily xmlns:thm15="http://schemas.microsoft.com/office/thememl/2012/main" name="Office Theme" id="{62F939B6-93AF-4DB8-9C6B-D6C7DFDC589F}" vid="{4A3C46E8-61CC-4603-A589-7422A47A8E4A}"/>
+      <thm15:themeFamily xmlns:thm15="http://schemas.microsoft.com/office/thememl/2012/main" xmlns="" name="Office Theme" id="{62F939B6-93AF-4DB8-9C6B-D6C7DFDC589F}" vid="{4A3C46E8-61CC-4603-A589-7422A47A8E4A}"/>
     </a:ext>
   </a:extLst>
 </a:theme>

</xml_diff>